<commit_message>
Step 1: Header Creation
</commit_message>
<xml_diff>
--- a/ProblemSolving/Bathurst_Matthew_ProblemSolving.docx
+++ b/ProblemSolving/Bathurst_Matthew_ProblemSolving.docx
@@ -2,11 +2,13 @@
 <file path=word/document.xml><?xml version="1.0" encoding="utf-8"?>
 <w:document xmlns:wpc="http://schemas.microsoft.com/office/word/2010/wordprocessingCanvas" xmlns:mo="http://schemas.microsoft.com/office/mac/office/2008/main" xmlns:mc="http://schemas.openxmlformats.org/markup-compatibility/2006" xmlns:mv="urn:schemas-microsoft-com:mac:vml" xmlns:o="urn:schemas-microsoft-com:office:office" xmlns:r="http://schemas.openxmlformats.org/officeDocument/2006/relationships" xmlns:m="http://schemas.openxmlformats.org/officeDocument/2006/math" xmlns:v="urn:schemas-microsoft-com:vml" xmlns:wp14="http://schemas.microsoft.com/office/word/2010/wordprocessingDrawing" xmlns:wp="http://schemas.openxmlformats.org/drawingml/2006/wordprocessingDrawing" xmlns:w10="urn:schemas-microsoft-com:office:word" xmlns:w="http://schemas.openxmlformats.org/wordprocessingml/2006/main" xmlns:w14="http://schemas.microsoft.com/office/word/2010/wordml" xmlns:wpg="http://schemas.microsoft.com/office/word/2010/wordprocessingGroup" xmlns:wpi="http://schemas.microsoft.com/office/word/2010/wordprocessingInk" xmlns:wne="http://schemas.microsoft.com/office/word/2006/wordml" xmlns:wps="http://schemas.microsoft.com/office/word/2010/wordprocessingShape" mc:Ignorable="w14 wp14">
   <w:body>
+    <w:p/>
     <w:p>
       <w:bookmarkStart w:id="0" w:name="_GoBack"/>
       <w:bookmarkEnd w:id="0"/>
     </w:p>
     <w:sectPr>
+      <w:headerReference w:type="default" r:id="rId7"/>
       <w:pgSz w:w="12240" w:h="15840"/>
       <w:pgMar w:top="1440" w:right="1800" w:bottom="1440" w:left="1800" w:header="720" w:footer="720" w:gutter="0"/>
       <w:cols w:space="720"/>
@@ -14,6 +16,129 @@
     </w:sectPr>
   </w:body>
 </w:document>
+</file>
+
+<file path=word/endnotes.xml><?xml version="1.0" encoding="utf-8"?>
+<w:endnotes xmlns:wpc="http://schemas.microsoft.com/office/word/2010/wordprocessingCanvas" xmlns:mo="http://schemas.microsoft.com/office/mac/office/2008/main" xmlns:mc="http://schemas.openxmlformats.org/markup-compatibility/2006" xmlns:mv="urn:schemas-microsoft-com:mac:vml" xmlns:o="urn:schemas-microsoft-com:office:office" xmlns:r="http://schemas.openxmlformats.org/officeDocument/2006/relationships" xmlns:m="http://schemas.openxmlformats.org/officeDocument/2006/math" xmlns:v="urn:schemas-microsoft-com:vml" xmlns:wp14="http://schemas.microsoft.com/office/word/2010/wordprocessingDrawing" xmlns:wp="http://schemas.openxmlformats.org/drawingml/2006/wordprocessingDrawing" xmlns:w10="urn:schemas-microsoft-com:office:word" xmlns:w="http://schemas.openxmlformats.org/wordprocessingml/2006/main" xmlns:w14="http://schemas.microsoft.com/office/word/2010/wordml" xmlns:wpg="http://schemas.microsoft.com/office/word/2010/wordprocessingGroup" xmlns:wpi="http://schemas.microsoft.com/office/word/2010/wordprocessingInk" xmlns:wne="http://schemas.microsoft.com/office/word/2006/wordml" xmlns:wps="http://schemas.microsoft.com/office/word/2010/wordprocessingShape" mc:Ignorable="w14 wp14">
+  <w:endnote w:type="separator" w:id="-1">
+    <w:p>
+      <w:r>
+        <w:separator/>
+      </w:r>
+    </w:p>
+  </w:endnote>
+  <w:endnote w:type="continuationSeparator" w:id="0">
+    <w:p>
+      <w:r>
+        <w:continuationSeparator/>
+      </w:r>
+    </w:p>
+  </w:endnote>
+</w:endnotes>
+</file>
+
+<file path=word/footnotes.xml><?xml version="1.0" encoding="utf-8"?>
+<w:footnotes xmlns:wpc="http://schemas.microsoft.com/office/word/2010/wordprocessingCanvas" xmlns:mo="http://schemas.microsoft.com/office/mac/office/2008/main" xmlns:mc="http://schemas.openxmlformats.org/markup-compatibility/2006" xmlns:mv="urn:schemas-microsoft-com:mac:vml" xmlns:o="urn:schemas-microsoft-com:office:office" xmlns:r="http://schemas.openxmlformats.org/officeDocument/2006/relationships" xmlns:m="http://schemas.openxmlformats.org/officeDocument/2006/math" xmlns:v="urn:schemas-microsoft-com:vml" xmlns:wp14="http://schemas.microsoft.com/office/word/2010/wordprocessingDrawing" xmlns:wp="http://schemas.openxmlformats.org/drawingml/2006/wordprocessingDrawing" xmlns:w10="urn:schemas-microsoft-com:office:word" xmlns:w="http://schemas.openxmlformats.org/wordprocessingml/2006/main" xmlns:w14="http://schemas.microsoft.com/office/word/2010/wordml" xmlns:wpg="http://schemas.microsoft.com/office/word/2010/wordprocessingGroup" xmlns:wpi="http://schemas.microsoft.com/office/word/2010/wordprocessingInk" xmlns:wne="http://schemas.microsoft.com/office/word/2006/wordml" xmlns:wps="http://schemas.microsoft.com/office/word/2010/wordprocessingShape" mc:Ignorable="w14 wp14">
+  <w:footnote w:type="separator" w:id="-1">
+    <w:p>
+      <w:r>
+        <w:separator/>
+      </w:r>
+    </w:p>
+  </w:footnote>
+  <w:footnote w:type="continuationSeparator" w:id="0">
+    <w:p>
+      <w:r>
+        <w:continuationSeparator/>
+      </w:r>
+    </w:p>
+  </w:footnote>
+</w:footnotes>
+</file>
+
+<file path=word/header1.xml><?xml version="1.0" encoding="utf-8"?>
+<w:hdr xmlns:wpc="http://schemas.microsoft.com/office/word/2010/wordprocessingCanvas" xmlns:mo="http://schemas.microsoft.com/office/mac/office/2008/main" xmlns:mc="http://schemas.openxmlformats.org/markup-compatibility/2006" xmlns:mv="urn:schemas-microsoft-com:mac:vml" xmlns:o="urn:schemas-microsoft-com:office:office" xmlns:r="http://schemas.openxmlformats.org/officeDocument/2006/relationships" xmlns:m="http://schemas.openxmlformats.org/officeDocument/2006/math" xmlns:v="urn:schemas-microsoft-com:vml" xmlns:wp14="http://schemas.microsoft.com/office/word/2010/wordprocessingDrawing" xmlns:wp="http://schemas.openxmlformats.org/drawingml/2006/wordprocessingDrawing" xmlns:w10="urn:schemas-microsoft-com:office:word" xmlns:w="http://schemas.openxmlformats.org/wordprocessingml/2006/main" xmlns:w14="http://schemas.microsoft.com/office/word/2010/wordml" xmlns:wpg="http://schemas.microsoft.com/office/word/2010/wordprocessingGroup" xmlns:wpi="http://schemas.microsoft.com/office/word/2010/wordprocessingInk" xmlns:wne="http://schemas.microsoft.com/office/word/2006/wordml" xmlns:wps="http://schemas.microsoft.com/office/word/2010/wordprocessingShape" mc:Ignorable="w14 wp14">
+  <w:p>
+    <w:pPr>
+      <w:pStyle w:val="Header"/>
+      <w:rPr>
+        <w:rFonts w:ascii="Times New Roman" w:hAnsi="Times New Roman" w:cs="Times New Roman"/>
+      </w:rPr>
+    </w:pPr>
+    <w:r>
+      <w:rPr>
+        <w:rFonts w:ascii="Times New Roman" w:hAnsi="Times New Roman" w:cs="Times New Roman"/>
+      </w:rPr>
+      <w:t>Matthew Bathurst</w:t>
+    </w:r>
+  </w:p>
+  <w:p>
+    <w:pPr>
+      <w:pStyle w:val="Header"/>
+      <w:rPr>
+        <w:rFonts w:ascii="Times New Roman" w:hAnsi="Times New Roman" w:cs="Times New Roman"/>
+      </w:rPr>
+    </w:pPr>
+    <w:r>
+      <w:rPr>
+        <w:rFonts w:ascii="Times New Roman" w:hAnsi="Times New Roman" w:cs="Times New Roman"/>
+      </w:rPr>
+      <w:t>Tuesday, March 4, 14</w:t>
+    </w:r>
+  </w:p>
+  <w:p>
+    <w:pPr>
+      <w:pStyle w:val="Header"/>
+      <w:rPr>
+        <w:rFonts w:ascii="Times New Roman" w:hAnsi="Times New Roman" w:cs="Times New Roman"/>
+        <w:color w:val="3C3B2B"/>
+      </w:rPr>
+    </w:pPr>
+    <w:r>
+      <w:rPr>
+        <w:rFonts w:ascii="Times New Roman" w:hAnsi="Times New Roman" w:cs="Times New Roman"/>
+        <w:color w:val="3C3B2B"/>
+      </w:rPr>
+      <w:t xml:space="preserve">Web Programming Fundamentals </w:t>
+    </w:r>
+    <w:r>
+      <w:rPr>
+        <w:rFonts w:ascii="Times New Roman" w:hAnsi="Times New Roman" w:cs="Times New Roman"/>
+        <w:color w:val="3C3B2B"/>
+      </w:rPr>
+      <w:t>–</w:t>
+    </w:r>
+    <w:r>
+      <w:rPr>
+        <w:rFonts w:ascii="Times New Roman" w:hAnsi="Times New Roman" w:cs="Times New Roman"/>
+        <w:color w:val="3C3B2B"/>
+      </w:rPr>
+      <w:t xml:space="preserve"> Online</w:t>
+    </w:r>
+    <w:r>
+      <w:rPr>
+        <w:rFonts w:ascii="Times New Roman" w:hAnsi="Times New Roman" w:cs="Times New Roman"/>
+        <w:color w:val="3C3B2B"/>
+      </w:rPr>
+      <w:t>: Section 1</w:t>
+    </w:r>
+  </w:p>
+  <w:p>
+    <w:pPr>
+      <w:pStyle w:val="Header"/>
+      <w:rPr>
+        <w:rFonts w:ascii="Times New Roman" w:hAnsi="Times New Roman" w:cs="Times New Roman"/>
+      </w:rPr>
+    </w:pPr>
+    <w:r>
+      <w:rPr>
+        <w:rFonts w:ascii="Times New Roman" w:hAnsi="Times New Roman" w:cs="Times New Roman"/>
+        <w:color w:val="3C3B2B"/>
+      </w:rPr>
+      <w:t>Activity: Problem Solving</w:t>
+    </w:r>
+  </w:p>
+</w:hdr>
 </file>
 
 <file path=word/styles.xml><?xml version="1.0" encoding="utf-8"?>
@@ -199,6 +324,48 @@
     <w:semiHidden/>
     <w:unhideWhenUsed/>
   </w:style>
+  <w:style w:type="paragraph" w:styleId="Header">
+    <w:name w:val="header"/>
+    <w:basedOn w:val="Normal"/>
+    <w:link w:val="HeaderChar"/>
+    <w:uiPriority w:val="99"/>
+    <w:unhideWhenUsed/>
+    <w:rsid w:val="006E5E7F"/>
+    <w:pPr>
+      <w:tabs>
+        <w:tab w:val="center" w:pos="4320"/>
+        <w:tab w:val="right" w:pos="8640"/>
+      </w:tabs>
+    </w:pPr>
+  </w:style>
+  <w:style w:type="character" w:customStyle="1" w:styleId="HeaderChar">
+    <w:name w:val="Header Char"/>
+    <w:basedOn w:val="DefaultParagraphFont"/>
+    <w:link w:val="Header"/>
+    <w:uiPriority w:val="99"/>
+    <w:rsid w:val="006E5E7F"/>
+  </w:style>
+  <w:style w:type="paragraph" w:styleId="Footer">
+    <w:name w:val="footer"/>
+    <w:basedOn w:val="Normal"/>
+    <w:link w:val="FooterChar"/>
+    <w:uiPriority w:val="99"/>
+    <w:unhideWhenUsed/>
+    <w:rsid w:val="006E5E7F"/>
+    <w:pPr>
+      <w:tabs>
+        <w:tab w:val="center" w:pos="4320"/>
+        <w:tab w:val="right" w:pos="8640"/>
+      </w:tabs>
+    </w:pPr>
+  </w:style>
+  <w:style w:type="character" w:customStyle="1" w:styleId="FooterChar">
+    <w:name w:val="Footer Char"/>
+    <w:basedOn w:val="DefaultParagraphFont"/>
+    <w:link w:val="Footer"/>
+    <w:uiPriority w:val="99"/>
+    <w:rsid w:val="006E5E7F"/>
+  </w:style>
 </w:styles>
 </file>
 
@@ -384,6 +551,48 @@
     <w:uiPriority w:val="99"/>
     <w:semiHidden/>
     <w:unhideWhenUsed/>
+  </w:style>
+  <w:style w:type="paragraph" w:styleId="Header">
+    <w:name w:val="header"/>
+    <w:basedOn w:val="Normal"/>
+    <w:link w:val="HeaderChar"/>
+    <w:uiPriority w:val="99"/>
+    <w:unhideWhenUsed/>
+    <w:rsid w:val="006E5E7F"/>
+    <w:pPr>
+      <w:tabs>
+        <w:tab w:val="center" w:pos="4320"/>
+        <w:tab w:val="right" w:pos="8640"/>
+      </w:tabs>
+    </w:pPr>
+  </w:style>
+  <w:style w:type="character" w:customStyle="1" w:styleId="HeaderChar">
+    <w:name w:val="Header Char"/>
+    <w:basedOn w:val="DefaultParagraphFont"/>
+    <w:link w:val="Header"/>
+    <w:uiPriority w:val="99"/>
+    <w:rsid w:val="006E5E7F"/>
+  </w:style>
+  <w:style w:type="paragraph" w:styleId="Footer">
+    <w:name w:val="footer"/>
+    <w:basedOn w:val="Normal"/>
+    <w:link w:val="FooterChar"/>
+    <w:uiPriority w:val="99"/>
+    <w:unhideWhenUsed/>
+    <w:rsid w:val="006E5E7F"/>
+    <w:pPr>
+      <w:tabs>
+        <w:tab w:val="center" w:pos="4320"/>
+        <w:tab w:val="right" w:pos="8640"/>
+      </w:tabs>
+    </w:pPr>
+  </w:style>
+  <w:style w:type="character" w:customStyle="1" w:styleId="FooterChar">
+    <w:name w:val="Footer Char"/>
+    <w:basedOn w:val="DefaultParagraphFont"/>
+    <w:link w:val="Footer"/>
+    <w:uiPriority w:val="99"/>
+    <w:rsid w:val="006E5E7F"/>
   </w:style>
 </w:styles>
 </file>

</xml_diff>

<commit_message>
Workplace Condensing Added Original Problem to file, with intent to remove after completion of activities.
</commit_message>
<xml_diff>
--- a/ProblemSolving/Bathurst_Matthew_ProblemSolving.docx
+++ b/ProblemSolving/Bathurst_Matthew_ProblemSolving.docx
@@ -18,6 +18,33 @@
     </w:p>
     <w:p>
       <w:pPr>
+        <w:pStyle w:val="NormalWeb"/>
+        <w:rPr>
+          <w:b/>
+          <w:i/>
+        </w:rPr>
+      </w:pPr>
+      <w:r>
+        <w:rPr>
+          <w:rFonts w:ascii="Times New Roman" w:hAnsi="Times New Roman"/>
+          <w:b/>
+          <w:i/>
+        </w:rPr>
+        <w:tab/>
+      </w:r>
+      <w:r>
+        <w:rPr>
+          <w:rFonts w:ascii="Calibri" w:hAnsi="Calibri"/>
+          <w:b/>
+          <w:i/>
+          <w:sz w:val="24"/>
+          <w:szCs w:val="24"/>
+        </w:rPr>
+        <w:t xml:space="preserve">A man finds himself on a riverbank with a cat, a parrot and a bag of seed. He needs to transport all three to the other side of the river in his boat. However, the boat has room for only the man himself and one other item (either the cat, parrot or seed). In his absence, the cat could eat the parrot, and the parrot would eat the bag of seed. Show how he can get all the passengers to the other side, without leaving the wrong ones alone together. </w:t>
+      </w:r>
+    </w:p>
+    <w:p>
+      <w:pPr>
         <w:pStyle w:val="ListParagraph"/>
         <w:numPr>
           <w:ilvl w:val="0"/>
@@ -39,8 +66,6 @@
         </w:rPr>
         <w:t>:</w:t>
       </w:r>
-      <w:bookmarkStart w:id="0" w:name="_GoBack"/>
-      <w:bookmarkEnd w:id="0"/>
     </w:p>
     <w:p>
       <w:pPr>
@@ -113,38 +138,156 @@
         </w:rPr>
         <w:t>Choose a solution and develop a plan to implement it.</w:t>
       </w:r>
-    </w:p>
-    <w:p>
-      <w:pPr>
-        <w:rPr>
-          <w:rFonts w:ascii="Times New Roman" w:hAnsi="Times New Roman" w:cs="Times New Roman"/>
-        </w:rPr>
-      </w:pPr>
-    </w:p>
-    <w:p>
-      <w:pPr>
-        <w:rPr>
-          <w:rFonts w:ascii="Times New Roman" w:hAnsi="Times New Roman" w:cs="Times New Roman"/>
-        </w:rPr>
-      </w:pPr>
-      <w:r>
-        <w:rPr>
-          <w:rFonts w:ascii="Times New Roman" w:hAnsi="Times New Roman" w:cs="Times New Roman"/>
-        </w:rPr>
-        <w:t>Question 2</w:t>
-      </w:r>
-      <w:r>
-        <w:rPr>
-          <w:rFonts w:ascii="Times New Roman" w:hAnsi="Times New Roman" w:cs="Times New Roman"/>
-        </w:rPr>
-        <w:t xml:space="preserve">: </w:t>
-      </w:r>
-      <w:r>
-        <w:rPr>
-          <w:rFonts w:ascii="Times New Roman" w:hAnsi="Times New Roman" w:cs="Times New Roman"/>
-        </w:rPr>
-        <w:t>Socks in the Dark</w:t>
-      </w:r>
+      <w:bookmarkStart w:id="0" w:name="_GoBack"/>
+      <w:bookmarkEnd w:id="0"/>
+    </w:p>
+    <w:p>
+      <w:pPr>
+        <w:rPr>
+          <w:rFonts w:ascii="Times New Roman" w:hAnsi="Times New Roman" w:cs="Times New Roman"/>
+        </w:rPr>
+      </w:pPr>
+    </w:p>
+    <w:p>
+      <w:pPr>
+        <w:rPr>
+          <w:rFonts w:ascii="Times New Roman" w:hAnsi="Times New Roman" w:cs="Times New Roman"/>
+        </w:rPr>
+      </w:pPr>
+      <w:r>
+        <w:rPr>
+          <w:rFonts w:ascii="Times New Roman" w:hAnsi="Times New Roman" w:cs="Times New Roman"/>
+        </w:rPr>
+        <w:t>Question 2: Socks in the Dark</w:t>
+      </w:r>
+    </w:p>
+    <w:p>
+      <w:pPr>
+        <w:rPr>
+          <w:rFonts w:ascii="Times New Roman" w:hAnsi="Times New Roman" w:cs="Times New Roman"/>
+        </w:rPr>
+      </w:pPr>
+      <w:r>
+        <w:rPr>
+          <w:rFonts w:ascii="Times New Roman" w:hAnsi="Times New Roman" w:cs="Times New Roman"/>
+        </w:rPr>
+        <w:tab/>
+      </w:r>
+    </w:p>
+    <w:p>
+      <w:pPr>
+        <w:pStyle w:val="NormalWeb"/>
+        <w:rPr>
+          <w:b/>
+          <w:i/>
+        </w:rPr>
+      </w:pPr>
+      <w:r>
+        <w:rPr>
+          <w:rFonts w:ascii="Times New Roman" w:hAnsi="Times New Roman"/>
+          <w:b/>
+          <w:i/>
+        </w:rPr>
+        <w:tab/>
+      </w:r>
+      <w:r>
+        <w:rPr>
+          <w:rFonts w:ascii="Calibri" w:hAnsi="Calibri"/>
+          <w:b/>
+          <w:i/>
+          <w:sz w:val="24"/>
+          <w:szCs w:val="24"/>
+        </w:rPr>
+        <w:t>There are 20 socks in a drawer: 5 pairs of black socks, 3 pairs of brown and 2</w:t>
+      </w:r>
+      <w:r>
+        <w:rPr>
+          <w:rFonts w:ascii="Calibri" w:hAnsi="Calibri"/>
+          <w:sz w:val="24"/>
+          <w:szCs w:val="24"/>
+        </w:rPr>
+        <w:t xml:space="preserve"> </w:t>
+      </w:r>
+      <w:r>
+        <w:rPr>
+          <w:rFonts w:ascii="Calibri" w:hAnsi="Calibri"/>
+          <w:b/>
+          <w:i/>
+          <w:sz w:val="24"/>
+          <w:szCs w:val="24"/>
+        </w:rPr>
+        <w:t xml:space="preserve">pairs of white. You select the socks in the dark and can check them only after a selection has been made. What is the smallest number of socks you need to select to guarantee getting the </w:t>
+      </w:r>
+      <w:proofErr w:type="gramStart"/>
+      <w:r>
+        <w:rPr>
+          <w:rFonts w:ascii="Calibri" w:hAnsi="Calibri"/>
+          <w:b/>
+          <w:i/>
+          <w:sz w:val="24"/>
+          <w:szCs w:val="24"/>
+        </w:rPr>
+        <w:t>following:</w:t>
+      </w:r>
+      <w:proofErr w:type="gramEnd"/>
+      <w:r>
+        <w:rPr>
+          <w:rFonts w:ascii="Calibri" w:hAnsi="Calibri"/>
+          <w:b/>
+          <w:i/>
+          <w:sz w:val="24"/>
+          <w:szCs w:val="24"/>
+        </w:rPr>
+        <w:t xml:space="preserve"> </w:t>
+      </w:r>
+    </w:p>
+    <w:p>
+      <w:pPr>
+        <w:pStyle w:val="NormalWeb"/>
+        <w:rPr>
+          <w:b/>
+          <w:i/>
+        </w:rPr>
+      </w:pPr>
+      <w:r>
+        <w:rPr>
+          <w:rFonts w:ascii="Calibri" w:hAnsi="Calibri"/>
+          <w:b/>
+          <w:i/>
+          <w:sz w:val="24"/>
+          <w:szCs w:val="24"/>
+        </w:rPr>
+        <w:t>a) At least one matching pair</w:t>
+      </w:r>
+      <w:r>
+        <w:rPr>
+          <w:rFonts w:ascii="Calibri" w:hAnsi="Calibri"/>
+          <w:b/>
+          <w:i/>
+          <w:sz w:val="24"/>
+          <w:szCs w:val="24"/>
+        </w:rPr>
+        <w:br/>
+        <w:t xml:space="preserve">b) At least one matching pair </w:t>
+      </w:r>
+      <w:r>
+        <w:rPr>
+          <w:rFonts w:ascii="Calibri" w:hAnsi="Calibri"/>
+          <w:b/>
+          <w:i/>
+          <w:iCs/>
+          <w:sz w:val="24"/>
+          <w:szCs w:val="24"/>
+        </w:rPr>
+        <w:t xml:space="preserve">of each color. </w:t>
+      </w:r>
+    </w:p>
+    <w:p>
+      <w:pPr>
+        <w:rPr>
+          <w:rFonts w:ascii="Times New Roman" w:hAnsi="Times New Roman" w:cs="Times New Roman"/>
+        </w:rPr>
+      </w:pPr>
     </w:p>
     <w:p>
       <w:pPr>
@@ -253,20 +396,170 @@
         <w:rPr>
           <w:rFonts w:ascii="Times New Roman" w:hAnsi="Times New Roman" w:cs="Times New Roman"/>
         </w:rPr>
-        <w:t>Question 3</w:t>
-      </w:r>
-      <w:r>
-        <w:rPr>
-          <w:rFonts w:ascii="Times New Roman" w:hAnsi="Times New Roman" w:cs="Times New Roman"/>
-        </w:rPr>
-        <w:t xml:space="preserve">: </w:t>
-      </w:r>
-      <w:r>
-        <w:rPr>
-          <w:rFonts w:ascii="Times New Roman" w:hAnsi="Times New Roman" w:cs="Times New Roman"/>
-        </w:rPr>
-        <w:t>Predicting Fingers</w:t>
-      </w:r>
+        <w:t>Question 3: Predicting Fingers</w:t>
+      </w:r>
+    </w:p>
+    <w:p>
+      <w:pPr>
+        <w:pStyle w:val="NormalWeb"/>
+        <w:rPr>
+          <w:b/>
+          <w:i/>
+        </w:rPr>
+      </w:pPr>
+      <w:r>
+        <w:rPr>
+          <w:rFonts w:ascii="Calibri" w:hAnsi="Calibri"/>
+          <w:b/>
+          <w:i/>
+          <w:sz w:val="24"/>
+          <w:szCs w:val="24"/>
+        </w:rPr>
+        <w:t xml:space="preserve">A little girl counts using the fingers of her left hand as follows: She starts by calling her thumb 1, the first finger 2, middle finder 3, ring finger 4, and little finger 5. Then she reverses direction, calling the ring finger 6, middle finger 7, first finger 8 and thumb 9, after which she calls her first finger 10 and so on. If she continues to count in this manner, on which finger will she stop? </w:t>
+      </w:r>
+    </w:p>
+    <w:p>
+      <w:pPr>
+        <w:pStyle w:val="NormalWeb"/>
+        <w:contextualSpacing/>
+        <w:rPr>
+          <w:rFonts w:ascii="Calibri" w:hAnsi="Calibri"/>
+          <w:b/>
+          <w:i/>
+          <w:sz w:val="24"/>
+          <w:szCs w:val="24"/>
+        </w:rPr>
+      </w:pPr>
+      <w:r>
+        <w:rPr>
+          <w:rFonts w:ascii="Calibri" w:hAnsi="Calibri"/>
+          <w:b/>
+          <w:i/>
+          <w:sz w:val="24"/>
+          <w:szCs w:val="24"/>
+        </w:rPr>
+        <w:t xml:space="preserve">a) What if the girl counts from 1 to </w:t>
+      </w:r>
+      <w:proofErr w:type="gramStart"/>
+      <w:r>
+        <w:rPr>
+          <w:rFonts w:ascii="Calibri" w:hAnsi="Calibri"/>
+          <w:b/>
+          <w:i/>
+          <w:sz w:val="24"/>
+          <w:szCs w:val="24"/>
+        </w:rPr>
+        <w:t>10</w:t>
+      </w:r>
+      <w:proofErr w:type="gramEnd"/>
+      <w:r>
+        <w:rPr>
+          <w:rFonts w:ascii="Calibri" w:hAnsi="Calibri"/>
+          <w:b/>
+          <w:i/>
+          <w:sz w:val="24"/>
+          <w:szCs w:val="24"/>
+        </w:rPr>
+        <w:t xml:space="preserve"> </w:t>
+      </w:r>
+    </w:p>
+    <w:p>
+      <w:pPr>
+        <w:pStyle w:val="NormalWeb"/>
+        <w:contextualSpacing/>
+        <w:rPr>
+          <w:rFonts w:ascii="Calibri" w:hAnsi="Calibri"/>
+          <w:b/>
+          <w:i/>
+          <w:sz w:val="24"/>
+          <w:szCs w:val="24"/>
+        </w:rPr>
+      </w:pPr>
+      <w:r>
+        <w:rPr>
+          <w:rFonts w:ascii="Calibri" w:hAnsi="Calibri"/>
+          <w:b/>
+          <w:i/>
+          <w:sz w:val="24"/>
+          <w:szCs w:val="24"/>
+        </w:rPr>
+        <w:t xml:space="preserve">b) What if the girl counts from 1 to </w:t>
+      </w:r>
+      <w:proofErr w:type="gramStart"/>
+      <w:r>
+        <w:rPr>
+          <w:rFonts w:ascii="Calibri" w:hAnsi="Calibri"/>
+          <w:b/>
+          <w:i/>
+          <w:sz w:val="24"/>
+          <w:szCs w:val="24"/>
+        </w:rPr>
+        <w:t>100</w:t>
+      </w:r>
+      <w:proofErr w:type="gramEnd"/>
+      <w:r>
+        <w:rPr>
+          <w:rFonts w:ascii="Calibri" w:hAnsi="Calibri"/>
+          <w:b/>
+          <w:i/>
+          <w:sz w:val="24"/>
+          <w:szCs w:val="24"/>
+        </w:rPr>
+        <w:t xml:space="preserve"> </w:t>
+      </w:r>
+    </w:p>
+    <w:p>
+      <w:pPr>
+        <w:pStyle w:val="NormalWeb"/>
+        <w:contextualSpacing/>
+        <w:rPr>
+          <w:rFonts w:ascii="Calibri" w:hAnsi="Calibri"/>
+          <w:b/>
+          <w:i/>
+          <w:sz w:val="24"/>
+          <w:szCs w:val="24"/>
+        </w:rPr>
+      </w:pPr>
+      <w:r>
+        <w:rPr>
+          <w:rFonts w:ascii="Calibri" w:hAnsi="Calibri"/>
+          <w:b/>
+          <w:i/>
+          <w:sz w:val="24"/>
+          <w:szCs w:val="24"/>
+        </w:rPr>
+        <w:lastRenderedPageBreak/>
+        <w:t xml:space="preserve">c) What if the girl counts from 1 to </w:t>
+      </w:r>
+      <w:proofErr w:type="gramStart"/>
+      <w:r>
+        <w:rPr>
+          <w:rFonts w:ascii="Calibri" w:hAnsi="Calibri"/>
+          <w:b/>
+          <w:i/>
+          <w:sz w:val="24"/>
+          <w:szCs w:val="24"/>
+        </w:rPr>
+        <w:t>1000</w:t>
+      </w:r>
+      <w:proofErr w:type="gramEnd"/>
+      <w:r>
+        <w:rPr>
+          <w:rFonts w:ascii="Calibri" w:hAnsi="Calibri"/>
+          <w:b/>
+          <w:i/>
+          <w:sz w:val="24"/>
+          <w:szCs w:val="24"/>
+        </w:rPr>
+        <w:t xml:space="preserve"> </w:t>
+      </w:r>
+    </w:p>
+    <w:p>
+      <w:pPr>
+        <w:rPr>
+          <w:rFonts w:ascii="Times New Roman" w:hAnsi="Times New Roman" w:cs="Times New Roman"/>
+        </w:rPr>
+      </w:pPr>
     </w:p>
     <w:p>
       <w:pPr>
@@ -1133,6 +1426,21 @@
       <w:contextualSpacing/>
     </w:pPr>
   </w:style>
+  <w:style w:type="paragraph" w:styleId="NormalWeb">
+    <w:name w:val="Normal (Web)"/>
+    <w:basedOn w:val="Normal"/>
+    <w:uiPriority w:val="99"/>
+    <w:unhideWhenUsed/>
+    <w:rsid w:val="004D2D10"/>
+    <w:pPr>
+      <w:spacing w:before="100" w:beforeAutospacing="1" w:after="100" w:afterAutospacing="1"/>
+    </w:pPr>
+    <w:rPr>
+      <w:rFonts w:ascii="Times" w:hAnsi="Times" w:cs="Times New Roman"/>
+      <w:sz w:val="20"/>
+      <w:szCs w:val="20"/>
+    </w:rPr>
+  </w:style>
 </w:styles>
 </file>
 
@@ -1371,6 +1679,21 @@
       <w:ind w:left="720"/>
       <w:contextualSpacing/>
     </w:pPr>
+  </w:style>
+  <w:style w:type="paragraph" w:styleId="NormalWeb">
+    <w:name w:val="Normal (Web)"/>
+    <w:basedOn w:val="Normal"/>
+    <w:uiPriority w:val="99"/>
+    <w:unhideWhenUsed/>
+    <w:rsid w:val="004D2D10"/>
+    <w:pPr>
+      <w:spacing w:before="100" w:beforeAutospacing="1" w:after="100" w:afterAutospacing="1"/>
+    </w:pPr>
+    <w:rPr>
+      <w:rFonts w:ascii="Times" w:hAnsi="Times" w:cs="Times New Roman"/>
+      <w:sz w:val="20"/>
+      <w:szCs w:val="20"/>
+    </w:rPr>
   </w:style>
 </w:styles>
 </file>

</xml_diff>

<commit_message>
Question 1: Section 1 Rough Answer
</commit_message>
<xml_diff>
--- a/ProblemSolving/Bathurst_Matthew_ProblemSolving.docx
+++ b/ProblemSolving/Bathurst_Matthew_ProblemSolving.docx
@@ -66,6 +66,47 @@
         </w:rPr>
         <w:t>:</w:t>
       </w:r>
+      <w:r>
+        <w:rPr>
+          <w:rFonts w:ascii="Times New Roman" w:hAnsi="Times New Roman" w:cs="Times New Roman"/>
+        </w:rPr>
+        <w:t xml:space="preserve"> </w:t>
+      </w:r>
+    </w:p>
+    <w:p>
+      <w:pPr>
+        <w:tabs>
+          <w:tab w:val="left" w:pos="1440"/>
+        </w:tabs>
+        <w:ind w:left="1440"/>
+        <w:rPr>
+          <w:rFonts w:ascii="Times New Roman" w:hAnsi="Times New Roman" w:cs="Times New Roman"/>
+        </w:rPr>
+      </w:pPr>
+      <w:r>
+        <w:rPr>
+          <w:rFonts w:ascii="Times New Roman" w:hAnsi="Times New Roman" w:cs="Times New Roman"/>
+        </w:rPr>
+        <w:t>A man has obligation to transport 3 valuable pieces of cargo (a cat, a parrot, and a bag of seed) across a river in a boat with only enough space for himself and 1 piece of cargo.  If he’s not chaperoning the cargo, they tend to interact in a negat</w:t>
+      </w:r>
+      <w:r>
+        <w:rPr>
+          <w:rFonts w:ascii="Times New Roman" w:hAnsi="Times New Roman" w:cs="Times New Roman"/>
+        </w:rPr>
+        <w:t xml:space="preserve">ive manner.  Major complications arise when (1) </w:t>
+      </w:r>
+      <w:r>
+        <w:rPr>
+          <w:rFonts w:ascii="Times New Roman" w:hAnsi="Times New Roman" w:cs="Times New Roman"/>
+        </w:rPr>
+        <w:t>the cat an</w:t>
+      </w:r>
+      <w:r>
+        <w:rPr>
+          <w:rFonts w:ascii="Times New Roman" w:hAnsi="Times New Roman" w:cs="Times New Roman"/>
+        </w:rPr>
+        <w:t xml:space="preserve">d parrot are left together; the cat will eat the parrot; (2) the parrot and the bag of seed are left together; the parrot will gorge himself on the seed, leaving no seed left.  So how does the man, the cat, the parrot, and the bag of seed get, all get across the river?  </w:t>
+      </w:r>
     </w:p>
     <w:p>
       <w:pPr>
@@ -88,20 +129,13 @@
     <w:p>
       <w:pPr>
         <w:pStyle w:val="ListParagraph"/>
-        <w:numPr>
-          <w:ilvl w:val="0"/>
-          <w:numId w:val="2"/>
-        </w:numPr>
-        <w:rPr>
-          <w:rFonts w:ascii="Times New Roman" w:hAnsi="Times New Roman" w:cs="Times New Roman"/>
-        </w:rPr>
-      </w:pPr>
-      <w:r>
-        <w:rPr>
-          <w:rFonts w:ascii="Times New Roman" w:hAnsi="Times New Roman" w:cs="Times New Roman"/>
-        </w:rPr>
-        <w:t>Identify potential solutions</w:t>
-      </w:r>
+        <w:ind w:left="1440"/>
+        <w:rPr>
+          <w:rFonts w:ascii="Times New Roman" w:hAnsi="Times New Roman" w:cs="Times New Roman"/>
+        </w:rPr>
+      </w:pPr>
+      <w:bookmarkStart w:id="0" w:name="_GoBack"/>
+      <w:bookmarkEnd w:id="0"/>
     </w:p>
     <w:p>
       <w:pPr>
@@ -118,7 +152,7 @@
         <w:rPr>
           <w:rFonts w:ascii="Times New Roman" w:hAnsi="Times New Roman" w:cs="Times New Roman"/>
         </w:rPr>
-        <w:t>Evaluate each potential solution</w:t>
+        <w:t>Identify potential solutions</w:t>
       </w:r>
     </w:p>
     <w:p>
@@ -136,10 +170,26 @@
         <w:rPr>
           <w:rFonts w:ascii="Times New Roman" w:hAnsi="Times New Roman" w:cs="Times New Roman"/>
         </w:rPr>
+        <w:t>Evaluate each potential solution</w:t>
+      </w:r>
+    </w:p>
+    <w:p>
+      <w:pPr>
+        <w:pStyle w:val="ListParagraph"/>
+        <w:numPr>
+          <w:ilvl w:val="0"/>
+          <w:numId w:val="2"/>
+        </w:numPr>
+        <w:rPr>
+          <w:rFonts w:ascii="Times New Roman" w:hAnsi="Times New Roman" w:cs="Times New Roman"/>
+        </w:rPr>
+      </w:pPr>
+      <w:r>
+        <w:rPr>
+          <w:rFonts w:ascii="Times New Roman" w:hAnsi="Times New Roman" w:cs="Times New Roman"/>
+        </w:rPr>
         <w:t>Choose a solution and develop a plan to implement it.</w:t>
       </w:r>
-      <w:bookmarkStart w:id="0" w:name="_GoBack"/>
-      <w:bookmarkEnd w:id="0"/>
     </w:p>
     <w:p>
       <w:pPr>
@@ -415,6 +465,7 @@
           <w:sz w:val="24"/>
           <w:szCs w:val="24"/>
         </w:rPr>
+        <w:lastRenderedPageBreak/>
         <w:t xml:space="preserve">A little girl counts using the fingers of her left hand as follows: She starts by calling her thumb 1, the first finger 2, middle finder 3, ring finger 4, and little finger 5. Then she reverses direction, calling the ring finger 6, middle finger 7, first finger 8 and thumb 9, after which she calls her first finger 10 and so on. If she continues to count in this manner, on which finger will she stop? </w:t>
       </w:r>
     </w:p>
@@ -528,7 +579,6 @@
           <w:sz w:val="24"/>
           <w:szCs w:val="24"/>
         </w:rPr>
-        <w:lastRenderedPageBreak/>
         <w:t xml:space="preserve">c) What if the girl counts from 1 to </w:t>
       </w:r>
       <w:proofErr w:type="gramStart"/>
@@ -838,7 +888,7 @@
         <w:rFonts w:hint="default"/>
       </w:rPr>
     </w:lvl>
-    <w:lvl w:ilvl="1" w:tplc="04090019" w:tentative="1">
+    <w:lvl w:ilvl="1" w:tplc="04090019">
       <w:start w:val="1"/>
       <w:numFmt w:val="lowerLetter"/>
       <w:lvlText w:val="%2."/>

</xml_diff>

<commit_message>
Define Problem 2 in my own words. Question 2: Section 1
</commit_message>
<xml_diff>
--- a/ProblemSolving/Bathurst_Matthew_ProblemSolving.docx
+++ b/ProblemSolving/Bathurst_Matthew_ProblemSolving.docx
@@ -110,6 +110,17 @@
     </w:p>
     <w:p>
       <w:pPr>
+        <w:tabs>
+          <w:tab w:val="left" w:pos="1440"/>
+        </w:tabs>
+        <w:ind w:left="1440"/>
+        <w:rPr>
+          <w:rFonts w:ascii="Times New Roman" w:hAnsi="Times New Roman" w:cs="Times New Roman"/>
+        </w:rPr>
+      </w:pPr>
+    </w:p>
+    <w:p>
+      <w:pPr>
         <w:pStyle w:val="ListParagraph"/>
         <w:numPr>
           <w:ilvl w:val="0"/>
@@ -134,8 +145,6 @@
           <w:rFonts w:ascii="Times New Roman" w:hAnsi="Times New Roman" w:cs="Times New Roman"/>
         </w:rPr>
       </w:pPr>
-      <w:bookmarkStart w:id="0" w:name="_GoBack"/>
-      <w:bookmarkEnd w:id="0"/>
     </w:p>
     <w:p>
       <w:pPr>
@@ -266,7 +275,19 @@
           <w:sz w:val="24"/>
           <w:szCs w:val="24"/>
         </w:rPr>
-        <w:t xml:space="preserve">pairs of white. You select the socks in the dark and can check them only after a selection has been made. What is the smallest number of socks you need to select to guarantee getting the </w:t>
+        <w:t>pairs of white. You select the socks in the dark and can check them only after a selection has b</w:t>
+      </w:r>
+      <w:bookmarkStart w:id="0" w:name="_GoBack"/>
+      <w:bookmarkEnd w:id="0"/>
+      <w:r>
+        <w:rPr>
+          <w:rFonts w:ascii="Calibri" w:hAnsi="Calibri"/>
+          <w:b/>
+          <w:i/>
+          <w:sz w:val="24"/>
+          <w:szCs w:val="24"/>
+        </w:rPr>
+        <w:t xml:space="preserve">een made. What is the smallest number of socks you need to select to guarantee getting the </w:t>
       </w:r>
       <w:proofErr w:type="gramStart"/>
       <w:r>
@@ -360,20 +381,63 @@
     <w:p>
       <w:pPr>
         <w:pStyle w:val="ListParagraph"/>
-        <w:numPr>
-          <w:ilvl w:val="0"/>
-          <w:numId w:val="3"/>
-        </w:numPr>
-        <w:rPr>
-          <w:rFonts w:ascii="Times New Roman" w:hAnsi="Times New Roman" w:cs="Times New Roman"/>
-        </w:rPr>
-      </w:pPr>
-      <w:r>
-        <w:rPr>
-          <w:rFonts w:ascii="Times New Roman" w:hAnsi="Times New Roman" w:cs="Times New Roman"/>
-        </w:rPr>
-        <w:t>Break the problem apart</w:t>
-      </w:r>
+        <w:ind w:left="1440"/>
+        <w:rPr>
+          <w:rFonts w:ascii="Times New Roman" w:hAnsi="Times New Roman" w:cs="Times New Roman"/>
+        </w:rPr>
+      </w:pPr>
+      <w:r>
+        <w:rPr>
+          <w:rFonts w:ascii="Times New Roman" w:hAnsi="Times New Roman" w:cs="Times New Roman"/>
+        </w:rPr>
+        <w:t xml:space="preserve">I have 20 socks in my sock drawer.  I have 10 socks (5 pairs) that are black, 6 socks (3 pairs) that are brown, and 4 socks (2 pairs) that are white.  I only select the socks out in the dark and can only check them after my selection has been made, how many socks do I have to select </w:t>
+      </w:r>
+      <w:r>
+        <w:rPr>
+          <w:rFonts w:ascii="Times New Roman" w:hAnsi="Times New Roman" w:cs="Times New Roman"/>
+        </w:rPr>
+        <w:t xml:space="preserve">out of my </w:t>
+      </w:r>
+      <w:r>
+        <w:rPr>
+          <w:rFonts w:ascii="Times New Roman" w:hAnsi="Times New Roman" w:cs="Times New Roman"/>
+        </w:rPr>
+        <w:lastRenderedPageBreak/>
+        <w:t xml:space="preserve">drawer </w:t>
+      </w:r>
+      <w:r>
+        <w:rPr>
+          <w:rFonts w:ascii="Times New Roman" w:hAnsi="Times New Roman" w:cs="Times New Roman"/>
+        </w:rPr>
+        <w:t xml:space="preserve">to guarantee at least a matching </w:t>
+      </w:r>
+      <w:r>
+        <w:rPr>
+          <w:rFonts w:ascii="Times New Roman" w:hAnsi="Times New Roman" w:cs="Times New Roman"/>
+        </w:rPr>
+        <w:t xml:space="preserve">pair of </w:t>
+      </w:r>
+      <w:r>
+        <w:rPr>
+          <w:rFonts w:ascii="Times New Roman" w:hAnsi="Times New Roman" w:cs="Times New Roman"/>
+        </w:rPr>
+        <w:t xml:space="preserve">socks, and </w:t>
+      </w:r>
+      <w:r>
+        <w:rPr>
+          <w:rFonts w:ascii="Times New Roman" w:hAnsi="Times New Roman" w:cs="Times New Roman"/>
+        </w:rPr>
+        <w:t>also at least 1 matching pair of each of the color?</w:t>
+      </w:r>
+    </w:p>
+    <w:p>
+      <w:pPr>
+        <w:pStyle w:val="ListParagraph"/>
+        <w:ind w:left="1440"/>
+        <w:rPr>
+          <w:rFonts w:ascii="Times New Roman" w:hAnsi="Times New Roman" w:cs="Times New Roman"/>
+        </w:rPr>
+      </w:pPr>
     </w:p>
     <w:p>
       <w:pPr>
@@ -390,7 +454,7 @@
         <w:rPr>
           <w:rFonts w:ascii="Times New Roman" w:hAnsi="Times New Roman" w:cs="Times New Roman"/>
         </w:rPr>
-        <w:t>Identify potential solutions</w:t>
+        <w:t>Break the problem apart</w:t>
       </w:r>
     </w:p>
     <w:p>
@@ -408,7 +472,7 @@
         <w:rPr>
           <w:rFonts w:ascii="Times New Roman" w:hAnsi="Times New Roman" w:cs="Times New Roman"/>
         </w:rPr>
-        <w:t>Evaluate each potential solution</w:t>
+        <w:t>Identify potential solutions</w:t>
       </w:r>
     </w:p>
     <w:p>
@@ -426,6 +490,24 @@
         <w:rPr>
           <w:rFonts w:ascii="Times New Roman" w:hAnsi="Times New Roman" w:cs="Times New Roman"/>
         </w:rPr>
+        <w:t>Evaluate each potential solution</w:t>
+      </w:r>
+    </w:p>
+    <w:p>
+      <w:pPr>
+        <w:pStyle w:val="ListParagraph"/>
+        <w:numPr>
+          <w:ilvl w:val="0"/>
+          <w:numId w:val="3"/>
+        </w:numPr>
+        <w:rPr>
+          <w:rFonts w:ascii="Times New Roman" w:hAnsi="Times New Roman" w:cs="Times New Roman"/>
+        </w:rPr>
+      </w:pPr>
+      <w:r>
+        <w:rPr>
+          <w:rFonts w:ascii="Times New Roman" w:hAnsi="Times New Roman" w:cs="Times New Roman"/>
+        </w:rPr>
         <w:t>Choose a solution and develop a plan to implement it.</w:t>
       </w:r>
     </w:p>
@@ -465,7 +547,6 @@
           <w:sz w:val="24"/>
           <w:szCs w:val="24"/>
         </w:rPr>
-        <w:lastRenderedPageBreak/>
         <w:t xml:space="preserve">A little girl counts using the fingers of her left hand as follows: She starts by calling her thumb 1, the first finger 2, middle finder 3, ring finger 4, and little finger 5. Then she reverses direction, calling the ring finger 6, middle finger 7, first finger 8 and thumb 9, after which she calls her first finger 10 and so on. If she continues to count in this manner, on which finger will she stop? </w:t>
       </w:r>
     </w:p>

</xml_diff>

<commit_message>
Define Question 3 in my own words... Question 3: Section 1
</commit_message>
<xml_diff>
--- a/ProblemSolving/Bathurst_Matthew_ProblemSolving.docx
+++ b/ProblemSolving/Bathurst_Matthew_ProblemSolving.docx
@@ -219,6 +219,8 @@
         </w:rPr>
         <w:t>Question 2: Socks in the Dark</w:t>
       </w:r>
+      <w:bookmarkStart w:id="0" w:name="_GoBack"/>
+      <w:bookmarkEnd w:id="0"/>
     </w:p>
     <w:p>
       <w:pPr>
@@ -275,19 +277,7 @@
           <w:sz w:val="24"/>
           <w:szCs w:val="24"/>
         </w:rPr>
-        <w:t>pairs of white. You select the socks in the dark and can check them only after a selection has b</w:t>
-      </w:r>
-      <w:bookmarkStart w:id="0" w:name="_GoBack"/>
-      <w:bookmarkEnd w:id="0"/>
-      <w:r>
-        <w:rPr>
-          <w:rFonts w:ascii="Calibri" w:hAnsi="Calibri"/>
-          <w:b/>
-          <w:i/>
-          <w:sz w:val="24"/>
-          <w:szCs w:val="24"/>
-        </w:rPr>
-        <w:t xml:space="preserve">een made. What is the smallest number of socks you need to select to guarantee getting the </w:t>
+        <w:t xml:space="preserve">pairs of white. You select the socks in the dark and can check them only after a selection has been made. What is the smallest number of socks you need to select to guarantee getting the </w:t>
       </w:r>
       <w:proofErr w:type="gramStart"/>
       <w:r>
@@ -708,6 +698,47 @@
           <w:rFonts w:ascii="Times New Roman" w:hAnsi="Times New Roman" w:cs="Times New Roman"/>
         </w:rPr>
         <w:t>Define the Problem:</w:t>
+      </w:r>
+    </w:p>
+    <w:p>
+      <w:pPr>
+        <w:ind w:left="1440"/>
+        <w:rPr>
+          <w:rFonts w:ascii="Times New Roman" w:hAnsi="Times New Roman" w:cs="Times New Roman"/>
+        </w:rPr>
+      </w:pPr>
+      <w:r>
+        <w:rPr>
+          <w:rFonts w:ascii="Times New Roman" w:hAnsi="Times New Roman" w:cs="Times New Roman"/>
+        </w:rPr>
+        <w:t xml:space="preserve">There is a young female child, who uses here hand to count.  The pattern in which she counts goes as follows.  </w:t>
+      </w:r>
+      <w:r>
+        <w:rPr>
+          <w:rFonts w:ascii="Times New Roman" w:hAnsi="Times New Roman" w:cs="Times New Roman"/>
+        </w:rPr>
+        <w:t>She calls her thumb 1, the first finger 2, middle finder 3, ring finger 4, and little finger 5. Then she reverses direction, calling the ring finger 6, middle finger 7, first finger 8 and thumb 9, after which she calls her first finger 10 and so on.</w:t>
+      </w:r>
+      <w:r>
+        <w:rPr>
+          <w:rFonts w:ascii="Times New Roman" w:hAnsi="Times New Roman" w:cs="Times New Roman"/>
+        </w:rPr>
+        <w:t xml:space="preserve"> Now if she continues to count, what finger will she stop when she counts from 1 to a) 10 b) 100 c) 1000?</w:t>
+      </w:r>
+    </w:p>
+    <w:p>
+      <w:pPr>
+        <w:ind w:left="1440"/>
+        <w:rPr>
+          <w:rFonts w:ascii="Times New Roman" w:hAnsi="Times New Roman" w:cs="Times New Roman"/>
+          <w:i/>
+        </w:rPr>
+      </w:pPr>
+      <w:r>
+        <w:rPr>
+          <w:rFonts w:ascii="Times New Roman" w:hAnsi="Times New Roman" w:cs="Times New Roman"/>
+        </w:rPr>
+        <w:t xml:space="preserve"> </w:t>
       </w:r>
     </w:p>
     <w:p>
@@ -1233,7 +1264,7 @@
         <w:rFonts w:hint="default"/>
       </w:rPr>
     </w:lvl>
-    <w:lvl w:ilvl="1" w:tplc="04090019" w:tentative="1">
+    <w:lvl w:ilvl="1" w:tplc="04090019">
       <w:start w:val="1"/>
       <w:numFmt w:val="lowerLetter"/>
       <w:lvlText w:val="%2."/>

</xml_diff>

<commit_message>
Personal Update for Organized Thinking after Short Break.
</commit_message>
<xml_diff>
--- a/ProblemSolving/Bathurst_Matthew_ProblemSolving.docx
+++ b/ProblemSolving/Bathurst_Matthew_ProblemSolving.docx
@@ -130,21 +130,50 @@
           <w:rFonts w:ascii="Times New Roman" w:hAnsi="Times New Roman" w:cs="Times New Roman"/>
         </w:rPr>
       </w:pPr>
+      <w:bookmarkStart w:id="0" w:name="_GoBack"/>
+      <w:bookmarkEnd w:id="0"/>
       <w:r>
         <w:rPr>
           <w:rFonts w:ascii="Times New Roman" w:hAnsi="Times New Roman" w:cs="Times New Roman"/>
         </w:rPr>
         <w:t>Break the problem apart</w:t>
       </w:r>
-    </w:p>
-    <w:p>
-      <w:pPr>
-        <w:pStyle w:val="ListParagraph"/>
-        <w:ind w:left="1440"/>
-        <w:rPr>
-          <w:rFonts w:ascii="Times New Roman" w:hAnsi="Times New Roman" w:cs="Times New Roman"/>
-        </w:rPr>
-      </w:pPr>
+      <w:r>
+        <w:rPr>
+          <w:rFonts w:ascii="Times New Roman" w:hAnsi="Times New Roman" w:cs="Times New Roman"/>
+        </w:rPr>
+        <w:t xml:space="preserve"> </w:t>
+      </w:r>
+      <w:r>
+        <w:rPr>
+          <w:rFonts w:ascii="Times New Roman" w:hAnsi="Times New Roman" w:cs="Times New Roman"/>
+          <w:color w:val="FF0000"/>
+        </w:rPr>
+        <w:t>(</w:t>
+      </w:r>
+      <w:r>
+        <w:rPr>
+          <w:rFonts w:ascii="Calibri" w:hAnsi="Calibri"/>
+          <w:color w:val="FF0000"/>
+        </w:rPr>
+        <w:t xml:space="preserve">a) </w:t>
+      </w:r>
+      <w:proofErr w:type="gramStart"/>
+      <w:r>
+        <w:rPr>
+          <w:rFonts w:ascii="Calibri" w:hAnsi="Calibri"/>
+          <w:color w:val="FF0000"/>
+        </w:rPr>
+        <w:t>What</w:t>
+      </w:r>
+      <w:proofErr w:type="gramEnd"/>
+      <w:r>
+        <w:rPr>
+          <w:rFonts w:ascii="Calibri" w:hAnsi="Calibri"/>
+          <w:color w:val="FF0000"/>
+        </w:rPr>
+        <w:t xml:space="preserve"> are the constraints? b) What are the sub-goals?)</w:t>
+      </w:r>
     </w:p>
     <w:p>
       <w:pPr>
@@ -163,6 +192,19 @@
         </w:rPr>
         <w:t>Identify potential solutions</w:t>
       </w:r>
+      <w:r>
+        <w:rPr>
+          <w:rFonts w:ascii="Times New Roman" w:hAnsi="Times New Roman" w:cs="Times New Roman"/>
+        </w:rPr>
+        <w:t xml:space="preserve"> </w:t>
+      </w:r>
+      <w:r>
+        <w:rPr>
+          <w:rFonts w:ascii="Calibri" w:hAnsi="Calibri" w:cs="Times New Roman"/>
+          <w:color w:val="FF0000"/>
+        </w:rPr>
+        <w:t xml:space="preserve">a) For each of the sub-problems you’ve discussed in #2, what is a possible solution? </w:t>
+      </w:r>
     </w:p>
     <w:p>
       <w:pPr>
@@ -181,6 +223,19 @@
         </w:rPr>
         <w:t>Evaluate each potential solution</w:t>
       </w:r>
+      <w:r>
+        <w:rPr>
+          <w:rFonts w:ascii="Times New Roman" w:hAnsi="Times New Roman" w:cs="Times New Roman"/>
+        </w:rPr>
+        <w:t xml:space="preserve"> </w:t>
+      </w:r>
+      <w:r>
+        <w:rPr>
+          <w:rFonts w:ascii="Calibri" w:hAnsi="Calibri" w:cs="Times New Roman"/>
+          <w:color w:val="FF0000"/>
+        </w:rPr>
+        <w:t xml:space="preserve">a) Does each solution meet the goals? b) Will each solution work for ALL cases? </w:t>
+      </w:r>
     </w:p>
     <w:p>
       <w:pPr>
@@ -199,9 +254,40 @@
         </w:rPr>
         <w:t>Choose a solution and develop a plan to implement it.</w:t>
       </w:r>
-    </w:p>
-    <w:p>
-      <w:pPr>
+      <w:r>
+        <w:rPr>
+          <w:rFonts w:ascii="Times New Roman" w:hAnsi="Times New Roman" w:cs="Times New Roman"/>
+        </w:rPr>
+        <w:t xml:space="preserve"> </w:t>
+      </w:r>
+    </w:p>
+    <w:p>
+      <w:pPr>
+        <w:ind w:left="720"/>
+        <w:rPr>
+          <w:rFonts w:ascii="Times New Roman" w:hAnsi="Times New Roman" w:cs="Times New Roman"/>
+          <w:color w:val="FF0000"/>
+        </w:rPr>
+      </w:pPr>
+      <w:r>
+        <w:rPr>
+          <w:rFonts w:ascii="Calibri" w:hAnsi="Calibri" w:cs="Times New Roman"/>
+          <w:color w:val="FF0000"/>
+        </w:rPr>
+        <w:t>a) Explain the solution in full.</w:t>
+      </w:r>
+      <w:r>
+        <w:rPr>
+          <w:rFonts w:ascii="Calibri" w:hAnsi="Calibri" w:cs="Times New Roman"/>
+          <w:color w:val="FF0000"/>
+        </w:rPr>
+        <w:br/>
+        <w:t xml:space="preserve">b) Describe some test cases you tried out to make sure it works. (You can include drawings and diagrams as part of your explanation as long as they are clearly communicating the solution). </w:t>
+      </w:r>
+    </w:p>
+    <w:p>
+      <w:pPr>
+        <w:pStyle w:val="ListParagraph"/>
         <w:rPr>
           <w:rFonts w:ascii="Times New Roman" w:hAnsi="Times New Roman" w:cs="Times New Roman"/>
         </w:rPr>
@@ -219,8 +305,6 @@
         </w:rPr>
         <w:t>Question 2: Socks in the Dark</w:t>
       </w:r>
-      <w:bookmarkStart w:id="0" w:name="_GoBack"/>
-      <w:bookmarkEnd w:id="0"/>
     </w:p>
     <w:p>
       <w:pPr>
@@ -365,6 +449,7 @@
         <w:rPr>
           <w:rFonts w:ascii="Times New Roman" w:hAnsi="Times New Roman" w:cs="Times New Roman"/>
         </w:rPr>
+        <w:lastRenderedPageBreak/>
         <w:t>Define the Problem:</w:t>
       </w:r>
     </w:p>
@@ -386,14 +471,7 @@
         <w:rPr>
           <w:rFonts w:ascii="Times New Roman" w:hAnsi="Times New Roman" w:cs="Times New Roman"/>
         </w:rPr>
-        <w:t xml:space="preserve">out of my </w:t>
-      </w:r>
-      <w:r>
-        <w:rPr>
-          <w:rFonts w:ascii="Times New Roman" w:hAnsi="Times New Roman" w:cs="Times New Roman"/>
-        </w:rPr>
-        <w:lastRenderedPageBreak/>
-        <w:t xml:space="preserve">drawer </w:t>
+        <w:t xml:space="preserve">out of my drawer </w:t>
       </w:r>
       <w:r>
         <w:rPr>
@@ -444,7 +522,37 @@
         <w:rPr>
           <w:rFonts w:ascii="Times New Roman" w:hAnsi="Times New Roman" w:cs="Times New Roman"/>
         </w:rPr>
-        <w:t>Break the problem apart</w:t>
+        <w:t xml:space="preserve">Break the problem apart </w:t>
+      </w:r>
+      <w:r>
+        <w:rPr>
+          <w:rFonts w:ascii="Times New Roman" w:hAnsi="Times New Roman" w:cs="Times New Roman"/>
+          <w:color w:val="FF0000"/>
+        </w:rPr>
+        <w:t>(</w:t>
+      </w:r>
+      <w:r>
+        <w:rPr>
+          <w:rFonts w:ascii="Calibri" w:hAnsi="Calibri"/>
+          <w:color w:val="FF0000"/>
+        </w:rPr>
+        <w:t xml:space="preserve">a) </w:t>
+      </w:r>
+      <w:proofErr w:type="gramStart"/>
+      <w:r>
+        <w:rPr>
+          <w:rFonts w:ascii="Calibri" w:hAnsi="Calibri"/>
+          <w:color w:val="FF0000"/>
+        </w:rPr>
+        <w:t>What</w:t>
+      </w:r>
+      <w:proofErr w:type="gramEnd"/>
+      <w:r>
+        <w:rPr>
+          <w:rFonts w:ascii="Calibri" w:hAnsi="Calibri"/>
+          <w:color w:val="FF0000"/>
+        </w:rPr>
+        <w:t xml:space="preserve"> are the constraints? b) What are the sub-goals?)</w:t>
       </w:r>
     </w:p>
     <w:p>
@@ -462,7 +570,14 @@
         <w:rPr>
           <w:rFonts w:ascii="Times New Roman" w:hAnsi="Times New Roman" w:cs="Times New Roman"/>
         </w:rPr>
-        <w:t>Identify potential solutions</w:t>
+        <w:t xml:space="preserve">Identify potential solutions </w:t>
+      </w:r>
+      <w:r>
+        <w:rPr>
+          <w:rFonts w:ascii="Calibri" w:hAnsi="Calibri" w:cs="Times New Roman"/>
+          <w:color w:val="FF0000"/>
+        </w:rPr>
+        <w:t xml:space="preserve">a) For each of the sub-problems you’ve discussed in #2, what is a possible solution? </w:t>
       </w:r>
     </w:p>
     <w:p>
@@ -480,7 +595,14 @@
         <w:rPr>
           <w:rFonts w:ascii="Times New Roman" w:hAnsi="Times New Roman" w:cs="Times New Roman"/>
         </w:rPr>
-        <w:t>Evaluate each potential solution</w:t>
+        <w:t xml:space="preserve">Evaluate each potential solution </w:t>
+      </w:r>
+      <w:r>
+        <w:rPr>
+          <w:rFonts w:ascii="Calibri" w:hAnsi="Calibri" w:cs="Times New Roman"/>
+          <w:color w:val="FF0000"/>
+        </w:rPr>
+        <w:t xml:space="preserve">a) Does each solution meet the goals? b) Will each solution work for ALL cases? </w:t>
       </w:r>
     </w:p>
     <w:p>
@@ -498,7 +620,35 @@
         <w:rPr>
           <w:rFonts w:ascii="Times New Roman" w:hAnsi="Times New Roman" w:cs="Times New Roman"/>
         </w:rPr>
-        <w:t>Choose a solution and develop a plan to implement it.</w:t>
+        <w:t xml:space="preserve">Choose a solution and develop a plan to implement it. </w:t>
+      </w:r>
+    </w:p>
+    <w:p>
+      <w:pPr>
+        <w:pStyle w:val="ListParagraph"/>
+        <w:numPr>
+          <w:ilvl w:val="1"/>
+          <w:numId w:val="3"/>
+        </w:numPr>
+        <w:rPr>
+          <w:rFonts w:ascii="Times New Roman" w:hAnsi="Times New Roman" w:cs="Times New Roman"/>
+          <w:color w:val="FF0000"/>
+        </w:rPr>
+      </w:pPr>
+      <w:r>
+        <w:rPr>
+          <w:rFonts w:ascii="Calibri" w:hAnsi="Calibri" w:cs="Times New Roman"/>
+          <w:color w:val="FF0000"/>
+        </w:rPr>
+        <w:t>Explain the solution in full.</w:t>
+      </w:r>
+      <w:r>
+        <w:rPr>
+          <w:rFonts w:ascii="Calibri" w:hAnsi="Calibri" w:cs="Times New Roman"/>
+          <w:color w:val="FF0000"/>
+        </w:rPr>
+        <w:br/>
+        <w:t xml:space="preserve">b) Describe some test cases you tried out to make sure it works. (You can include drawings and diagrams as part of your explanation as long as they are clearly communicating the solution). </w:t>
       </w:r>
     </w:p>
     <w:p>
@@ -756,7 +906,37 @@
         <w:rPr>
           <w:rFonts w:ascii="Times New Roman" w:hAnsi="Times New Roman" w:cs="Times New Roman"/>
         </w:rPr>
-        <w:t>Break the problem apart</w:t>
+        <w:t xml:space="preserve">Break the problem apart </w:t>
+      </w:r>
+      <w:r>
+        <w:rPr>
+          <w:rFonts w:ascii="Times New Roman" w:hAnsi="Times New Roman" w:cs="Times New Roman"/>
+          <w:color w:val="FF0000"/>
+        </w:rPr>
+        <w:t>(</w:t>
+      </w:r>
+      <w:r>
+        <w:rPr>
+          <w:rFonts w:ascii="Calibri" w:hAnsi="Calibri"/>
+          <w:color w:val="FF0000"/>
+        </w:rPr>
+        <w:t xml:space="preserve">a) </w:t>
+      </w:r>
+      <w:proofErr w:type="gramStart"/>
+      <w:r>
+        <w:rPr>
+          <w:rFonts w:ascii="Calibri" w:hAnsi="Calibri"/>
+          <w:color w:val="FF0000"/>
+        </w:rPr>
+        <w:t>What</w:t>
+      </w:r>
+      <w:proofErr w:type="gramEnd"/>
+      <w:r>
+        <w:rPr>
+          <w:rFonts w:ascii="Calibri" w:hAnsi="Calibri"/>
+          <w:color w:val="FF0000"/>
+        </w:rPr>
+        <w:t xml:space="preserve"> are the constraints? b) What are the sub-goals?)</w:t>
       </w:r>
     </w:p>
     <w:p>
@@ -774,7 +954,14 @@
         <w:rPr>
           <w:rFonts w:ascii="Times New Roman" w:hAnsi="Times New Roman" w:cs="Times New Roman"/>
         </w:rPr>
-        <w:t>Identify potential solutions</w:t>
+        <w:t xml:space="preserve">Identify potential solutions </w:t>
+      </w:r>
+      <w:r>
+        <w:rPr>
+          <w:rFonts w:ascii="Calibri" w:hAnsi="Calibri" w:cs="Times New Roman"/>
+          <w:color w:val="FF0000"/>
+        </w:rPr>
+        <w:t xml:space="preserve">a) For each of the sub-problems you’ve discussed in #2, what is a possible solution? </w:t>
       </w:r>
     </w:p>
     <w:p>
@@ -792,7 +979,14 @@
         <w:rPr>
           <w:rFonts w:ascii="Times New Roman" w:hAnsi="Times New Roman" w:cs="Times New Roman"/>
         </w:rPr>
-        <w:t>Evaluate each potential solution</w:t>
+        <w:t xml:space="preserve">Evaluate each potential solution </w:t>
+      </w:r>
+      <w:r>
+        <w:rPr>
+          <w:rFonts w:ascii="Calibri" w:hAnsi="Calibri" w:cs="Times New Roman"/>
+          <w:color w:val="FF0000"/>
+        </w:rPr>
+        <w:t xml:space="preserve">a) Does each solution meet the goals? b) Will each solution work for ALL cases? </w:t>
       </w:r>
     </w:p>
     <w:p>
@@ -810,7 +1004,35 @@
         <w:rPr>
           <w:rFonts w:ascii="Times New Roman" w:hAnsi="Times New Roman" w:cs="Times New Roman"/>
         </w:rPr>
-        <w:t>Choose a solution and develop a plan to implement it.</w:t>
+        <w:t xml:space="preserve">Choose a solution and develop a plan to implement it. </w:t>
+      </w:r>
+    </w:p>
+    <w:p>
+      <w:pPr>
+        <w:pStyle w:val="ListParagraph"/>
+        <w:numPr>
+          <w:ilvl w:val="0"/>
+          <w:numId w:val="4"/>
+        </w:numPr>
+        <w:rPr>
+          <w:rFonts w:ascii="Times New Roman" w:hAnsi="Times New Roman" w:cs="Times New Roman"/>
+          <w:color w:val="FF0000"/>
+        </w:rPr>
+      </w:pPr>
+      <w:r>
+        <w:rPr>
+          <w:rFonts w:ascii="Calibri" w:hAnsi="Calibri" w:cs="Times New Roman"/>
+          <w:color w:val="FF0000"/>
+        </w:rPr>
+        <w:t>Explain the solution in full.</w:t>
+      </w:r>
+      <w:r>
+        <w:rPr>
+          <w:rFonts w:ascii="Calibri" w:hAnsi="Calibri" w:cs="Times New Roman"/>
+          <w:color w:val="FF0000"/>
+        </w:rPr>
+        <w:br/>
+        <w:t xml:space="preserve">b) Describe some test cases you tried out to make sure it works. (You can include drawings and diagrams as part of your explanation as long as they are clearly communicating the solution). </w:t>
       </w:r>
     </w:p>
     <w:p>
@@ -1074,9 +1296,348 @@
     </w:lvl>
   </w:abstractNum>
   <w:abstractNum w:abstractNumId="1">
+    <w:nsid w:val="476A7B4B"/>
+    <w:multiLevelType w:val="multilevel"/>
+    <w:tmpl w:val="7E06427A"/>
+    <w:lvl w:ilvl="0">
+      <w:start w:val="1"/>
+      <w:numFmt w:val="decimal"/>
+      <w:lvlText w:val="%1."/>
+      <w:lvlJc w:val="left"/>
+      <w:pPr>
+        <w:tabs>
+          <w:tab w:val="num" w:pos="720"/>
+        </w:tabs>
+        <w:ind w:left="720" w:hanging="360"/>
+      </w:pPr>
+    </w:lvl>
+    <w:lvl w:ilvl="1" w:tentative="1">
+      <w:start w:val="1"/>
+      <w:numFmt w:val="decimal"/>
+      <w:lvlText w:val="%2."/>
+      <w:lvlJc w:val="left"/>
+      <w:pPr>
+        <w:tabs>
+          <w:tab w:val="num" w:pos="1440"/>
+        </w:tabs>
+        <w:ind w:left="1440" w:hanging="360"/>
+      </w:pPr>
+    </w:lvl>
+    <w:lvl w:ilvl="2" w:tentative="1">
+      <w:start w:val="1"/>
+      <w:numFmt w:val="decimal"/>
+      <w:lvlText w:val="%3."/>
+      <w:lvlJc w:val="left"/>
+      <w:pPr>
+        <w:tabs>
+          <w:tab w:val="num" w:pos="2160"/>
+        </w:tabs>
+        <w:ind w:left="2160" w:hanging="360"/>
+      </w:pPr>
+    </w:lvl>
+    <w:lvl w:ilvl="3" w:tentative="1">
+      <w:start w:val="1"/>
+      <w:numFmt w:val="decimal"/>
+      <w:lvlText w:val="%4."/>
+      <w:lvlJc w:val="left"/>
+      <w:pPr>
+        <w:tabs>
+          <w:tab w:val="num" w:pos="2880"/>
+        </w:tabs>
+        <w:ind w:left="2880" w:hanging="360"/>
+      </w:pPr>
+    </w:lvl>
+    <w:lvl w:ilvl="4" w:tentative="1">
+      <w:start w:val="1"/>
+      <w:numFmt w:val="decimal"/>
+      <w:lvlText w:val="%5."/>
+      <w:lvlJc w:val="left"/>
+      <w:pPr>
+        <w:tabs>
+          <w:tab w:val="num" w:pos="3600"/>
+        </w:tabs>
+        <w:ind w:left="3600" w:hanging="360"/>
+      </w:pPr>
+    </w:lvl>
+    <w:lvl w:ilvl="5" w:tentative="1">
+      <w:start w:val="1"/>
+      <w:numFmt w:val="decimal"/>
+      <w:lvlText w:val="%6."/>
+      <w:lvlJc w:val="left"/>
+      <w:pPr>
+        <w:tabs>
+          <w:tab w:val="num" w:pos="4320"/>
+        </w:tabs>
+        <w:ind w:left="4320" w:hanging="360"/>
+      </w:pPr>
+    </w:lvl>
+    <w:lvl w:ilvl="6" w:tentative="1">
+      <w:start w:val="1"/>
+      <w:numFmt w:val="decimal"/>
+      <w:lvlText w:val="%7."/>
+      <w:lvlJc w:val="left"/>
+      <w:pPr>
+        <w:tabs>
+          <w:tab w:val="num" w:pos="5040"/>
+        </w:tabs>
+        <w:ind w:left="5040" w:hanging="360"/>
+      </w:pPr>
+    </w:lvl>
+    <w:lvl w:ilvl="7" w:tentative="1">
+      <w:start w:val="1"/>
+      <w:numFmt w:val="decimal"/>
+      <w:lvlText w:val="%8."/>
+      <w:lvlJc w:val="left"/>
+      <w:pPr>
+        <w:tabs>
+          <w:tab w:val="num" w:pos="5760"/>
+        </w:tabs>
+        <w:ind w:left="5760" w:hanging="360"/>
+      </w:pPr>
+    </w:lvl>
+    <w:lvl w:ilvl="8" w:tentative="1">
+      <w:start w:val="1"/>
+      <w:numFmt w:val="decimal"/>
+      <w:lvlText w:val="%9."/>
+      <w:lvlJc w:val="left"/>
+      <w:pPr>
+        <w:tabs>
+          <w:tab w:val="num" w:pos="6480"/>
+        </w:tabs>
+        <w:ind w:left="6480" w:hanging="360"/>
+      </w:pPr>
+    </w:lvl>
+  </w:abstractNum>
+  <w:abstractNum w:abstractNumId="2">
+    <w:nsid w:val="5403378C"/>
+    <w:multiLevelType w:val="multilevel"/>
+    <w:tmpl w:val="6BF0545A"/>
+    <w:lvl w:ilvl="0">
+      <w:start w:val="1"/>
+      <w:numFmt w:val="decimal"/>
+      <w:lvlText w:val="%1."/>
+      <w:lvlJc w:val="left"/>
+      <w:pPr>
+        <w:tabs>
+          <w:tab w:val="num" w:pos="720"/>
+        </w:tabs>
+        <w:ind w:left="720" w:hanging="360"/>
+      </w:pPr>
+    </w:lvl>
+    <w:lvl w:ilvl="1" w:tentative="1">
+      <w:start w:val="1"/>
+      <w:numFmt w:val="decimal"/>
+      <w:lvlText w:val="%2."/>
+      <w:lvlJc w:val="left"/>
+      <w:pPr>
+        <w:tabs>
+          <w:tab w:val="num" w:pos="1440"/>
+        </w:tabs>
+        <w:ind w:left="1440" w:hanging="360"/>
+      </w:pPr>
+    </w:lvl>
+    <w:lvl w:ilvl="2" w:tentative="1">
+      <w:start w:val="1"/>
+      <w:numFmt w:val="decimal"/>
+      <w:lvlText w:val="%3."/>
+      <w:lvlJc w:val="left"/>
+      <w:pPr>
+        <w:tabs>
+          <w:tab w:val="num" w:pos="2160"/>
+        </w:tabs>
+        <w:ind w:left="2160" w:hanging="360"/>
+      </w:pPr>
+    </w:lvl>
+    <w:lvl w:ilvl="3" w:tentative="1">
+      <w:start w:val="1"/>
+      <w:numFmt w:val="decimal"/>
+      <w:lvlText w:val="%4."/>
+      <w:lvlJc w:val="left"/>
+      <w:pPr>
+        <w:tabs>
+          <w:tab w:val="num" w:pos="2880"/>
+        </w:tabs>
+        <w:ind w:left="2880" w:hanging="360"/>
+      </w:pPr>
+    </w:lvl>
+    <w:lvl w:ilvl="4" w:tentative="1">
+      <w:start w:val="1"/>
+      <w:numFmt w:val="decimal"/>
+      <w:lvlText w:val="%5."/>
+      <w:lvlJc w:val="left"/>
+      <w:pPr>
+        <w:tabs>
+          <w:tab w:val="num" w:pos="3600"/>
+        </w:tabs>
+        <w:ind w:left="3600" w:hanging="360"/>
+      </w:pPr>
+    </w:lvl>
+    <w:lvl w:ilvl="5" w:tentative="1">
+      <w:start w:val="1"/>
+      <w:numFmt w:val="decimal"/>
+      <w:lvlText w:val="%6."/>
+      <w:lvlJc w:val="left"/>
+      <w:pPr>
+        <w:tabs>
+          <w:tab w:val="num" w:pos="4320"/>
+        </w:tabs>
+        <w:ind w:left="4320" w:hanging="360"/>
+      </w:pPr>
+    </w:lvl>
+    <w:lvl w:ilvl="6" w:tentative="1">
+      <w:start w:val="1"/>
+      <w:numFmt w:val="decimal"/>
+      <w:lvlText w:val="%7."/>
+      <w:lvlJc w:val="left"/>
+      <w:pPr>
+        <w:tabs>
+          <w:tab w:val="num" w:pos="5040"/>
+        </w:tabs>
+        <w:ind w:left="5040" w:hanging="360"/>
+      </w:pPr>
+    </w:lvl>
+    <w:lvl w:ilvl="7" w:tentative="1">
+      <w:start w:val="1"/>
+      <w:numFmt w:val="decimal"/>
+      <w:lvlText w:val="%8."/>
+      <w:lvlJc w:val="left"/>
+      <w:pPr>
+        <w:tabs>
+          <w:tab w:val="num" w:pos="5760"/>
+        </w:tabs>
+        <w:ind w:left="5760" w:hanging="360"/>
+      </w:pPr>
+    </w:lvl>
+    <w:lvl w:ilvl="8" w:tentative="1">
+      <w:start w:val="1"/>
+      <w:numFmt w:val="decimal"/>
+      <w:lvlText w:val="%9."/>
+      <w:lvlJc w:val="left"/>
+      <w:pPr>
+        <w:tabs>
+          <w:tab w:val="num" w:pos="6480"/>
+        </w:tabs>
+        <w:ind w:left="6480" w:hanging="360"/>
+      </w:pPr>
+    </w:lvl>
+  </w:abstractNum>
+  <w:abstractNum w:abstractNumId="3">
+    <w:nsid w:val="592F323A"/>
+    <w:multiLevelType w:val="multilevel"/>
+    <w:tmpl w:val="47D2AC3C"/>
+    <w:lvl w:ilvl="0">
+      <w:start w:val="1"/>
+      <w:numFmt w:val="decimal"/>
+      <w:lvlText w:val="%1."/>
+      <w:lvlJc w:val="left"/>
+      <w:pPr>
+        <w:tabs>
+          <w:tab w:val="num" w:pos="720"/>
+        </w:tabs>
+        <w:ind w:left="720" w:hanging="360"/>
+      </w:pPr>
+    </w:lvl>
+    <w:lvl w:ilvl="1" w:tentative="1">
+      <w:start w:val="1"/>
+      <w:numFmt w:val="decimal"/>
+      <w:lvlText w:val="%2."/>
+      <w:lvlJc w:val="left"/>
+      <w:pPr>
+        <w:tabs>
+          <w:tab w:val="num" w:pos="1440"/>
+        </w:tabs>
+        <w:ind w:left="1440" w:hanging="360"/>
+      </w:pPr>
+    </w:lvl>
+    <w:lvl w:ilvl="2" w:tentative="1">
+      <w:start w:val="1"/>
+      <w:numFmt w:val="decimal"/>
+      <w:lvlText w:val="%3."/>
+      <w:lvlJc w:val="left"/>
+      <w:pPr>
+        <w:tabs>
+          <w:tab w:val="num" w:pos="2160"/>
+        </w:tabs>
+        <w:ind w:left="2160" w:hanging="360"/>
+      </w:pPr>
+    </w:lvl>
+    <w:lvl w:ilvl="3" w:tentative="1">
+      <w:start w:val="1"/>
+      <w:numFmt w:val="decimal"/>
+      <w:lvlText w:val="%4."/>
+      <w:lvlJc w:val="left"/>
+      <w:pPr>
+        <w:tabs>
+          <w:tab w:val="num" w:pos="2880"/>
+        </w:tabs>
+        <w:ind w:left="2880" w:hanging="360"/>
+      </w:pPr>
+    </w:lvl>
+    <w:lvl w:ilvl="4" w:tentative="1">
+      <w:start w:val="1"/>
+      <w:numFmt w:val="decimal"/>
+      <w:lvlText w:val="%5."/>
+      <w:lvlJc w:val="left"/>
+      <w:pPr>
+        <w:tabs>
+          <w:tab w:val="num" w:pos="3600"/>
+        </w:tabs>
+        <w:ind w:left="3600" w:hanging="360"/>
+      </w:pPr>
+    </w:lvl>
+    <w:lvl w:ilvl="5" w:tentative="1">
+      <w:start w:val="1"/>
+      <w:numFmt w:val="decimal"/>
+      <w:lvlText w:val="%6."/>
+      <w:lvlJc w:val="left"/>
+      <w:pPr>
+        <w:tabs>
+          <w:tab w:val="num" w:pos="4320"/>
+        </w:tabs>
+        <w:ind w:left="4320" w:hanging="360"/>
+      </w:pPr>
+    </w:lvl>
+    <w:lvl w:ilvl="6" w:tentative="1">
+      <w:start w:val="1"/>
+      <w:numFmt w:val="decimal"/>
+      <w:lvlText w:val="%7."/>
+      <w:lvlJc w:val="left"/>
+      <w:pPr>
+        <w:tabs>
+          <w:tab w:val="num" w:pos="5040"/>
+        </w:tabs>
+        <w:ind w:left="5040" w:hanging="360"/>
+      </w:pPr>
+    </w:lvl>
+    <w:lvl w:ilvl="7" w:tentative="1">
+      <w:start w:val="1"/>
+      <w:numFmt w:val="decimal"/>
+      <w:lvlText w:val="%8."/>
+      <w:lvlJc w:val="left"/>
+      <w:pPr>
+        <w:tabs>
+          <w:tab w:val="num" w:pos="5760"/>
+        </w:tabs>
+        <w:ind w:left="5760" w:hanging="360"/>
+      </w:pPr>
+    </w:lvl>
+    <w:lvl w:ilvl="8" w:tentative="1">
+      <w:start w:val="1"/>
+      <w:numFmt w:val="decimal"/>
+      <w:lvlText w:val="%9."/>
+      <w:lvlJc w:val="left"/>
+      <w:pPr>
+        <w:tabs>
+          <w:tab w:val="num" w:pos="6480"/>
+        </w:tabs>
+        <w:ind w:left="6480" w:hanging="360"/>
+      </w:pPr>
+    </w:lvl>
+  </w:abstractNum>
+  <w:abstractNum w:abstractNumId="4">
     <w:nsid w:val="5E106620"/>
     <w:multiLevelType w:val="hybridMultilevel"/>
-    <w:tmpl w:val="F25A306A"/>
+    <w:tmpl w:val="745416CC"/>
     <w:lvl w:ilvl="0" w:tplc="0409000F">
       <w:start w:val="1"/>
       <w:numFmt w:val="decimal"/>
@@ -1089,14 +1650,17 @@
         <w:rFonts w:hint="default"/>
       </w:rPr>
     </w:lvl>
-    <w:lvl w:ilvl="1" w:tplc="04090019" w:tentative="1">
+    <w:lvl w:ilvl="1" w:tplc="E7F8C146">
       <w:start w:val="1"/>
       <w:numFmt w:val="lowerLetter"/>
-      <w:lvlText w:val="%2."/>
+      <w:lvlText w:val="%2)"/>
       <w:lvlJc w:val="left"/>
       <w:pPr>
         <w:ind w:left="1440" w:hanging="360"/>
       </w:pPr>
+      <w:rPr>
+        <w:rFonts w:ascii="Calibri" w:hAnsi="Calibri" w:hint="default"/>
+      </w:rPr>
     </w:lvl>
     <w:lvl w:ilvl="2" w:tplc="0409001B" w:tentative="1">
       <w:start w:val="1"/>
@@ -1162,7 +1726,7 @@
       </w:pPr>
     </w:lvl>
   </w:abstractNum>
-  <w:abstractNum w:abstractNumId="2">
+  <w:abstractNum w:abstractNumId="5">
     <w:nsid w:val="65F70477"/>
     <w:multiLevelType w:val="hybridMultilevel"/>
     <w:tmpl w:val="14E2936E"/>
@@ -1248,10 +1812,10 @@
       </w:pPr>
     </w:lvl>
   </w:abstractNum>
-  <w:abstractNum w:abstractNumId="3">
+  <w:abstractNum w:abstractNumId="6">
     <w:nsid w:val="796F75BB"/>
     <w:multiLevelType w:val="hybridMultilevel"/>
-    <w:tmpl w:val="F25A306A"/>
+    <w:tmpl w:val="FA78833E"/>
     <w:lvl w:ilvl="0" w:tplc="0409000F">
       <w:start w:val="1"/>
       <w:numFmt w:val="decimal"/>
@@ -1338,16 +1902,25 @@
     </w:lvl>
   </w:abstractNum>
   <w:num w:numId="1">
-    <w:abstractNumId w:val="2"/>
+    <w:abstractNumId w:val="5"/>
   </w:num>
   <w:num w:numId="2">
     <w:abstractNumId w:val="0"/>
   </w:num>
   <w:num w:numId="3">
-    <w:abstractNumId w:val="1"/>
+    <w:abstractNumId w:val="4"/>
   </w:num>
   <w:num w:numId="4">
+    <w:abstractNumId w:val="6"/>
+  </w:num>
+  <w:num w:numId="5">
     <w:abstractNumId w:val="3"/>
+  </w:num>
+  <w:num w:numId="6">
+    <w:abstractNumId w:val="2"/>
+  </w:num>
+  <w:num w:numId="7">
+    <w:abstractNumId w:val="1"/>
   </w:num>
 </w:numbering>
 </file>

</xml_diff>

<commit_message>
Break Question 1 down Question 1: Section 2
</commit_message>
<xml_diff>
--- a/ProblemSolving/Bathurst_Matthew_ProblemSolving.docx
+++ b/ProblemSolving/Bathurst_Matthew_ProblemSolving.docx
@@ -105,7 +105,15 @@
         <w:rPr>
           <w:rFonts w:ascii="Times New Roman" w:hAnsi="Times New Roman" w:cs="Times New Roman"/>
         </w:rPr>
-        <w:t xml:space="preserve">d parrot are left together; the cat will eat the parrot; (2) the parrot and the bag of seed are left together; the parrot will gorge himself on the seed, leaving no seed left.  So how does the man, the cat, the parrot, and the bag of seed get, all get across the river?  </w:t>
+        <w:t xml:space="preserve">d parrot are left together; the cat will eat the parrot; (2) the parrot and the bag of seed are left together; the parrot will gorge himself on the seed, leaving no seed left.  So how does the man, the cat, the parrot, and </w:t>
+      </w:r>
+      <w:bookmarkStart w:id="0" w:name="_GoBack"/>
+      <w:bookmarkEnd w:id="0"/>
+      <w:r>
+        <w:rPr>
+          <w:rFonts w:ascii="Times New Roman" w:hAnsi="Times New Roman" w:cs="Times New Roman"/>
+        </w:rPr>
+        <w:t xml:space="preserve">the bag of seed get, all get across the river?  </w:t>
       </w:r>
     </w:p>
     <w:p>
@@ -130,8 +138,6 @@
           <w:rFonts w:ascii="Times New Roman" w:hAnsi="Times New Roman" w:cs="Times New Roman"/>
         </w:rPr>
       </w:pPr>
-      <w:bookmarkStart w:id="0" w:name="_GoBack"/>
-      <w:bookmarkEnd w:id="0"/>
       <w:r>
         <w:rPr>
           <w:rFonts w:ascii="Times New Roman" w:hAnsi="Times New Roman" w:cs="Times New Roman"/>
@@ -174,6 +180,132 @@
         </w:rPr>
         <w:t xml:space="preserve"> are the constraints? b) What are the sub-goals?)</w:t>
       </w:r>
+    </w:p>
+    <w:p>
+      <w:pPr>
+        <w:pStyle w:val="ListParagraph"/>
+        <w:ind w:left="1440"/>
+        <w:rPr>
+          <w:rFonts w:ascii="Calibri" w:hAnsi="Calibri"/>
+        </w:rPr>
+      </w:pPr>
+      <w:r>
+        <w:rPr>
+          <w:rFonts w:ascii="Calibri" w:hAnsi="Calibri"/>
+        </w:rPr>
+        <w:t>Constraints</w:t>
+      </w:r>
+    </w:p>
+    <w:p>
+      <w:pPr>
+        <w:pStyle w:val="ListParagraph"/>
+        <w:numPr>
+          <w:ilvl w:val="3"/>
+          <w:numId w:val="2"/>
+        </w:numPr>
+        <w:rPr>
+          <w:rFonts w:ascii="Times New Roman" w:hAnsi="Times New Roman" w:cs="Times New Roman"/>
+        </w:rPr>
+      </w:pPr>
+      <w:r>
+        <w:rPr>
+          <w:rFonts w:ascii="Calibri" w:hAnsi="Calibri"/>
+        </w:rPr>
+        <w:t xml:space="preserve">Physical Real Estate within the boat: 1 man &amp; 1 cargo item </w:t>
+      </w:r>
+    </w:p>
+    <w:p>
+      <w:pPr>
+        <w:pStyle w:val="ListParagraph"/>
+        <w:numPr>
+          <w:ilvl w:val="3"/>
+          <w:numId w:val="2"/>
+        </w:numPr>
+        <w:rPr>
+          <w:rFonts w:ascii="Times New Roman" w:hAnsi="Times New Roman" w:cs="Times New Roman"/>
+        </w:rPr>
+      </w:pPr>
+      <w:r>
+        <w:rPr>
+          <w:rFonts w:ascii="Calibri" w:hAnsi="Calibri"/>
+        </w:rPr>
+        <w:t>The cat will attack the parrot if left together unsupervised</w:t>
+      </w:r>
+    </w:p>
+    <w:p>
+      <w:pPr>
+        <w:pStyle w:val="ListParagraph"/>
+        <w:numPr>
+          <w:ilvl w:val="3"/>
+          <w:numId w:val="2"/>
+        </w:numPr>
+        <w:rPr>
+          <w:rFonts w:ascii="Times New Roman" w:hAnsi="Times New Roman" w:cs="Times New Roman"/>
+        </w:rPr>
+      </w:pPr>
+      <w:r>
+        <w:rPr>
+          <w:rFonts w:ascii="Calibri" w:hAnsi="Calibri"/>
+        </w:rPr>
+        <w:t>The parrot will consume the bag of seed if left together unsupervised</w:t>
+      </w:r>
+    </w:p>
+    <w:p>
+      <w:pPr>
+        <w:ind w:left="1440"/>
+        <w:rPr>
+          <w:rFonts w:ascii="Times New Roman" w:hAnsi="Times New Roman" w:cs="Times New Roman"/>
+        </w:rPr>
+      </w:pPr>
+      <w:r>
+        <w:rPr>
+          <w:rFonts w:ascii="Times New Roman" w:hAnsi="Times New Roman" w:cs="Times New Roman"/>
+        </w:rPr>
+        <w:t>Sub Goals</w:t>
+      </w:r>
+    </w:p>
+    <w:p>
+      <w:pPr>
+        <w:pStyle w:val="ListParagraph"/>
+        <w:numPr>
+          <w:ilvl w:val="0"/>
+          <w:numId w:val="8"/>
+        </w:numPr>
+        <w:rPr>
+          <w:rFonts w:ascii="Times New Roman" w:hAnsi="Times New Roman" w:cs="Times New Roman"/>
+        </w:rPr>
+      </w:pPr>
+      <w:r>
+        <w:rPr>
+          <w:rFonts w:ascii="Times New Roman" w:hAnsi="Times New Roman" w:cs="Times New Roman"/>
+        </w:rPr>
+        <w:t>Get the bag of seed to the other side of the river intact without being molested by the parrot</w:t>
+      </w:r>
+    </w:p>
+    <w:p>
+      <w:pPr>
+        <w:pStyle w:val="ListParagraph"/>
+        <w:numPr>
+          <w:ilvl w:val="0"/>
+          <w:numId w:val="8"/>
+        </w:numPr>
+        <w:rPr>
+          <w:rFonts w:ascii="Times New Roman" w:hAnsi="Times New Roman" w:cs="Times New Roman"/>
+        </w:rPr>
+      </w:pPr>
+      <w:r>
+        <w:rPr>
+          <w:rFonts w:ascii="Times New Roman" w:hAnsi="Times New Roman" w:cs="Times New Roman"/>
+        </w:rPr>
+        <w:t>Get the parrot to the other side of the river intact without being molested by the cat</w:t>
+      </w:r>
+    </w:p>
+    <w:p>
+      <w:pPr>
+        <w:rPr>
+          <w:rFonts w:ascii="Times New Roman" w:hAnsi="Times New Roman" w:cs="Times New Roman"/>
+        </w:rPr>
+      </w:pPr>
     </w:p>
     <w:p>
       <w:pPr>
@@ -209,33 +341,11 @@
     <w:p>
       <w:pPr>
         <w:pStyle w:val="ListParagraph"/>
-        <w:numPr>
-          <w:ilvl w:val="0"/>
-          <w:numId w:val="2"/>
-        </w:numPr>
-        <w:rPr>
-          <w:rFonts w:ascii="Times New Roman" w:hAnsi="Times New Roman" w:cs="Times New Roman"/>
-        </w:rPr>
-      </w:pPr>
-      <w:r>
-        <w:rPr>
-          <w:rFonts w:ascii="Times New Roman" w:hAnsi="Times New Roman" w:cs="Times New Roman"/>
-        </w:rPr>
-        <w:t>Evaluate each potential solution</w:t>
-      </w:r>
-      <w:r>
-        <w:rPr>
-          <w:rFonts w:ascii="Times New Roman" w:hAnsi="Times New Roman" w:cs="Times New Roman"/>
-        </w:rPr>
-        <w:t xml:space="preserve"> </w:t>
-      </w:r>
-      <w:r>
-        <w:rPr>
-          <w:rFonts w:ascii="Calibri" w:hAnsi="Calibri" w:cs="Times New Roman"/>
-          <w:color w:val="FF0000"/>
-        </w:rPr>
-        <w:t xml:space="preserve">a) Does each solution meet the goals? b) Will each solution work for ALL cases? </w:t>
-      </w:r>
+        <w:ind w:left="1440"/>
+        <w:rPr>
+          <w:rFonts w:ascii="Times New Roman" w:hAnsi="Times New Roman" w:cs="Times New Roman"/>
+        </w:rPr>
+      </w:pPr>
     </w:p>
     <w:p>
       <w:pPr>
@@ -252,7 +362,7 @@
         <w:rPr>
           <w:rFonts w:ascii="Times New Roman" w:hAnsi="Times New Roman" w:cs="Times New Roman"/>
         </w:rPr>
-        <w:t>Choose a solution and develop a plan to implement it.</w:t>
+        <w:t>Evaluate each potential solution</w:t>
       </w:r>
       <w:r>
         <w:rPr>
@@ -260,27 +370,58 @@
         </w:rPr>
         <w:t xml:space="preserve"> </w:t>
       </w:r>
-    </w:p>
-    <w:p>
-      <w:pPr>
-        <w:ind w:left="720"/>
-        <w:rPr>
-          <w:rFonts w:ascii="Times New Roman" w:hAnsi="Times New Roman" w:cs="Times New Roman"/>
-          <w:color w:val="FF0000"/>
-        </w:rPr>
-      </w:pPr>
       <w:r>
         <w:rPr>
           <w:rFonts w:ascii="Calibri" w:hAnsi="Calibri" w:cs="Times New Roman"/>
           <w:color w:val="FF0000"/>
         </w:rPr>
-        <w:t>a) Explain the solution in full.</w:t>
-      </w:r>
+        <w:t xml:space="preserve">a) Does each solution meet the goals? b) Will each solution work for ALL cases? </w:t>
+      </w:r>
+    </w:p>
+    <w:p>
+      <w:pPr>
+        <w:pStyle w:val="ListParagraph"/>
+        <w:numPr>
+          <w:ilvl w:val="0"/>
+          <w:numId w:val="2"/>
+        </w:numPr>
+        <w:rPr>
+          <w:rFonts w:ascii="Times New Roman" w:hAnsi="Times New Roman" w:cs="Times New Roman"/>
+        </w:rPr>
+      </w:pPr>
+      <w:r>
+        <w:rPr>
+          <w:rFonts w:ascii="Times New Roman" w:hAnsi="Times New Roman" w:cs="Times New Roman"/>
+        </w:rPr>
+        <w:t>Choose a solution and develop a plan to implement it.</w:t>
+      </w:r>
+      <w:r>
+        <w:rPr>
+          <w:rFonts w:ascii="Times New Roman" w:hAnsi="Times New Roman" w:cs="Times New Roman"/>
+        </w:rPr>
+        <w:t xml:space="preserve"> </w:t>
+      </w:r>
+    </w:p>
+    <w:p>
+      <w:pPr>
+        <w:ind w:left="720"/>
+        <w:rPr>
+          <w:rFonts w:ascii="Times New Roman" w:hAnsi="Times New Roman" w:cs="Times New Roman"/>
+          <w:color w:val="FF0000"/>
+        </w:rPr>
+      </w:pPr>
       <w:r>
         <w:rPr>
           <w:rFonts w:ascii="Calibri" w:hAnsi="Calibri" w:cs="Times New Roman"/>
           <w:color w:val="FF0000"/>
         </w:rPr>
+        <w:t>a) Explain the solution in full.</w:t>
+      </w:r>
+      <w:r>
+        <w:rPr>
+          <w:rFonts w:ascii="Calibri" w:hAnsi="Calibri" w:cs="Times New Roman"/>
+          <w:color w:val="FF0000"/>
+        </w:rPr>
         <w:br/>
         <w:t xml:space="preserve">b) Describe some test cases you tried out to make sure it works. (You can include drawings and diagrams as part of your explanation as long as they are clearly communicating the solution). </w:t>
       </w:r>
@@ -303,6 +444,7 @@
         <w:rPr>
           <w:rFonts w:ascii="Times New Roman" w:hAnsi="Times New Roman" w:cs="Times New Roman"/>
         </w:rPr>
+        <w:lastRenderedPageBreak/>
         <w:t>Question 2: Socks in the Dark</w:t>
       </w:r>
     </w:p>
@@ -449,7 +591,6 @@
         <w:rPr>
           <w:rFonts w:ascii="Times New Roman" w:hAnsi="Times New Roman" w:cs="Times New Roman"/>
         </w:rPr>
-        <w:lastRenderedPageBreak/>
         <w:t>Define the Problem:</w:t>
       </w:r>
     </w:p>
@@ -1207,9 +1348,95 @@
 <file path=word/numbering.xml><?xml version="1.0" encoding="utf-8"?>
 <w:numbering xmlns:wpc="http://schemas.microsoft.com/office/word/2010/wordprocessingCanvas" xmlns:mo="http://schemas.microsoft.com/office/mac/office/2008/main" xmlns:mc="http://schemas.openxmlformats.org/markup-compatibility/2006" xmlns:mv="urn:schemas-microsoft-com:mac:vml" xmlns:o="urn:schemas-microsoft-com:office:office" xmlns:r="http://schemas.openxmlformats.org/officeDocument/2006/relationships" xmlns:m="http://schemas.openxmlformats.org/officeDocument/2006/math" xmlns:v="urn:schemas-microsoft-com:vml" xmlns:wp14="http://schemas.microsoft.com/office/word/2010/wordprocessingDrawing" xmlns:wp="http://schemas.openxmlformats.org/drawingml/2006/wordprocessingDrawing" xmlns:w10="urn:schemas-microsoft-com:office:word" xmlns:w="http://schemas.openxmlformats.org/wordprocessingml/2006/main" xmlns:w14="http://schemas.microsoft.com/office/word/2010/wordml" xmlns:wpg="http://schemas.microsoft.com/office/word/2010/wordprocessingGroup" xmlns:wpi="http://schemas.microsoft.com/office/word/2010/wordprocessingInk" xmlns:wne="http://schemas.microsoft.com/office/word/2006/wordml" xmlns:wps="http://schemas.microsoft.com/office/word/2010/wordprocessingShape" mc:Ignorable="w14 wp14">
   <w:abstractNum w:abstractNumId="0">
+    <w:nsid w:val="21753B5D"/>
+    <w:multiLevelType w:val="hybridMultilevel"/>
+    <w:tmpl w:val="4B4879A6"/>
+    <w:lvl w:ilvl="0" w:tplc="0409000F">
+      <w:start w:val="1"/>
+      <w:numFmt w:val="decimal"/>
+      <w:lvlText w:val="%1."/>
+      <w:lvlJc w:val="left"/>
+      <w:pPr>
+        <w:ind w:left="2887" w:hanging="360"/>
+      </w:pPr>
+    </w:lvl>
+    <w:lvl w:ilvl="1" w:tplc="04090019" w:tentative="1">
+      <w:start w:val="1"/>
+      <w:numFmt w:val="lowerLetter"/>
+      <w:lvlText w:val="%2."/>
+      <w:lvlJc w:val="left"/>
+      <w:pPr>
+        <w:ind w:left="3607" w:hanging="360"/>
+      </w:pPr>
+    </w:lvl>
+    <w:lvl w:ilvl="2" w:tplc="0409001B" w:tentative="1">
+      <w:start w:val="1"/>
+      <w:numFmt w:val="lowerRoman"/>
+      <w:lvlText w:val="%3."/>
+      <w:lvlJc w:val="right"/>
+      <w:pPr>
+        <w:ind w:left="4327" w:hanging="180"/>
+      </w:pPr>
+    </w:lvl>
+    <w:lvl w:ilvl="3" w:tplc="0409000F" w:tentative="1">
+      <w:start w:val="1"/>
+      <w:numFmt w:val="decimal"/>
+      <w:lvlText w:val="%4."/>
+      <w:lvlJc w:val="left"/>
+      <w:pPr>
+        <w:ind w:left="5047" w:hanging="360"/>
+      </w:pPr>
+    </w:lvl>
+    <w:lvl w:ilvl="4" w:tplc="04090019" w:tentative="1">
+      <w:start w:val="1"/>
+      <w:numFmt w:val="lowerLetter"/>
+      <w:lvlText w:val="%5."/>
+      <w:lvlJc w:val="left"/>
+      <w:pPr>
+        <w:ind w:left="5767" w:hanging="360"/>
+      </w:pPr>
+    </w:lvl>
+    <w:lvl w:ilvl="5" w:tplc="0409001B" w:tentative="1">
+      <w:start w:val="1"/>
+      <w:numFmt w:val="lowerRoman"/>
+      <w:lvlText w:val="%6."/>
+      <w:lvlJc w:val="right"/>
+      <w:pPr>
+        <w:ind w:left="6487" w:hanging="180"/>
+      </w:pPr>
+    </w:lvl>
+    <w:lvl w:ilvl="6" w:tplc="0409000F" w:tentative="1">
+      <w:start w:val="1"/>
+      <w:numFmt w:val="decimal"/>
+      <w:lvlText w:val="%7."/>
+      <w:lvlJc w:val="left"/>
+      <w:pPr>
+        <w:ind w:left="7207" w:hanging="360"/>
+      </w:pPr>
+    </w:lvl>
+    <w:lvl w:ilvl="7" w:tplc="04090019" w:tentative="1">
+      <w:start w:val="1"/>
+      <w:numFmt w:val="lowerLetter"/>
+      <w:lvlText w:val="%8."/>
+      <w:lvlJc w:val="left"/>
+      <w:pPr>
+        <w:ind w:left="7927" w:hanging="360"/>
+      </w:pPr>
+    </w:lvl>
+    <w:lvl w:ilvl="8" w:tplc="0409001B" w:tentative="1">
+      <w:start w:val="1"/>
+      <w:numFmt w:val="lowerRoman"/>
+      <w:lvlText w:val="%9."/>
+      <w:lvlJc w:val="right"/>
+      <w:pPr>
+        <w:ind w:left="8647" w:hanging="180"/>
+      </w:pPr>
+    </w:lvl>
+  </w:abstractNum>
+  <w:abstractNum w:abstractNumId="1">
     <w:nsid w:val="22C76CED"/>
     <w:multiLevelType w:val="hybridMultilevel"/>
-    <w:tmpl w:val="F25A306A"/>
+    <w:tmpl w:val="FFC4B9E6"/>
     <w:lvl w:ilvl="0" w:tplc="0409000F">
       <w:start w:val="1"/>
       <w:numFmt w:val="decimal"/>
@@ -1231,7 +1458,7 @@
         <w:ind w:left="1440" w:hanging="360"/>
       </w:pPr>
     </w:lvl>
-    <w:lvl w:ilvl="2" w:tplc="0409001B" w:tentative="1">
+    <w:lvl w:ilvl="2" w:tplc="0409001B">
       <w:start w:val="1"/>
       <w:numFmt w:val="lowerRoman"/>
       <w:lvlText w:val="%3."/>
@@ -1240,7 +1467,7 @@
         <w:ind w:left="2160" w:hanging="180"/>
       </w:pPr>
     </w:lvl>
-    <w:lvl w:ilvl="3" w:tplc="0409000F" w:tentative="1">
+    <w:lvl w:ilvl="3" w:tplc="0409000F">
       <w:start w:val="1"/>
       <w:numFmt w:val="decimal"/>
       <w:lvlText w:val="%4."/>
@@ -1249,7 +1476,7 @@
         <w:ind w:left="2880" w:hanging="360"/>
       </w:pPr>
     </w:lvl>
-    <w:lvl w:ilvl="4" w:tplc="04090019" w:tentative="1">
+    <w:lvl w:ilvl="4" w:tplc="04090019">
       <w:start w:val="1"/>
       <w:numFmt w:val="lowerLetter"/>
       <w:lvlText w:val="%5."/>
@@ -1295,7 +1522,7 @@
       </w:pPr>
     </w:lvl>
   </w:abstractNum>
-  <w:abstractNum w:abstractNumId="1">
+  <w:abstractNum w:abstractNumId="2">
     <w:nsid w:val="476A7B4B"/>
     <w:multiLevelType w:val="multilevel"/>
     <w:tmpl w:val="7E06427A"/>
@@ -1408,7 +1635,7 @@
       </w:pPr>
     </w:lvl>
   </w:abstractNum>
-  <w:abstractNum w:abstractNumId="2">
+  <w:abstractNum w:abstractNumId="3">
     <w:nsid w:val="5403378C"/>
     <w:multiLevelType w:val="multilevel"/>
     <w:tmpl w:val="6BF0545A"/>
@@ -1521,7 +1748,7 @@
       </w:pPr>
     </w:lvl>
   </w:abstractNum>
-  <w:abstractNum w:abstractNumId="3">
+  <w:abstractNum w:abstractNumId="4">
     <w:nsid w:val="592F323A"/>
     <w:multiLevelType w:val="multilevel"/>
     <w:tmpl w:val="47D2AC3C"/>
@@ -1634,7 +1861,7 @@
       </w:pPr>
     </w:lvl>
   </w:abstractNum>
-  <w:abstractNum w:abstractNumId="4">
+  <w:abstractNum w:abstractNumId="5">
     <w:nsid w:val="5E106620"/>
     <w:multiLevelType w:val="hybridMultilevel"/>
     <w:tmpl w:val="745416CC"/>
@@ -1726,7 +1953,7 @@
       </w:pPr>
     </w:lvl>
   </w:abstractNum>
-  <w:abstractNum w:abstractNumId="5">
+  <w:abstractNum w:abstractNumId="6">
     <w:nsid w:val="65F70477"/>
     <w:multiLevelType w:val="hybridMultilevel"/>
     <w:tmpl w:val="14E2936E"/>
@@ -1812,7 +2039,7 @@
       </w:pPr>
     </w:lvl>
   </w:abstractNum>
-  <w:abstractNum w:abstractNumId="6">
+  <w:abstractNum w:abstractNumId="7">
     <w:nsid w:val="796F75BB"/>
     <w:multiLevelType w:val="hybridMultilevel"/>
     <w:tmpl w:val="FA78833E"/>
@@ -1902,25 +2129,28 @@
     </w:lvl>
   </w:abstractNum>
   <w:num w:numId="1">
+    <w:abstractNumId w:val="6"/>
+  </w:num>
+  <w:num w:numId="2">
+    <w:abstractNumId w:val="1"/>
+  </w:num>
+  <w:num w:numId="3">
     <w:abstractNumId w:val="5"/>
   </w:num>
-  <w:num w:numId="2">
-    <w:abstractNumId w:val="0"/>
+  <w:num w:numId="4">
+    <w:abstractNumId w:val="7"/>
   </w:num>
-  <w:num w:numId="3">
+  <w:num w:numId="5">
     <w:abstractNumId w:val="4"/>
   </w:num>
-  <w:num w:numId="4">
-    <w:abstractNumId w:val="6"/>
-  </w:num>
-  <w:num w:numId="5">
+  <w:num w:numId="6">
     <w:abstractNumId w:val="3"/>
   </w:num>
-  <w:num w:numId="6">
+  <w:num w:numId="7">
     <w:abstractNumId w:val="2"/>
   </w:num>
-  <w:num w:numId="7">
-    <w:abstractNumId w:val="1"/>
+  <w:num w:numId="8">
+    <w:abstractNumId w:val="0"/>
   </w:num>
 </w:numbering>
 </file>

</xml_diff>

<commit_message>
Break Question 1 down Question 2: Section 2
</commit_message>
<xml_diff>
--- a/ProblemSolving/Bathurst_Matthew_ProblemSolving.docx
+++ b/ProblemSolving/Bathurst_Matthew_ProblemSolving.docx
@@ -105,15 +105,7 @@
         <w:rPr>
           <w:rFonts w:ascii="Times New Roman" w:hAnsi="Times New Roman" w:cs="Times New Roman"/>
         </w:rPr>
-        <w:t xml:space="preserve">d parrot are left together; the cat will eat the parrot; (2) the parrot and the bag of seed are left together; the parrot will gorge himself on the seed, leaving no seed left.  So how does the man, the cat, the parrot, and </w:t>
-      </w:r>
-      <w:bookmarkStart w:id="0" w:name="_GoBack"/>
-      <w:bookmarkEnd w:id="0"/>
-      <w:r>
-        <w:rPr>
-          <w:rFonts w:ascii="Times New Roman" w:hAnsi="Times New Roman" w:cs="Times New Roman"/>
-        </w:rPr>
-        <w:t xml:space="preserve">the bag of seed get, all get across the river?  </w:t>
+        <w:t xml:space="preserve">d parrot are left together; the cat will eat the parrot; (2) the parrot and the bag of seed are left together; the parrot will gorge himself on the seed, leaving no seed left.  So how does the man, the cat, the parrot, and the bag of seed get, all get across the river?  </w:t>
       </w:r>
     </w:p>
     <w:p>
@@ -150,36 +142,6 @@
         </w:rPr>
         <w:t xml:space="preserve"> </w:t>
       </w:r>
-      <w:r>
-        <w:rPr>
-          <w:rFonts w:ascii="Times New Roman" w:hAnsi="Times New Roman" w:cs="Times New Roman"/>
-          <w:color w:val="FF0000"/>
-        </w:rPr>
-        <w:t>(</w:t>
-      </w:r>
-      <w:r>
-        <w:rPr>
-          <w:rFonts w:ascii="Calibri" w:hAnsi="Calibri"/>
-          <w:color w:val="FF0000"/>
-        </w:rPr>
-        <w:t xml:space="preserve">a) </w:t>
-      </w:r>
-      <w:proofErr w:type="gramStart"/>
-      <w:r>
-        <w:rPr>
-          <w:rFonts w:ascii="Calibri" w:hAnsi="Calibri"/>
-          <w:color w:val="FF0000"/>
-        </w:rPr>
-        <w:t>What</w:t>
-      </w:r>
-      <w:proofErr w:type="gramEnd"/>
-      <w:r>
-        <w:rPr>
-          <w:rFonts w:ascii="Calibri" w:hAnsi="Calibri"/>
-          <w:color w:val="FF0000"/>
-        </w:rPr>
-        <w:t xml:space="preserve"> are the constraints? b) What are the sub-goals?)</w:t>
-      </w:r>
     </w:p>
     <w:p>
       <w:pPr>
@@ -444,20 +406,20 @@
         <w:rPr>
           <w:rFonts w:ascii="Times New Roman" w:hAnsi="Times New Roman" w:cs="Times New Roman"/>
         </w:rPr>
+        <w:t>Question 2: Socks in the Dark</w:t>
+      </w:r>
+    </w:p>
+    <w:p>
+      <w:pPr>
+        <w:rPr>
+          <w:rFonts w:ascii="Times New Roman" w:hAnsi="Times New Roman" w:cs="Times New Roman"/>
+        </w:rPr>
+      </w:pPr>
+      <w:r>
+        <w:rPr>
+          <w:rFonts w:ascii="Times New Roman" w:hAnsi="Times New Roman" w:cs="Times New Roman"/>
+        </w:rPr>
         <w:lastRenderedPageBreak/>
-        <w:t>Question 2: Socks in the Dark</w:t>
-      </w:r>
-    </w:p>
-    <w:p>
-      <w:pPr>
-        <w:rPr>
-          <w:rFonts w:ascii="Times New Roman" w:hAnsi="Times New Roman" w:cs="Times New Roman"/>
-        </w:rPr>
-      </w:pPr>
-      <w:r>
-        <w:rPr>
-          <w:rFonts w:ascii="Times New Roman" w:hAnsi="Times New Roman" w:cs="Times New Roman"/>
-        </w:rPr>
         <w:tab/>
       </w:r>
     </w:p>
@@ -699,6 +661,124 @@
     <w:p>
       <w:pPr>
         <w:pStyle w:val="ListParagraph"/>
+        <w:ind w:left="1440"/>
+        <w:rPr>
+          <w:rFonts w:ascii="Calibri" w:hAnsi="Calibri"/>
+        </w:rPr>
+      </w:pPr>
+      <w:r>
+        <w:rPr>
+          <w:rFonts w:ascii="Calibri" w:hAnsi="Calibri"/>
+        </w:rPr>
+        <w:t>Constraints</w:t>
+      </w:r>
+    </w:p>
+    <w:p>
+      <w:pPr>
+        <w:pStyle w:val="ListParagraph"/>
+        <w:numPr>
+          <w:ilvl w:val="3"/>
+          <w:numId w:val="2"/>
+        </w:numPr>
+        <w:rPr>
+          <w:rFonts w:ascii="Times New Roman" w:hAnsi="Times New Roman" w:cs="Times New Roman"/>
+        </w:rPr>
+      </w:pPr>
+      <w:r>
+        <w:rPr>
+          <w:rFonts w:ascii="Calibri" w:hAnsi="Calibri"/>
+        </w:rPr>
+        <w:t>There is a finite amount of socks of broken down into 5 black pairs, 3 brown pairs, 2 white pairs</w:t>
+      </w:r>
+    </w:p>
+    <w:p>
+      <w:pPr>
+        <w:pStyle w:val="ListParagraph"/>
+        <w:numPr>
+          <w:ilvl w:val="3"/>
+          <w:numId w:val="2"/>
+        </w:numPr>
+        <w:rPr>
+          <w:rFonts w:ascii="Times New Roman" w:hAnsi="Times New Roman" w:cs="Times New Roman"/>
+        </w:rPr>
+      </w:pPr>
+      <w:r>
+        <w:rPr>
+          <w:rFonts w:ascii="Times New Roman" w:hAnsi="Times New Roman" w:cs="Times New Roman"/>
+        </w:rPr>
+        <w:t>Have to make the sock selection in the dark</w:t>
+      </w:r>
+    </w:p>
+    <w:p>
+      <w:pPr>
+        <w:ind w:left="2520"/>
+        <w:rPr>
+          <w:rFonts w:ascii="Times New Roman" w:hAnsi="Times New Roman" w:cs="Times New Roman"/>
+        </w:rPr>
+      </w:pPr>
+    </w:p>
+    <w:p>
+      <w:pPr>
+        <w:ind w:left="1440"/>
+        <w:rPr>
+          <w:rFonts w:ascii="Times New Roman" w:hAnsi="Times New Roman" w:cs="Times New Roman"/>
+        </w:rPr>
+      </w:pPr>
+      <w:r>
+        <w:rPr>
+          <w:rFonts w:ascii="Times New Roman" w:hAnsi="Times New Roman" w:cs="Times New Roman"/>
+        </w:rPr>
+        <w:t>Sub Goals</w:t>
+      </w:r>
+    </w:p>
+    <w:p>
+      <w:pPr>
+        <w:pStyle w:val="ListParagraph"/>
+        <w:numPr>
+          <w:ilvl w:val="0"/>
+          <w:numId w:val="10"/>
+        </w:numPr>
+        <w:rPr>
+          <w:rFonts w:ascii="Times New Roman" w:hAnsi="Times New Roman" w:cs="Times New Roman"/>
+        </w:rPr>
+      </w:pPr>
+      <w:r>
+        <w:rPr>
+          <w:rFonts w:ascii="Times New Roman" w:hAnsi="Times New Roman" w:cs="Times New Roman"/>
+        </w:rPr>
+        <w:t>Minimize the amount of socks I must select to pick 1 pair of matching socks</w:t>
+      </w:r>
+    </w:p>
+    <w:p>
+      <w:pPr>
+        <w:pStyle w:val="ListParagraph"/>
+        <w:numPr>
+          <w:ilvl w:val="0"/>
+          <w:numId w:val="10"/>
+        </w:numPr>
+        <w:rPr>
+          <w:rFonts w:ascii="Times New Roman" w:hAnsi="Times New Roman" w:cs="Times New Roman"/>
+        </w:rPr>
+      </w:pPr>
+      <w:r>
+        <w:rPr>
+          <w:rFonts w:ascii="Times New Roman" w:hAnsi="Times New Roman" w:cs="Times New Roman"/>
+        </w:rPr>
+        <w:t>Minimize the amount of socks I must select to pick one pair of each sock</w:t>
+      </w:r>
+    </w:p>
+    <w:p>
+      <w:pPr>
+        <w:pStyle w:val="ListParagraph"/>
+        <w:ind w:left="2887"/>
+        <w:rPr>
+          <w:rFonts w:ascii="Times New Roman" w:hAnsi="Times New Roman" w:cs="Times New Roman"/>
+        </w:rPr>
+      </w:pPr>
+    </w:p>
+    <w:p>
+      <w:pPr>
+        <w:pStyle w:val="ListParagraph"/>
         <w:numPr>
           <w:ilvl w:val="0"/>
           <w:numId w:val="3"/>
@@ -718,7 +798,16 @@
           <w:rFonts w:ascii="Calibri" w:hAnsi="Calibri" w:cs="Times New Roman"/>
           <w:color w:val="FF0000"/>
         </w:rPr>
-        <w:t xml:space="preserve">a) For each of the sub-problems you’ve discussed in #2, what is a possible solution? </w:t>
+        <w:t>a) For each of the sub-problems you’ve discussed in #2, what is a possible s</w:t>
+      </w:r>
+      <w:bookmarkStart w:id="0" w:name="_GoBack"/>
+      <w:bookmarkEnd w:id="0"/>
+      <w:r>
+        <w:rPr>
+          <w:rFonts w:ascii="Calibri" w:hAnsi="Calibri" w:cs="Times New Roman"/>
+          <w:color w:val="FF0000"/>
+        </w:rPr>
+        <w:t xml:space="preserve">olution? </w:t>
       </w:r>
     </w:p>
     <w:p>
@@ -1348,6 +1437,92 @@
 <file path=word/numbering.xml><?xml version="1.0" encoding="utf-8"?>
 <w:numbering xmlns:wpc="http://schemas.microsoft.com/office/word/2010/wordprocessingCanvas" xmlns:mo="http://schemas.microsoft.com/office/mac/office/2008/main" xmlns:mc="http://schemas.openxmlformats.org/markup-compatibility/2006" xmlns:mv="urn:schemas-microsoft-com:mac:vml" xmlns:o="urn:schemas-microsoft-com:office:office" xmlns:r="http://schemas.openxmlformats.org/officeDocument/2006/relationships" xmlns:m="http://schemas.openxmlformats.org/officeDocument/2006/math" xmlns:v="urn:schemas-microsoft-com:vml" xmlns:wp14="http://schemas.microsoft.com/office/word/2010/wordprocessingDrawing" xmlns:wp="http://schemas.openxmlformats.org/drawingml/2006/wordprocessingDrawing" xmlns:w10="urn:schemas-microsoft-com:office:word" xmlns:w="http://schemas.openxmlformats.org/wordprocessingml/2006/main" xmlns:w14="http://schemas.microsoft.com/office/word/2010/wordml" xmlns:wpg="http://schemas.microsoft.com/office/word/2010/wordprocessingGroup" xmlns:wpi="http://schemas.microsoft.com/office/word/2010/wordprocessingInk" xmlns:wne="http://schemas.microsoft.com/office/word/2006/wordml" xmlns:wps="http://schemas.microsoft.com/office/word/2010/wordprocessingShape" mc:Ignorable="w14 wp14">
   <w:abstractNum w:abstractNumId="0">
+    <w:nsid w:val="16CF29BD"/>
+    <w:multiLevelType w:val="hybridMultilevel"/>
+    <w:tmpl w:val="FDF659F8"/>
+    <w:lvl w:ilvl="0" w:tplc="0409000F">
+      <w:start w:val="1"/>
+      <w:numFmt w:val="decimal"/>
+      <w:lvlText w:val="%1."/>
+      <w:lvlJc w:val="left"/>
+      <w:pPr>
+        <w:ind w:left="2887" w:hanging="360"/>
+      </w:pPr>
+    </w:lvl>
+    <w:lvl w:ilvl="1" w:tplc="04090019" w:tentative="1">
+      <w:start w:val="1"/>
+      <w:numFmt w:val="lowerLetter"/>
+      <w:lvlText w:val="%2."/>
+      <w:lvlJc w:val="left"/>
+      <w:pPr>
+        <w:ind w:left="3607" w:hanging="360"/>
+      </w:pPr>
+    </w:lvl>
+    <w:lvl w:ilvl="2" w:tplc="0409001B" w:tentative="1">
+      <w:start w:val="1"/>
+      <w:numFmt w:val="lowerRoman"/>
+      <w:lvlText w:val="%3."/>
+      <w:lvlJc w:val="right"/>
+      <w:pPr>
+        <w:ind w:left="4327" w:hanging="180"/>
+      </w:pPr>
+    </w:lvl>
+    <w:lvl w:ilvl="3" w:tplc="0409000F" w:tentative="1">
+      <w:start w:val="1"/>
+      <w:numFmt w:val="decimal"/>
+      <w:lvlText w:val="%4."/>
+      <w:lvlJc w:val="left"/>
+      <w:pPr>
+        <w:ind w:left="5047" w:hanging="360"/>
+      </w:pPr>
+    </w:lvl>
+    <w:lvl w:ilvl="4" w:tplc="04090019" w:tentative="1">
+      <w:start w:val="1"/>
+      <w:numFmt w:val="lowerLetter"/>
+      <w:lvlText w:val="%5."/>
+      <w:lvlJc w:val="left"/>
+      <w:pPr>
+        <w:ind w:left="5767" w:hanging="360"/>
+      </w:pPr>
+    </w:lvl>
+    <w:lvl w:ilvl="5" w:tplc="0409001B" w:tentative="1">
+      <w:start w:val="1"/>
+      <w:numFmt w:val="lowerRoman"/>
+      <w:lvlText w:val="%6."/>
+      <w:lvlJc w:val="right"/>
+      <w:pPr>
+        <w:ind w:left="6487" w:hanging="180"/>
+      </w:pPr>
+    </w:lvl>
+    <w:lvl w:ilvl="6" w:tplc="0409000F" w:tentative="1">
+      <w:start w:val="1"/>
+      <w:numFmt w:val="decimal"/>
+      <w:lvlText w:val="%7."/>
+      <w:lvlJc w:val="left"/>
+      <w:pPr>
+        <w:ind w:left="7207" w:hanging="360"/>
+      </w:pPr>
+    </w:lvl>
+    <w:lvl w:ilvl="7" w:tplc="04090019" w:tentative="1">
+      <w:start w:val="1"/>
+      <w:numFmt w:val="lowerLetter"/>
+      <w:lvlText w:val="%8."/>
+      <w:lvlJc w:val="left"/>
+      <w:pPr>
+        <w:ind w:left="7927" w:hanging="360"/>
+      </w:pPr>
+    </w:lvl>
+    <w:lvl w:ilvl="8" w:tplc="0409001B" w:tentative="1">
+      <w:start w:val="1"/>
+      <w:numFmt w:val="lowerRoman"/>
+      <w:lvlText w:val="%9."/>
+      <w:lvlJc w:val="right"/>
+      <w:pPr>
+        <w:ind w:left="8647" w:hanging="180"/>
+      </w:pPr>
+    </w:lvl>
+  </w:abstractNum>
+  <w:abstractNum w:abstractNumId="1">
     <w:nsid w:val="21753B5D"/>
     <w:multiLevelType w:val="hybridMultilevel"/>
     <w:tmpl w:val="4B4879A6"/>
@@ -1433,7 +1608,7 @@
       </w:pPr>
     </w:lvl>
   </w:abstractNum>
-  <w:abstractNum w:abstractNumId="1">
+  <w:abstractNum w:abstractNumId="2">
     <w:nsid w:val="22C76CED"/>
     <w:multiLevelType w:val="hybridMultilevel"/>
     <w:tmpl w:val="FFC4B9E6"/>
@@ -1522,7 +1697,93 @@
       </w:pPr>
     </w:lvl>
   </w:abstractNum>
-  <w:abstractNum w:abstractNumId="2">
+  <w:abstractNum w:abstractNumId="3">
+    <w:nsid w:val="2D8167BD"/>
+    <w:multiLevelType w:val="hybridMultilevel"/>
+    <w:tmpl w:val="1AC0840C"/>
+    <w:lvl w:ilvl="0" w:tplc="0409000F">
+      <w:start w:val="1"/>
+      <w:numFmt w:val="decimal"/>
+      <w:lvlText w:val="%1."/>
+      <w:lvlJc w:val="left"/>
+      <w:pPr>
+        <w:ind w:left="3607" w:hanging="360"/>
+      </w:pPr>
+    </w:lvl>
+    <w:lvl w:ilvl="1" w:tplc="04090019" w:tentative="1">
+      <w:start w:val="1"/>
+      <w:numFmt w:val="lowerLetter"/>
+      <w:lvlText w:val="%2."/>
+      <w:lvlJc w:val="left"/>
+      <w:pPr>
+        <w:ind w:left="4327" w:hanging="360"/>
+      </w:pPr>
+    </w:lvl>
+    <w:lvl w:ilvl="2" w:tplc="0409001B" w:tentative="1">
+      <w:start w:val="1"/>
+      <w:numFmt w:val="lowerRoman"/>
+      <w:lvlText w:val="%3."/>
+      <w:lvlJc w:val="right"/>
+      <w:pPr>
+        <w:ind w:left="5047" w:hanging="180"/>
+      </w:pPr>
+    </w:lvl>
+    <w:lvl w:ilvl="3" w:tplc="0409000F" w:tentative="1">
+      <w:start w:val="1"/>
+      <w:numFmt w:val="decimal"/>
+      <w:lvlText w:val="%4."/>
+      <w:lvlJc w:val="left"/>
+      <w:pPr>
+        <w:ind w:left="5767" w:hanging="360"/>
+      </w:pPr>
+    </w:lvl>
+    <w:lvl w:ilvl="4" w:tplc="04090019" w:tentative="1">
+      <w:start w:val="1"/>
+      <w:numFmt w:val="lowerLetter"/>
+      <w:lvlText w:val="%5."/>
+      <w:lvlJc w:val="left"/>
+      <w:pPr>
+        <w:ind w:left="6487" w:hanging="360"/>
+      </w:pPr>
+    </w:lvl>
+    <w:lvl w:ilvl="5" w:tplc="0409001B" w:tentative="1">
+      <w:start w:val="1"/>
+      <w:numFmt w:val="lowerRoman"/>
+      <w:lvlText w:val="%6."/>
+      <w:lvlJc w:val="right"/>
+      <w:pPr>
+        <w:ind w:left="7207" w:hanging="180"/>
+      </w:pPr>
+    </w:lvl>
+    <w:lvl w:ilvl="6" w:tplc="0409000F" w:tentative="1">
+      <w:start w:val="1"/>
+      <w:numFmt w:val="decimal"/>
+      <w:lvlText w:val="%7."/>
+      <w:lvlJc w:val="left"/>
+      <w:pPr>
+        <w:ind w:left="7927" w:hanging="360"/>
+      </w:pPr>
+    </w:lvl>
+    <w:lvl w:ilvl="7" w:tplc="04090019" w:tentative="1">
+      <w:start w:val="1"/>
+      <w:numFmt w:val="lowerLetter"/>
+      <w:lvlText w:val="%8."/>
+      <w:lvlJc w:val="left"/>
+      <w:pPr>
+        <w:ind w:left="8647" w:hanging="360"/>
+      </w:pPr>
+    </w:lvl>
+    <w:lvl w:ilvl="8" w:tplc="0409001B" w:tentative="1">
+      <w:start w:val="1"/>
+      <w:numFmt w:val="lowerRoman"/>
+      <w:lvlText w:val="%9."/>
+      <w:lvlJc w:val="right"/>
+      <w:pPr>
+        <w:ind w:left="9367" w:hanging="180"/>
+      </w:pPr>
+    </w:lvl>
+  </w:abstractNum>
+  <w:abstractNum w:abstractNumId="4">
     <w:nsid w:val="476A7B4B"/>
     <w:multiLevelType w:val="multilevel"/>
     <w:tmpl w:val="7E06427A"/>
@@ -1635,7 +1896,7 @@
       </w:pPr>
     </w:lvl>
   </w:abstractNum>
-  <w:abstractNum w:abstractNumId="3">
+  <w:abstractNum w:abstractNumId="5">
     <w:nsid w:val="5403378C"/>
     <w:multiLevelType w:val="multilevel"/>
     <w:tmpl w:val="6BF0545A"/>
@@ -1748,7 +2009,7 @@
       </w:pPr>
     </w:lvl>
   </w:abstractNum>
-  <w:abstractNum w:abstractNumId="4">
+  <w:abstractNum w:abstractNumId="6">
     <w:nsid w:val="592F323A"/>
     <w:multiLevelType w:val="multilevel"/>
     <w:tmpl w:val="47D2AC3C"/>
@@ -1861,7 +2122,7 @@
       </w:pPr>
     </w:lvl>
   </w:abstractNum>
-  <w:abstractNum w:abstractNumId="5">
+  <w:abstractNum w:abstractNumId="7">
     <w:nsid w:val="5E106620"/>
     <w:multiLevelType w:val="hybridMultilevel"/>
     <w:tmpl w:val="745416CC"/>
@@ -1953,7 +2214,7 @@
       </w:pPr>
     </w:lvl>
   </w:abstractNum>
-  <w:abstractNum w:abstractNumId="6">
+  <w:abstractNum w:abstractNumId="8">
     <w:nsid w:val="65F70477"/>
     <w:multiLevelType w:val="hybridMultilevel"/>
     <w:tmpl w:val="14E2936E"/>
@@ -2039,7 +2300,7 @@
       </w:pPr>
     </w:lvl>
   </w:abstractNum>
-  <w:abstractNum w:abstractNumId="7">
+  <w:abstractNum w:abstractNumId="9">
     <w:nsid w:val="796F75BB"/>
     <w:multiLevelType w:val="hybridMultilevel"/>
     <w:tmpl w:val="FA78833E"/>
@@ -2129,27 +2390,33 @@
     </w:lvl>
   </w:abstractNum>
   <w:num w:numId="1">
+    <w:abstractNumId w:val="8"/>
+  </w:num>
+  <w:num w:numId="2">
+    <w:abstractNumId w:val="2"/>
+  </w:num>
+  <w:num w:numId="3">
+    <w:abstractNumId w:val="7"/>
+  </w:num>
+  <w:num w:numId="4">
+    <w:abstractNumId w:val="9"/>
+  </w:num>
+  <w:num w:numId="5">
     <w:abstractNumId w:val="6"/>
   </w:num>
-  <w:num w:numId="2">
+  <w:num w:numId="6">
+    <w:abstractNumId w:val="5"/>
+  </w:num>
+  <w:num w:numId="7">
+    <w:abstractNumId w:val="4"/>
+  </w:num>
+  <w:num w:numId="8">
     <w:abstractNumId w:val="1"/>
   </w:num>
-  <w:num w:numId="3">
-    <w:abstractNumId w:val="5"/>
-  </w:num>
-  <w:num w:numId="4">
-    <w:abstractNumId w:val="7"/>
-  </w:num>
-  <w:num w:numId="5">
-    <w:abstractNumId w:val="4"/>
-  </w:num>
-  <w:num w:numId="6">
+  <w:num w:numId="9">
     <w:abstractNumId w:val="3"/>
   </w:num>
-  <w:num w:numId="7">
-    <w:abstractNumId w:val="2"/>
-  </w:num>
-  <w:num w:numId="8">
+  <w:num w:numId="10">
     <w:abstractNumId w:val="0"/>
   </w:num>
 </w:numbering>

</xml_diff>

<commit_message>
Break Question 3 down Question 3: Section 2
</commit_message>
<xml_diff>
--- a/ProblemSolving/Bathurst_Matthew_ProblemSolving.docx
+++ b/ProblemSolving/Bathurst_Matthew_ProblemSolving.docx
@@ -465,29 +465,7 @@
           <w:sz w:val="24"/>
           <w:szCs w:val="24"/>
         </w:rPr>
-        <w:t xml:space="preserve">pairs of white. You select the socks in the dark and can check them only after a selection has been made. What is the smallest number of socks you need to select to guarantee getting the </w:t>
-      </w:r>
-      <w:proofErr w:type="gramStart"/>
-      <w:r>
-        <w:rPr>
-          <w:rFonts w:ascii="Calibri" w:hAnsi="Calibri"/>
-          <w:b/>
-          <w:i/>
-          <w:sz w:val="24"/>
-          <w:szCs w:val="24"/>
-        </w:rPr>
-        <w:t>following:</w:t>
-      </w:r>
-      <w:proofErr w:type="gramEnd"/>
-      <w:r>
-        <w:rPr>
-          <w:rFonts w:ascii="Calibri" w:hAnsi="Calibri"/>
-          <w:b/>
-          <w:i/>
-          <w:sz w:val="24"/>
-          <w:szCs w:val="24"/>
-        </w:rPr>
-        <w:t xml:space="preserve"> </w:t>
+        <w:t xml:space="preserve">pairs of white. You select the socks in the dark and can check them only after a selection has been made. What is the smallest number of socks you need to select to guarantee getting the following: </w:t>
       </w:r>
     </w:p>
     <w:p>
@@ -639,23 +617,7 @@
           <w:rFonts w:ascii="Calibri" w:hAnsi="Calibri"/>
           <w:color w:val="FF0000"/>
         </w:rPr>
-        <w:t xml:space="preserve">a) </w:t>
-      </w:r>
-      <w:proofErr w:type="gramStart"/>
-      <w:r>
-        <w:rPr>
-          <w:rFonts w:ascii="Calibri" w:hAnsi="Calibri"/>
-          <w:color w:val="FF0000"/>
-        </w:rPr>
-        <w:t>What</w:t>
-      </w:r>
-      <w:proofErr w:type="gramEnd"/>
-      <w:r>
-        <w:rPr>
-          <w:rFonts w:ascii="Calibri" w:hAnsi="Calibri"/>
-          <w:color w:val="FF0000"/>
-        </w:rPr>
-        <w:t xml:space="preserve"> are the constraints? b) What are the sub-goals?)</w:t>
+        <w:t>a) What are the constraints? b) What are the sub-goals?)</w:t>
       </w:r>
     </w:p>
     <w:p>
@@ -798,16 +760,7 @@
           <w:rFonts w:ascii="Calibri" w:hAnsi="Calibri" w:cs="Times New Roman"/>
           <w:color w:val="FF0000"/>
         </w:rPr>
-        <w:t>a) For each of the sub-problems you’ve discussed in #2, what is a possible s</w:t>
-      </w:r>
-      <w:bookmarkStart w:id="0" w:name="_GoBack"/>
-      <w:bookmarkEnd w:id="0"/>
-      <w:r>
-        <w:rPr>
-          <w:rFonts w:ascii="Calibri" w:hAnsi="Calibri" w:cs="Times New Roman"/>
-          <w:color w:val="FF0000"/>
-        </w:rPr>
-        <w:t xml:space="preserve">olution? </w:t>
+        <w:t xml:space="preserve">a) For each of the sub-problems you’ve discussed in #2, what is a possible solution? </w:t>
       </w:r>
     </w:p>
     <w:p>
@@ -940,10 +893,13 @@
           <w:sz w:val="24"/>
           <w:szCs w:val="24"/>
         </w:rPr>
-        <w:t xml:space="preserve">a) What if the girl counts from 1 to </w:t>
-      </w:r>
-      <w:proofErr w:type="gramStart"/>
-      <w:r>
+        <w:t xml:space="preserve">a) What if the girl counts from 1 to 10 </w:t>
+      </w:r>
+    </w:p>
+    <w:p>
+      <w:pPr>
+        <w:pStyle w:val="NormalWeb"/>
+        <w:contextualSpacing/>
         <w:rPr>
           <w:rFonts w:ascii="Calibri" w:hAnsi="Calibri"/>
           <w:b/>
@@ -951,9 +907,7 @@
           <w:sz w:val="24"/>
           <w:szCs w:val="24"/>
         </w:rPr>
-        <w:t>10</w:t>
-      </w:r>
-      <w:proofErr w:type="gramEnd"/>
+      </w:pPr>
       <w:r>
         <w:rPr>
           <w:rFonts w:ascii="Calibri" w:hAnsi="Calibri"/>
@@ -962,7 +916,7 @@
           <w:sz w:val="24"/>
           <w:szCs w:val="24"/>
         </w:rPr>
-        <w:t xml:space="preserve"> </w:t>
+        <w:t xml:space="preserve">b) What if the girl counts from 1 to 100 </w:t>
       </w:r>
     </w:p>
     <w:p>
@@ -985,74 +939,7 @@
           <w:sz w:val="24"/>
           <w:szCs w:val="24"/>
         </w:rPr>
-        <w:t xml:space="preserve">b) What if the girl counts from 1 to </w:t>
-      </w:r>
-      <w:proofErr w:type="gramStart"/>
-      <w:r>
-        <w:rPr>
-          <w:rFonts w:ascii="Calibri" w:hAnsi="Calibri"/>
-          <w:b/>
-          <w:i/>
-          <w:sz w:val="24"/>
-          <w:szCs w:val="24"/>
-        </w:rPr>
-        <w:t>100</w:t>
-      </w:r>
-      <w:proofErr w:type="gramEnd"/>
-      <w:r>
-        <w:rPr>
-          <w:rFonts w:ascii="Calibri" w:hAnsi="Calibri"/>
-          <w:b/>
-          <w:i/>
-          <w:sz w:val="24"/>
-          <w:szCs w:val="24"/>
-        </w:rPr>
-        <w:t xml:space="preserve"> </w:t>
-      </w:r>
-    </w:p>
-    <w:p>
-      <w:pPr>
-        <w:pStyle w:val="NormalWeb"/>
-        <w:contextualSpacing/>
-        <w:rPr>
-          <w:rFonts w:ascii="Calibri" w:hAnsi="Calibri"/>
-          <w:b/>
-          <w:i/>
-          <w:sz w:val="24"/>
-          <w:szCs w:val="24"/>
-        </w:rPr>
-      </w:pPr>
-      <w:r>
-        <w:rPr>
-          <w:rFonts w:ascii="Calibri" w:hAnsi="Calibri"/>
-          <w:b/>
-          <w:i/>
-          <w:sz w:val="24"/>
-          <w:szCs w:val="24"/>
-        </w:rPr>
-        <w:t xml:space="preserve">c) What if the girl counts from 1 to </w:t>
-      </w:r>
-      <w:proofErr w:type="gramStart"/>
-      <w:r>
-        <w:rPr>
-          <w:rFonts w:ascii="Calibri" w:hAnsi="Calibri"/>
-          <w:b/>
-          <w:i/>
-          <w:sz w:val="24"/>
-          <w:szCs w:val="24"/>
-        </w:rPr>
-        <w:t>1000</w:t>
-      </w:r>
-      <w:proofErr w:type="gramEnd"/>
-      <w:r>
-        <w:rPr>
-          <w:rFonts w:ascii="Calibri" w:hAnsi="Calibri"/>
-          <w:b/>
-          <w:i/>
-          <w:sz w:val="24"/>
-          <w:szCs w:val="24"/>
-        </w:rPr>
-        <w:t xml:space="preserve"> </w:t>
+        <w:t xml:space="preserve">c) What if the girl counts from 1 to 1000 </w:t>
       </w:r>
     </w:p>
     <w:p>
@@ -1150,24 +1037,127 @@
           <w:rFonts w:ascii="Calibri" w:hAnsi="Calibri"/>
           <w:color w:val="FF0000"/>
         </w:rPr>
-        <w:t xml:space="preserve">a) </w:t>
-      </w:r>
-      <w:proofErr w:type="gramStart"/>
-      <w:r>
+        <w:t>a) What are the constraints? b) What are the sub-goals?)</w:t>
+      </w:r>
+    </w:p>
+    <w:p>
+      <w:pPr>
+        <w:pStyle w:val="ListParagraph"/>
+        <w:ind w:left="1440"/>
         <w:rPr>
           <w:rFonts w:ascii="Calibri" w:hAnsi="Calibri"/>
-          <w:color w:val="FF0000"/>
-        </w:rPr>
-        <w:t>What</w:t>
-      </w:r>
-      <w:proofErr w:type="gramEnd"/>
+        </w:rPr>
+      </w:pPr>
       <w:r>
         <w:rPr>
           <w:rFonts w:ascii="Calibri" w:hAnsi="Calibri"/>
-          <w:color w:val="FF0000"/>
-        </w:rPr>
-        <w:t xml:space="preserve"> are the constraints? b) What are the sub-goals?)</w:t>
-      </w:r>
+        </w:rPr>
+        <w:t>Constraints</w:t>
+      </w:r>
+    </w:p>
+    <w:p>
+      <w:pPr>
+        <w:pStyle w:val="ListParagraph"/>
+        <w:numPr>
+          <w:ilvl w:val="3"/>
+          <w:numId w:val="4"/>
+        </w:numPr>
+        <w:rPr>
+          <w:rFonts w:ascii="Times New Roman" w:hAnsi="Times New Roman" w:cs="Times New Roman"/>
+        </w:rPr>
+      </w:pPr>
+      <w:r>
+        <w:rPr>
+          <w:rFonts w:ascii="Calibri" w:hAnsi="Calibri"/>
+        </w:rPr>
+        <w:t>Working with a child (who may or may not have a physical disability as she can only count on her left hand)</w:t>
+      </w:r>
+    </w:p>
+    <w:p>
+      <w:pPr>
+        <w:pStyle w:val="ListParagraph"/>
+        <w:numPr>
+          <w:ilvl w:val="3"/>
+          <w:numId w:val="4"/>
+        </w:numPr>
+        <w:rPr>
+          <w:rFonts w:ascii="Times New Roman" w:hAnsi="Times New Roman" w:cs="Times New Roman"/>
+        </w:rPr>
+      </w:pPr>
+      <w:r>
+        <w:rPr>
+          <w:rFonts w:ascii="Calibri" w:hAnsi="Calibri"/>
+        </w:rPr>
+        <w:t>Working with potentially a partially identified counting pattern of said child.</w:t>
+      </w:r>
+    </w:p>
+    <w:p>
+      <w:pPr>
+        <w:ind w:left="2520"/>
+        <w:rPr>
+          <w:rFonts w:ascii="Times New Roman" w:hAnsi="Times New Roman" w:cs="Times New Roman"/>
+        </w:rPr>
+      </w:pPr>
+    </w:p>
+    <w:p>
+      <w:pPr>
+        <w:ind w:left="1440"/>
+        <w:rPr>
+          <w:rFonts w:ascii="Times New Roman" w:hAnsi="Times New Roman" w:cs="Times New Roman"/>
+        </w:rPr>
+      </w:pPr>
+      <w:r>
+        <w:rPr>
+          <w:rFonts w:ascii="Times New Roman" w:hAnsi="Times New Roman" w:cs="Times New Roman"/>
+        </w:rPr>
+        <w:t>Sub Goals</w:t>
+      </w:r>
+      <w:bookmarkStart w:id="0" w:name="_GoBack"/>
+      <w:bookmarkEnd w:id="0"/>
+    </w:p>
+    <w:p>
+      <w:pPr>
+        <w:pStyle w:val="ListParagraph"/>
+        <w:numPr>
+          <w:ilvl w:val="0"/>
+          <w:numId w:val="13"/>
+        </w:numPr>
+        <w:rPr>
+          <w:rFonts w:ascii="Times New Roman" w:hAnsi="Times New Roman" w:cs="Times New Roman"/>
+        </w:rPr>
+      </w:pPr>
+      <w:r>
+        <w:rPr>
+          <w:rFonts w:ascii="Times New Roman" w:hAnsi="Times New Roman" w:cs="Times New Roman"/>
+        </w:rPr>
+        <w:t>Identify the full counting pattern of the child.</w:t>
+      </w:r>
+    </w:p>
+    <w:p>
+      <w:pPr>
+        <w:pStyle w:val="ListParagraph"/>
+        <w:numPr>
+          <w:ilvl w:val="1"/>
+          <w:numId w:val="13"/>
+        </w:numPr>
+        <w:rPr>
+          <w:rFonts w:ascii="Times New Roman" w:hAnsi="Times New Roman" w:cs="Times New Roman"/>
+        </w:rPr>
+      </w:pPr>
+      <w:r>
+        <w:rPr>
+          <w:rFonts w:ascii="Times New Roman" w:hAnsi="Times New Roman" w:cs="Times New Roman"/>
+        </w:rPr>
+        <w:t>Then Identify the solution to the counts of 1-10, 1-100, 1-1000 based upon logical patterns</w:t>
+      </w:r>
+    </w:p>
+    <w:p>
+      <w:pPr>
+        <w:pStyle w:val="ListParagraph"/>
+        <w:rPr>
+          <w:rFonts w:ascii="Times New Roman" w:hAnsi="Times New Roman" w:cs="Times New Roman"/>
+        </w:rPr>
+      </w:pPr>
     </w:p>
     <w:p>
       <w:pPr>
@@ -1523,6 +1513,92 @@
     </w:lvl>
   </w:abstractNum>
   <w:abstractNum w:abstractNumId="1">
+    <w:nsid w:val="1D916A9A"/>
+    <w:multiLevelType w:val="hybridMultilevel"/>
+    <w:tmpl w:val="B9382F54"/>
+    <w:lvl w:ilvl="0" w:tplc="0409000F">
+      <w:start w:val="1"/>
+      <w:numFmt w:val="decimal"/>
+      <w:lvlText w:val="%1."/>
+      <w:lvlJc w:val="left"/>
+      <w:pPr>
+        <w:ind w:left="3607" w:hanging="360"/>
+      </w:pPr>
+    </w:lvl>
+    <w:lvl w:ilvl="1" w:tplc="04090019" w:tentative="1">
+      <w:start w:val="1"/>
+      <w:numFmt w:val="lowerLetter"/>
+      <w:lvlText w:val="%2."/>
+      <w:lvlJc w:val="left"/>
+      <w:pPr>
+        <w:ind w:left="4327" w:hanging="360"/>
+      </w:pPr>
+    </w:lvl>
+    <w:lvl w:ilvl="2" w:tplc="0409001B" w:tentative="1">
+      <w:start w:val="1"/>
+      <w:numFmt w:val="lowerRoman"/>
+      <w:lvlText w:val="%3."/>
+      <w:lvlJc w:val="right"/>
+      <w:pPr>
+        <w:ind w:left="5047" w:hanging="180"/>
+      </w:pPr>
+    </w:lvl>
+    <w:lvl w:ilvl="3" w:tplc="0409000F" w:tentative="1">
+      <w:start w:val="1"/>
+      <w:numFmt w:val="decimal"/>
+      <w:lvlText w:val="%4."/>
+      <w:lvlJc w:val="left"/>
+      <w:pPr>
+        <w:ind w:left="5767" w:hanging="360"/>
+      </w:pPr>
+    </w:lvl>
+    <w:lvl w:ilvl="4" w:tplc="04090019" w:tentative="1">
+      <w:start w:val="1"/>
+      <w:numFmt w:val="lowerLetter"/>
+      <w:lvlText w:val="%5."/>
+      <w:lvlJc w:val="left"/>
+      <w:pPr>
+        <w:ind w:left="6487" w:hanging="360"/>
+      </w:pPr>
+    </w:lvl>
+    <w:lvl w:ilvl="5" w:tplc="0409001B" w:tentative="1">
+      <w:start w:val="1"/>
+      <w:numFmt w:val="lowerRoman"/>
+      <w:lvlText w:val="%6."/>
+      <w:lvlJc w:val="right"/>
+      <w:pPr>
+        <w:ind w:left="7207" w:hanging="180"/>
+      </w:pPr>
+    </w:lvl>
+    <w:lvl w:ilvl="6" w:tplc="0409000F" w:tentative="1">
+      <w:start w:val="1"/>
+      <w:numFmt w:val="decimal"/>
+      <w:lvlText w:val="%7."/>
+      <w:lvlJc w:val="left"/>
+      <w:pPr>
+        <w:ind w:left="7927" w:hanging="360"/>
+      </w:pPr>
+    </w:lvl>
+    <w:lvl w:ilvl="7" w:tplc="04090019" w:tentative="1">
+      <w:start w:val="1"/>
+      <w:numFmt w:val="lowerLetter"/>
+      <w:lvlText w:val="%8."/>
+      <w:lvlJc w:val="left"/>
+      <w:pPr>
+        <w:ind w:left="8647" w:hanging="360"/>
+      </w:pPr>
+    </w:lvl>
+    <w:lvl w:ilvl="8" w:tplc="0409001B" w:tentative="1">
+      <w:start w:val="1"/>
+      <w:numFmt w:val="lowerRoman"/>
+      <w:lvlText w:val="%9."/>
+      <w:lvlJc w:val="right"/>
+      <w:pPr>
+        <w:ind w:left="9367" w:hanging="180"/>
+      </w:pPr>
+    </w:lvl>
+  </w:abstractNum>
+  <w:abstractNum w:abstractNumId="2">
     <w:nsid w:val="21753B5D"/>
     <w:multiLevelType w:val="hybridMultilevel"/>
     <w:tmpl w:val="4B4879A6"/>
@@ -1608,7 +1684,7 @@
       </w:pPr>
     </w:lvl>
   </w:abstractNum>
-  <w:abstractNum w:abstractNumId="2">
+  <w:abstractNum w:abstractNumId="3">
     <w:nsid w:val="22C76CED"/>
     <w:multiLevelType w:val="hybridMultilevel"/>
     <w:tmpl w:val="FFC4B9E6"/>
@@ -1697,7 +1773,7 @@
       </w:pPr>
     </w:lvl>
   </w:abstractNum>
-  <w:abstractNum w:abstractNumId="3">
+  <w:abstractNum w:abstractNumId="4">
     <w:nsid w:val="2D8167BD"/>
     <w:multiLevelType w:val="hybridMultilevel"/>
     <w:tmpl w:val="1AC0840C"/>
@@ -1783,7 +1859,179 @@
       </w:pPr>
     </w:lvl>
   </w:abstractNum>
-  <w:abstractNum w:abstractNumId="4">
+  <w:abstractNum w:abstractNumId="5">
+    <w:nsid w:val="439B603F"/>
+    <w:multiLevelType w:val="hybridMultilevel"/>
+    <w:tmpl w:val="4C8AB748"/>
+    <w:lvl w:ilvl="0" w:tplc="0409000F">
+      <w:start w:val="1"/>
+      <w:numFmt w:val="decimal"/>
+      <w:lvlText w:val="%1."/>
+      <w:lvlJc w:val="left"/>
+      <w:pPr>
+        <w:ind w:left="2887" w:hanging="360"/>
+      </w:pPr>
+    </w:lvl>
+    <w:lvl w:ilvl="1" w:tplc="04090019">
+      <w:start w:val="1"/>
+      <w:numFmt w:val="lowerLetter"/>
+      <w:lvlText w:val="%2."/>
+      <w:lvlJc w:val="left"/>
+      <w:pPr>
+        <w:ind w:left="3607" w:hanging="360"/>
+      </w:pPr>
+    </w:lvl>
+    <w:lvl w:ilvl="2" w:tplc="0409001B" w:tentative="1">
+      <w:start w:val="1"/>
+      <w:numFmt w:val="lowerRoman"/>
+      <w:lvlText w:val="%3."/>
+      <w:lvlJc w:val="right"/>
+      <w:pPr>
+        <w:ind w:left="4327" w:hanging="180"/>
+      </w:pPr>
+    </w:lvl>
+    <w:lvl w:ilvl="3" w:tplc="0409000F" w:tentative="1">
+      <w:start w:val="1"/>
+      <w:numFmt w:val="decimal"/>
+      <w:lvlText w:val="%4."/>
+      <w:lvlJc w:val="left"/>
+      <w:pPr>
+        <w:ind w:left="5047" w:hanging="360"/>
+      </w:pPr>
+    </w:lvl>
+    <w:lvl w:ilvl="4" w:tplc="04090019" w:tentative="1">
+      <w:start w:val="1"/>
+      <w:numFmt w:val="lowerLetter"/>
+      <w:lvlText w:val="%5."/>
+      <w:lvlJc w:val="left"/>
+      <w:pPr>
+        <w:ind w:left="5767" w:hanging="360"/>
+      </w:pPr>
+    </w:lvl>
+    <w:lvl w:ilvl="5" w:tplc="0409001B" w:tentative="1">
+      <w:start w:val="1"/>
+      <w:numFmt w:val="lowerRoman"/>
+      <w:lvlText w:val="%6."/>
+      <w:lvlJc w:val="right"/>
+      <w:pPr>
+        <w:ind w:left="6487" w:hanging="180"/>
+      </w:pPr>
+    </w:lvl>
+    <w:lvl w:ilvl="6" w:tplc="0409000F" w:tentative="1">
+      <w:start w:val="1"/>
+      <w:numFmt w:val="decimal"/>
+      <w:lvlText w:val="%7."/>
+      <w:lvlJc w:val="left"/>
+      <w:pPr>
+        <w:ind w:left="7207" w:hanging="360"/>
+      </w:pPr>
+    </w:lvl>
+    <w:lvl w:ilvl="7" w:tplc="04090019" w:tentative="1">
+      <w:start w:val="1"/>
+      <w:numFmt w:val="lowerLetter"/>
+      <w:lvlText w:val="%8."/>
+      <w:lvlJc w:val="left"/>
+      <w:pPr>
+        <w:ind w:left="7927" w:hanging="360"/>
+      </w:pPr>
+    </w:lvl>
+    <w:lvl w:ilvl="8" w:tplc="0409001B" w:tentative="1">
+      <w:start w:val="1"/>
+      <w:numFmt w:val="lowerRoman"/>
+      <w:lvlText w:val="%9."/>
+      <w:lvlJc w:val="right"/>
+      <w:pPr>
+        <w:ind w:left="8647" w:hanging="180"/>
+      </w:pPr>
+    </w:lvl>
+  </w:abstractNum>
+  <w:abstractNum w:abstractNumId="6">
+    <w:nsid w:val="43F83B41"/>
+    <w:multiLevelType w:val="hybridMultilevel"/>
+    <w:tmpl w:val="EDC2E110"/>
+    <w:lvl w:ilvl="0" w:tplc="0409000F">
+      <w:start w:val="1"/>
+      <w:numFmt w:val="decimal"/>
+      <w:lvlText w:val="%1."/>
+      <w:lvlJc w:val="left"/>
+      <w:pPr>
+        <w:ind w:left="3240" w:hanging="360"/>
+      </w:pPr>
+    </w:lvl>
+    <w:lvl w:ilvl="1" w:tplc="04090019" w:tentative="1">
+      <w:start w:val="1"/>
+      <w:numFmt w:val="lowerLetter"/>
+      <w:lvlText w:val="%2."/>
+      <w:lvlJc w:val="left"/>
+      <w:pPr>
+        <w:ind w:left="3960" w:hanging="360"/>
+      </w:pPr>
+    </w:lvl>
+    <w:lvl w:ilvl="2" w:tplc="0409001B" w:tentative="1">
+      <w:start w:val="1"/>
+      <w:numFmt w:val="lowerRoman"/>
+      <w:lvlText w:val="%3."/>
+      <w:lvlJc w:val="right"/>
+      <w:pPr>
+        <w:ind w:left="4680" w:hanging="180"/>
+      </w:pPr>
+    </w:lvl>
+    <w:lvl w:ilvl="3" w:tplc="0409000F" w:tentative="1">
+      <w:start w:val="1"/>
+      <w:numFmt w:val="decimal"/>
+      <w:lvlText w:val="%4."/>
+      <w:lvlJc w:val="left"/>
+      <w:pPr>
+        <w:ind w:left="5400" w:hanging="360"/>
+      </w:pPr>
+    </w:lvl>
+    <w:lvl w:ilvl="4" w:tplc="04090019" w:tentative="1">
+      <w:start w:val="1"/>
+      <w:numFmt w:val="lowerLetter"/>
+      <w:lvlText w:val="%5."/>
+      <w:lvlJc w:val="left"/>
+      <w:pPr>
+        <w:ind w:left="6120" w:hanging="360"/>
+      </w:pPr>
+    </w:lvl>
+    <w:lvl w:ilvl="5" w:tplc="0409001B" w:tentative="1">
+      <w:start w:val="1"/>
+      <w:numFmt w:val="lowerRoman"/>
+      <w:lvlText w:val="%6."/>
+      <w:lvlJc w:val="right"/>
+      <w:pPr>
+        <w:ind w:left="6840" w:hanging="180"/>
+      </w:pPr>
+    </w:lvl>
+    <w:lvl w:ilvl="6" w:tplc="0409000F" w:tentative="1">
+      <w:start w:val="1"/>
+      <w:numFmt w:val="decimal"/>
+      <w:lvlText w:val="%7."/>
+      <w:lvlJc w:val="left"/>
+      <w:pPr>
+        <w:ind w:left="7560" w:hanging="360"/>
+      </w:pPr>
+    </w:lvl>
+    <w:lvl w:ilvl="7" w:tplc="04090019" w:tentative="1">
+      <w:start w:val="1"/>
+      <w:numFmt w:val="lowerLetter"/>
+      <w:lvlText w:val="%8."/>
+      <w:lvlJc w:val="left"/>
+      <w:pPr>
+        <w:ind w:left="8280" w:hanging="360"/>
+      </w:pPr>
+    </w:lvl>
+    <w:lvl w:ilvl="8" w:tplc="0409001B" w:tentative="1">
+      <w:start w:val="1"/>
+      <w:numFmt w:val="lowerRoman"/>
+      <w:lvlText w:val="%9."/>
+      <w:lvlJc w:val="right"/>
+      <w:pPr>
+        <w:ind w:left="9000" w:hanging="180"/>
+      </w:pPr>
+    </w:lvl>
+  </w:abstractNum>
+  <w:abstractNum w:abstractNumId="7">
     <w:nsid w:val="476A7B4B"/>
     <w:multiLevelType w:val="multilevel"/>
     <w:tmpl w:val="7E06427A"/>
@@ -1896,7 +2144,7 @@
       </w:pPr>
     </w:lvl>
   </w:abstractNum>
-  <w:abstractNum w:abstractNumId="5">
+  <w:abstractNum w:abstractNumId="8">
     <w:nsid w:val="5403378C"/>
     <w:multiLevelType w:val="multilevel"/>
     <w:tmpl w:val="6BF0545A"/>
@@ -2009,7 +2257,7 @@
       </w:pPr>
     </w:lvl>
   </w:abstractNum>
-  <w:abstractNum w:abstractNumId="6">
+  <w:abstractNum w:abstractNumId="9">
     <w:nsid w:val="592F323A"/>
     <w:multiLevelType w:val="multilevel"/>
     <w:tmpl w:val="47D2AC3C"/>
@@ -2122,7 +2370,7 @@
       </w:pPr>
     </w:lvl>
   </w:abstractNum>
-  <w:abstractNum w:abstractNumId="7">
+  <w:abstractNum w:abstractNumId="10">
     <w:nsid w:val="5E106620"/>
     <w:multiLevelType w:val="hybridMultilevel"/>
     <w:tmpl w:val="745416CC"/>
@@ -2214,7 +2462,7 @@
       </w:pPr>
     </w:lvl>
   </w:abstractNum>
-  <w:abstractNum w:abstractNumId="8">
+  <w:abstractNum w:abstractNumId="11">
     <w:nsid w:val="65F70477"/>
     <w:multiLevelType w:val="hybridMultilevel"/>
     <w:tmpl w:val="14E2936E"/>
@@ -2300,10 +2548,10 @@
       </w:pPr>
     </w:lvl>
   </w:abstractNum>
-  <w:abstractNum w:abstractNumId="9">
+  <w:abstractNum w:abstractNumId="12">
     <w:nsid w:val="796F75BB"/>
     <w:multiLevelType w:val="hybridMultilevel"/>
-    <w:tmpl w:val="FA78833E"/>
+    <w:tmpl w:val="C604130A"/>
     <w:lvl w:ilvl="0" w:tplc="0409000F">
       <w:start w:val="1"/>
       <w:numFmt w:val="decimal"/>
@@ -2325,7 +2573,7 @@
         <w:ind w:left="1440" w:hanging="360"/>
       </w:pPr>
     </w:lvl>
-    <w:lvl w:ilvl="2" w:tplc="0409001B" w:tentative="1">
+    <w:lvl w:ilvl="2" w:tplc="0409001B">
       <w:start w:val="1"/>
       <w:numFmt w:val="lowerRoman"/>
       <w:lvlText w:val="%3."/>
@@ -2334,7 +2582,7 @@
         <w:ind w:left="2160" w:hanging="180"/>
       </w:pPr>
     </w:lvl>
-    <w:lvl w:ilvl="3" w:tplc="0409000F" w:tentative="1">
+    <w:lvl w:ilvl="3" w:tplc="0409000F">
       <w:start w:val="1"/>
       <w:numFmt w:val="decimal"/>
       <w:lvlText w:val="%4."/>
@@ -2343,7 +2591,7 @@
         <w:ind w:left="2880" w:hanging="360"/>
       </w:pPr>
     </w:lvl>
-    <w:lvl w:ilvl="4" w:tplc="04090019" w:tentative="1">
+    <w:lvl w:ilvl="4" w:tplc="04090019">
       <w:start w:val="1"/>
       <w:numFmt w:val="lowerLetter"/>
       <w:lvlText w:val="%5."/>
@@ -2390,34 +2638,43 @@
     </w:lvl>
   </w:abstractNum>
   <w:num w:numId="1">
+    <w:abstractNumId w:val="11"/>
+  </w:num>
+  <w:num w:numId="2">
+    <w:abstractNumId w:val="3"/>
+  </w:num>
+  <w:num w:numId="3">
+    <w:abstractNumId w:val="10"/>
+  </w:num>
+  <w:num w:numId="4">
+    <w:abstractNumId w:val="12"/>
+  </w:num>
+  <w:num w:numId="5">
+    <w:abstractNumId w:val="9"/>
+  </w:num>
+  <w:num w:numId="6">
     <w:abstractNumId w:val="8"/>
   </w:num>
-  <w:num w:numId="2">
+  <w:num w:numId="7">
+    <w:abstractNumId w:val="7"/>
+  </w:num>
+  <w:num w:numId="8">
     <w:abstractNumId w:val="2"/>
   </w:num>
-  <w:num w:numId="3">
-    <w:abstractNumId w:val="7"/>
-  </w:num>
-  <w:num w:numId="4">
-    <w:abstractNumId w:val="9"/>
-  </w:num>
-  <w:num w:numId="5">
-    <w:abstractNumId w:val="6"/>
-  </w:num>
-  <w:num w:numId="6">
-    <w:abstractNumId w:val="5"/>
-  </w:num>
-  <w:num w:numId="7">
+  <w:num w:numId="9">
     <w:abstractNumId w:val="4"/>
-  </w:num>
-  <w:num w:numId="8">
-    <w:abstractNumId w:val="1"/>
-  </w:num>
-  <w:num w:numId="9">
-    <w:abstractNumId w:val="3"/>
   </w:num>
   <w:num w:numId="10">
     <w:abstractNumId w:val="0"/>
+  </w:num>
+  <w:num w:numId="11">
+    <w:abstractNumId w:val="1"/>
+  </w:num>
+  <w:num w:numId="12">
+    <w:abstractNumId w:val="6"/>
+  </w:num>
+  <w:num w:numId="13">
+    <w:abstractNumId w:val="5"/>
   </w:num>
 </w:numbering>
 </file>

</xml_diff>

<commit_message>
Question 1: Potential Solutions Question 1: Section 3
</commit_message>
<xml_diff>
--- a/ProblemSolving/Bathurst_Matthew_ProblemSolving.docx
+++ b/ProblemSolving/Bathurst_Matthew_ProblemSolving.docx
@@ -87,13 +87,37 @@
         <w:rPr>
           <w:rFonts w:ascii="Times New Roman" w:hAnsi="Times New Roman" w:cs="Times New Roman"/>
         </w:rPr>
-        <w:t>A man has obligation to transport 3 valuable pieces of cargo (a cat, a parrot, and a bag of seed) across a river in a boat with only enough space for himself and 1 piece of cargo.  If he’s not chaperoning the cargo, they tend to interact in a negat</w:t>
-      </w:r>
-      <w:r>
-        <w:rPr>
-          <w:rFonts w:ascii="Times New Roman" w:hAnsi="Times New Roman" w:cs="Times New Roman"/>
-        </w:rPr>
-        <w:t xml:space="preserve">ive manner.  Major complications arise when (1) </w:t>
+        <w:t>A man has obligation to transport 3 valuable pieces of cargo (a cat, a parrot, and a b</w:t>
+      </w:r>
+      <w:r>
+        <w:rPr>
+          <w:rFonts w:ascii="Times New Roman" w:hAnsi="Times New Roman" w:cs="Times New Roman"/>
+        </w:rPr>
+        <w:t xml:space="preserve">ag of seed) across a river in his </w:t>
+      </w:r>
+      <w:r>
+        <w:rPr>
+          <w:rFonts w:ascii="Times New Roman" w:hAnsi="Times New Roman" w:cs="Times New Roman"/>
+        </w:rPr>
+        <w:t>boat with only enough space for himself and 1 piece of cargo.  If he’s not chaperoning the cargo, they tend to interact in a negat</w:t>
+      </w:r>
+      <w:r>
+        <w:rPr>
+          <w:rFonts w:ascii="Times New Roman" w:hAnsi="Times New Roman" w:cs="Times New Roman"/>
+        </w:rPr>
+        <w:t>ive manner</w:t>
+      </w:r>
+      <w:r>
+        <w:rPr>
+          <w:rFonts w:ascii="Times New Roman" w:hAnsi="Times New Roman" w:cs="Times New Roman"/>
+        </w:rPr>
+        <w:t xml:space="preserve">, such as </w:t>
+      </w:r>
+      <w:r>
+        <w:rPr>
+          <w:rFonts w:ascii="Times New Roman" w:hAnsi="Times New Roman" w:cs="Times New Roman"/>
+        </w:rPr>
+        <w:t xml:space="preserve">(1) </w:t>
       </w:r>
       <w:r>
         <w:rPr>
@@ -161,10 +185,7 @@
     <w:p>
       <w:pPr>
         <w:pStyle w:val="ListParagraph"/>
-        <w:numPr>
-          <w:ilvl w:val="3"/>
-          <w:numId w:val="2"/>
-        </w:numPr>
+        <w:ind w:left="2880"/>
         <w:rPr>
           <w:rFonts w:ascii="Times New Roman" w:hAnsi="Times New Roman" w:cs="Times New Roman"/>
         </w:rPr>
@@ -179,10 +200,7 @@
     <w:p>
       <w:pPr>
         <w:pStyle w:val="ListParagraph"/>
-        <w:numPr>
-          <w:ilvl w:val="3"/>
-          <w:numId w:val="2"/>
-        </w:numPr>
+        <w:ind w:left="2880"/>
         <w:rPr>
           <w:rFonts w:ascii="Times New Roman" w:hAnsi="Times New Roman" w:cs="Times New Roman"/>
         </w:rPr>
@@ -197,10 +215,7 @@
     <w:p>
       <w:pPr>
         <w:pStyle w:val="ListParagraph"/>
-        <w:numPr>
-          <w:ilvl w:val="3"/>
-          <w:numId w:val="2"/>
-        </w:numPr>
+        <w:ind w:left="2880"/>
         <w:rPr>
           <w:rFonts w:ascii="Times New Roman" w:hAnsi="Times New Roman" w:cs="Times New Roman"/>
         </w:rPr>
@@ -229,10 +244,7 @@
     <w:p>
       <w:pPr>
         <w:pStyle w:val="ListParagraph"/>
-        <w:numPr>
-          <w:ilvl w:val="0"/>
-          <w:numId w:val="8"/>
-        </w:numPr>
+        <w:ind w:left="2887"/>
         <w:rPr>
           <w:rFonts w:ascii="Times New Roman" w:hAnsi="Times New Roman" w:cs="Times New Roman"/>
         </w:rPr>
@@ -243,14 +255,17 @@
         </w:rPr>
         <w:t>Get the bag of seed to the other side of the river intact without being molested by the parrot</w:t>
       </w:r>
-    </w:p>
-    <w:p>
-      <w:pPr>
-        <w:pStyle w:val="ListParagraph"/>
-        <w:numPr>
-          <w:ilvl w:val="0"/>
-          <w:numId w:val="8"/>
-        </w:numPr>
+      <w:r>
+        <w:rPr>
+          <w:rFonts w:ascii="Times New Roman" w:hAnsi="Times New Roman" w:cs="Times New Roman"/>
+        </w:rPr>
+        <w:t>.</w:t>
+      </w:r>
+    </w:p>
+    <w:p>
+      <w:pPr>
+        <w:pStyle w:val="ListParagraph"/>
+        <w:ind w:left="2887"/>
         <w:rPr>
           <w:rFonts w:ascii="Times New Roman" w:hAnsi="Times New Roman" w:cs="Times New Roman"/>
         </w:rPr>
@@ -260,6 +275,12 @@
           <w:rFonts w:ascii="Times New Roman" w:hAnsi="Times New Roman" w:cs="Times New Roman"/>
         </w:rPr>
         <w:t>Get the parrot to the other side of the river intact without being molested by the cat</w:t>
+      </w:r>
+      <w:r>
+        <w:rPr>
+          <w:rFonts w:ascii="Times New Roman" w:hAnsi="Times New Roman" w:cs="Times New Roman"/>
+        </w:rPr>
+        <w:t>.</w:t>
       </w:r>
     </w:p>
     <w:p>
@@ -292,12 +313,178 @@
         </w:rPr>
         <w:t xml:space="preserve"> </w:t>
       </w:r>
-      <w:r>
+    </w:p>
+    <w:p>
+      <w:pPr>
+        <w:pStyle w:val="ListParagraph"/>
+        <w:ind w:left="1440"/>
         <w:rPr>
           <w:rFonts w:ascii="Calibri" w:hAnsi="Calibri" w:cs="Times New Roman"/>
-          <w:color w:val="FF0000"/>
-        </w:rPr>
-        <w:t xml:space="preserve">a) For each of the sub-problems you’ve discussed in #2, what is a possible solution? </w:t>
+        </w:rPr>
+      </w:pPr>
+      <w:r>
+        <w:rPr>
+          <w:rFonts w:ascii="Calibri" w:hAnsi="Calibri" w:cs="Times New Roman"/>
+        </w:rPr>
+        <w:t xml:space="preserve">Here are a few solutions I would use to the problem. </w:t>
+      </w:r>
+    </w:p>
+    <w:p>
+      <w:pPr>
+        <w:pStyle w:val="ListParagraph"/>
+        <w:ind w:left="1440"/>
+        <w:rPr>
+          <w:rFonts w:ascii="Calibri" w:hAnsi="Calibri" w:cs="Times New Roman"/>
+        </w:rPr>
+      </w:pPr>
+      <w:r>
+        <w:rPr>
+          <w:rFonts w:ascii="Calibri" w:hAnsi="Calibri" w:cs="Times New Roman"/>
+          <w:b/>
+          <w:i/>
+        </w:rPr>
+        <w:t xml:space="preserve">The </w:t>
+      </w:r>
+      <w:r>
+        <w:rPr>
+          <w:rFonts w:ascii="Calibri" w:hAnsi="Calibri" w:cs="Times New Roman"/>
+          <w:b/>
+          <w:i/>
+        </w:rPr>
+        <w:t>Athletic</w:t>
+      </w:r>
+      <w:r>
+        <w:rPr>
+          <w:rFonts w:ascii="Calibri" w:hAnsi="Calibri" w:cs="Times New Roman"/>
+          <w:b/>
+          <w:i/>
+        </w:rPr>
+        <w:t xml:space="preserve"> Solution:</w:t>
+      </w:r>
+      <w:r>
+        <w:rPr>
+          <w:rFonts w:ascii="Calibri" w:hAnsi="Calibri" w:cs="Times New Roman"/>
+        </w:rPr>
+        <w:t xml:space="preserve"> Knowing the boat can fit 1 man and 1 piece of cargo, </w:t>
+      </w:r>
+      <w:r>
+        <w:rPr>
+          <w:rFonts w:ascii="Calibri" w:hAnsi="Calibri" w:cs="Times New Roman"/>
+        </w:rPr>
+        <w:t>I make the assumption</w:t>
+      </w:r>
+      <w:r>
+        <w:rPr>
+          <w:rFonts w:ascii="Calibri" w:hAnsi="Calibri" w:cs="Times New Roman"/>
+        </w:rPr>
+        <w:t xml:space="preserve"> </w:t>
+      </w:r>
+      <w:r>
+        <w:rPr>
+          <w:rFonts w:ascii="Calibri" w:hAnsi="Calibri" w:cs="Times New Roman"/>
+        </w:rPr>
+        <w:t xml:space="preserve">it would fit 2 pieces of cargo then.   So knowing that, I would have the man load the boat up with the bag of seed and the cat, and then jump into the water, and swim across pushing the boat while he swims to the opposite shore.  He would then unload the boat, leaving said cat and bag of seed at that coast, and pull himself into the boat.   After getting back into the boat, I would have him operate the boat in its intended manner, since the parrot is still on the coast of the river, he would then be obligated to pick up said parrot and </w:t>
+      </w:r>
+      <w:r>
+        <w:rPr>
+          <w:rFonts w:ascii="Calibri" w:hAnsi="Calibri" w:cs="Times New Roman"/>
+        </w:rPr>
+        <w:lastRenderedPageBreak/>
+        <w:t xml:space="preserve">maneuver him to the opposite coast, thus reuniting them with the bag of seed and the cat on their magical journey to God knows where.  </w:t>
+      </w:r>
+    </w:p>
+    <w:p>
+      <w:pPr>
+        <w:pStyle w:val="ListParagraph"/>
+        <w:ind w:left="1440"/>
+        <w:rPr>
+          <w:rFonts w:ascii="Calibri" w:hAnsi="Calibri" w:cs="Times New Roman"/>
+        </w:rPr>
+      </w:pPr>
+      <w:r>
+        <w:rPr>
+          <w:rFonts w:ascii="Calibri" w:hAnsi="Calibri" w:cs="Times New Roman"/>
+          <w:b/>
+          <w:i/>
+        </w:rPr>
+        <w:t xml:space="preserve">The </w:t>
+      </w:r>
+      <w:r>
+        <w:rPr>
+          <w:rFonts w:ascii="Calibri" w:hAnsi="Calibri" w:cs="Times New Roman"/>
+          <w:b/>
+          <w:i/>
+        </w:rPr>
+        <w:t xml:space="preserve">Hard Work </w:t>
+      </w:r>
+      <w:r>
+        <w:rPr>
+          <w:rFonts w:ascii="Calibri" w:hAnsi="Calibri" w:cs="Times New Roman"/>
+          <w:b/>
+          <w:i/>
+        </w:rPr>
+        <w:t>Approach:</w:t>
+      </w:r>
+      <w:r>
+        <w:rPr>
+          <w:rFonts w:ascii="Calibri" w:hAnsi="Calibri" w:cs="Times New Roman"/>
+        </w:rPr>
+        <w:t xml:space="preserve">  The man must ferry one object at a time and make sure not to leave potential disasters at either side of the river.   He would first ferry the Parrot over leaving the cat and the seed on the original coast of the river, he would then ferry himself back over by himself to pick up the cat, he would then ferry the cat over to the final destination, thus he would pick up the parrot while leaving the cat returning to the original coast that now only has the bag of seed on it. Now he would drop the parrot off, pick up the bag of seed, ferry it across to where the cat is, and he would drop th</w:t>
+      </w:r>
+      <w:r>
+        <w:rPr>
+          <w:rFonts w:ascii="Calibri" w:hAnsi="Calibri" w:cs="Times New Roman"/>
+        </w:rPr>
+        <w:t>e bag off to be with the cat, return himself to pick up the parrot ferry him and the parrot across, disembark the boat with the parrot and then continue on their journey.</w:t>
+      </w:r>
+    </w:p>
+    <w:p>
+      <w:pPr>
+        <w:pStyle w:val="ListParagraph"/>
+        <w:ind w:left="1440"/>
+        <w:rPr>
+          <w:rFonts w:ascii="Calibri" w:hAnsi="Calibri" w:cs="Times New Roman"/>
+        </w:rPr>
+      </w:pPr>
+      <w:r>
+        <w:rPr>
+          <w:rFonts w:ascii="Calibri" w:hAnsi="Calibri" w:cs="Times New Roman"/>
+          <w:b/>
+          <w:i/>
+        </w:rPr>
+        <w:t>The Boat Dealer Approach:</w:t>
+      </w:r>
+      <w:r>
+        <w:rPr>
+          <w:rFonts w:ascii="Calibri" w:hAnsi="Calibri" w:cs="Times New Roman"/>
+        </w:rPr>
+        <w:t xml:space="preserve"> The man realizes his equipment (his boat) is inadequate, so he decides to call The Tracker Boat Manufacturer on his cell phone, he ends up talking to Rick</w:t>
+      </w:r>
+      <w:r>
+        <w:rPr>
+          <w:rFonts w:ascii="Calibri" w:hAnsi="Calibri" w:cs="Times New Roman"/>
+        </w:rPr>
+        <w:t xml:space="preserve"> in sales, who analyzed</w:t>
+      </w:r>
+      <w:r>
+        <w:rPr>
+          <w:rFonts w:ascii="Calibri" w:hAnsi="Calibri" w:cs="Times New Roman"/>
+        </w:rPr>
+        <w:t xml:space="preserve"> his problem, realizing the man is in the cargo shipping busin</w:t>
+      </w:r>
+      <w:r>
+        <w:rPr>
+          <w:rFonts w:ascii="Calibri" w:hAnsi="Calibri" w:cs="Times New Roman"/>
+        </w:rPr>
+        <w:t>ess he convinces the man to buy Tracker’s latest and greatest cargo ship that fits 100,000 pieces of cargo (cats, dogs, bags of seed, parrots, etc.) on credit. The man negotiated with Rick, that he would purchase said cargo ship if he would deliver it to him immediately and on the side of the river him, the cat, the parrot, and the bag of seed are waiting.  So Rick agrees and the man’s new boat is there in a short time, and th</w:t>
+      </w:r>
+      <w:bookmarkStart w:id="0" w:name="_GoBack"/>
+      <w:bookmarkEnd w:id="0"/>
+      <w:r>
+        <w:rPr>
+          <w:rFonts w:ascii="Calibri" w:hAnsi="Calibri" w:cs="Times New Roman"/>
+        </w:rPr>
+        <w:t xml:space="preserve">e cat, the parrot, the bag of seed and him cross the river in 1 trip, easily.   </w:t>
       </w:r>
     </w:p>
     <w:p>
@@ -419,7 +606,6 @@
         <w:rPr>
           <w:rFonts w:ascii="Times New Roman" w:hAnsi="Times New Roman" w:cs="Times New Roman"/>
         </w:rPr>
-        <w:lastRenderedPageBreak/>
         <w:tab/>
       </w:r>
     </w:p>
@@ -465,7 +651,29 @@
           <w:sz w:val="24"/>
           <w:szCs w:val="24"/>
         </w:rPr>
-        <w:t xml:space="preserve">pairs of white. You select the socks in the dark and can check them only after a selection has been made. What is the smallest number of socks you need to select to guarantee getting the following: </w:t>
+        <w:t xml:space="preserve">pairs of white. You select the socks in the dark and can check them only after a selection has been made. What is the smallest number of socks you need to select to guarantee getting the </w:t>
+      </w:r>
+      <w:proofErr w:type="gramStart"/>
+      <w:r>
+        <w:rPr>
+          <w:rFonts w:ascii="Calibri" w:hAnsi="Calibri"/>
+          <w:b/>
+          <w:i/>
+          <w:sz w:val="24"/>
+          <w:szCs w:val="24"/>
+        </w:rPr>
+        <w:t>following:</w:t>
+      </w:r>
+      <w:proofErr w:type="gramEnd"/>
+      <w:r>
+        <w:rPr>
+          <w:rFonts w:ascii="Calibri" w:hAnsi="Calibri"/>
+          <w:b/>
+          <w:i/>
+          <w:sz w:val="24"/>
+          <w:szCs w:val="24"/>
+        </w:rPr>
+        <w:t xml:space="preserve"> </w:t>
       </w:r>
     </w:p>
     <w:p>
@@ -603,21 +811,7 @@
         <w:rPr>
           <w:rFonts w:ascii="Times New Roman" w:hAnsi="Times New Roman" w:cs="Times New Roman"/>
         </w:rPr>
-        <w:t xml:space="preserve">Break the problem apart </w:t>
-      </w:r>
-      <w:r>
-        <w:rPr>
-          <w:rFonts w:ascii="Times New Roman" w:hAnsi="Times New Roman" w:cs="Times New Roman"/>
-          <w:color w:val="FF0000"/>
-        </w:rPr>
-        <w:t>(</w:t>
-      </w:r>
-      <w:r>
-        <w:rPr>
-          <w:rFonts w:ascii="Calibri" w:hAnsi="Calibri"/>
-          <w:color w:val="FF0000"/>
-        </w:rPr>
-        <w:t>a) What are the constraints? b) What are the sub-goals?)</w:t>
+        <w:t>Break the problem apart</w:t>
       </w:r>
     </w:p>
     <w:p>
@@ -893,13 +1087,10 @@
           <w:sz w:val="24"/>
           <w:szCs w:val="24"/>
         </w:rPr>
-        <w:t xml:space="preserve">a) What if the girl counts from 1 to 10 </w:t>
-      </w:r>
-    </w:p>
-    <w:p>
-      <w:pPr>
-        <w:pStyle w:val="NormalWeb"/>
-        <w:contextualSpacing/>
+        <w:t xml:space="preserve">a) What if the girl counts from 1 to </w:t>
+      </w:r>
+      <w:proofErr w:type="gramStart"/>
+      <w:r>
         <w:rPr>
           <w:rFonts w:ascii="Calibri" w:hAnsi="Calibri"/>
           <w:b/>
@@ -907,7 +1098,9 @@
           <w:sz w:val="24"/>
           <w:szCs w:val="24"/>
         </w:rPr>
-      </w:pPr>
+        <w:t>10</w:t>
+      </w:r>
+      <w:proofErr w:type="gramEnd"/>
       <w:r>
         <w:rPr>
           <w:rFonts w:ascii="Calibri" w:hAnsi="Calibri"/>
@@ -916,7 +1109,7 @@
           <w:sz w:val="24"/>
           <w:szCs w:val="24"/>
         </w:rPr>
-        <w:t xml:space="preserve">b) What if the girl counts from 1 to 100 </w:t>
+        <w:t xml:space="preserve"> </w:t>
       </w:r>
     </w:p>
     <w:p>
@@ -939,7 +1132,74 @@
           <w:sz w:val="24"/>
           <w:szCs w:val="24"/>
         </w:rPr>
-        <w:t xml:space="preserve">c) What if the girl counts from 1 to 1000 </w:t>
+        <w:t xml:space="preserve">b) What if the girl counts from 1 to </w:t>
+      </w:r>
+      <w:proofErr w:type="gramStart"/>
+      <w:r>
+        <w:rPr>
+          <w:rFonts w:ascii="Calibri" w:hAnsi="Calibri"/>
+          <w:b/>
+          <w:i/>
+          <w:sz w:val="24"/>
+          <w:szCs w:val="24"/>
+        </w:rPr>
+        <w:t>100</w:t>
+      </w:r>
+      <w:proofErr w:type="gramEnd"/>
+      <w:r>
+        <w:rPr>
+          <w:rFonts w:ascii="Calibri" w:hAnsi="Calibri"/>
+          <w:b/>
+          <w:i/>
+          <w:sz w:val="24"/>
+          <w:szCs w:val="24"/>
+        </w:rPr>
+        <w:t xml:space="preserve"> </w:t>
+      </w:r>
+    </w:p>
+    <w:p>
+      <w:pPr>
+        <w:pStyle w:val="NormalWeb"/>
+        <w:contextualSpacing/>
+        <w:rPr>
+          <w:rFonts w:ascii="Calibri" w:hAnsi="Calibri"/>
+          <w:b/>
+          <w:i/>
+          <w:sz w:val="24"/>
+          <w:szCs w:val="24"/>
+        </w:rPr>
+      </w:pPr>
+      <w:r>
+        <w:rPr>
+          <w:rFonts w:ascii="Calibri" w:hAnsi="Calibri"/>
+          <w:b/>
+          <w:i/>
+          <w:sz w:val="24"/>
+          <w:szCs w:val="24"/>
+        </w:rPr>
+        <w:t xml:space="preserve">c) What if the girl counts from 1 to </w:t>
+      </w:r>
+      <w:proofErr w:type="gramStart"/>
+      <w:r>
+        <w:rPr>
+          <w:rFonts w:ascii="Calibri" w:hAnsi="Calibri"/>
+          <w:b/>
+          <w:i/>
+          <w:sz w:val="24"/>
+          <w:szCs w:val="24"/>
+        </w:rPr>
+        <w:t>1000</w:t>
+      </w:r>
+      <w:proofErr w:type="gramEnd"/>
+      <w:r>
+        <w:rPr>
+          <w:rFonts w:ascii="Calibri" w:hAnsi="Calibri"/>
+          <w:b/>
+          <w:i/>
+          <w:sz w:val="24"/>
+          <w:szCs w:val="24"/>
+        </w:rPr>
+        <w:t xml:space="preserve"> </w:t>
       </w:r>
     </w:p>
     <w:p>
@@ -1025,20 +1285,6 @@
         </w:rPr>
         <w:t xml:space="preserve">Break the problem apart </w:t>
       </w:r>
-      <w:r>
-        <w:rPr>
-          <w:rFonts w:ascii="Times New Roman" w:hAnsi="Times New Roman" w:cs="Times New Roman"/>
-          <w:color w:val="FF0000"/>
-        </w:rPr>
-        <w:t>(</w:t>
-      </w:r>
-      <w:r>
-        <w:rPr>
-          <w:rFonts w:ascii="Calibri" w:hAnsi="Calibri"/>
-          <w:color w:val="FF0000"/>
-        </w:rPr>
-        <w:t>a) What are the constraints? b) What are the sub-goals?)</w:t>
-      </w:r>
     </w:p>
     <w:p>
       <w:pPr>
@@ -1112,8 +1358,6 @@
         </w:rPr>
         <w:t>Sub Goals</w:t>
       </w:r>
-      <w:bookmarkStart w:id="0" w:name="_GoBack"/>
-      <w:bookmarkEnd w:id="0"/>
     </w:p>
     <w:p>
       <w:pPr>

</xml_diff>

<commit_message>
Evaluate the Results for Question 1 Question 1: Section 4
</commit_message>
<xml_diff>
--- a/ProblemSolving/Bathurst_Matthew_ProblemSolving.docx
+++ b/ProblemSolving/Bathurst_Matthew_ProblemSolving.docx
@@ -83,54 +83,6 @@
           <w:rFonts w:ascii="Times New Roman" w:hAnsi="Times New Roman" w:cs="Times New Roman"/>
         </w:rPr>
       </w:pPr>
-      <w:r>
-        <w:rPr>
-          <w:rFonts w:ascii="Times New Roman" w:hAnsi="Times New Roman" w:cs="Times New Roman"/>
-        </w:rPr>
-        <w:t>A man has obligation to transport 3 valuable pieces of cargo (a cat, a parrot, and a b</w:t>
-      </w:r>
-      <w:r>
-        <w:rPr>
-          <w:rFonts w:ascii="Times New Roman" w:hAnsi="Times New Roman" w:cs="Times New Roman"/>
-        </w:rPr>
-        <w:t xml:space="preserve">ag of seed) across a river in his </w:t>
-      </w:r>
-      <w:r>
-        <w:rPr>
-          <w:rFonts w:ascii="Times New Roman" w:hAnsi="Times New Roman" w:cs="Times New Roman"/>
-        </w:rPr>
-        <w:t>boat with only enough space for himself and 1 piece of cargo.  If he’s not chaperoning the cargo, they tend to interact in a negat</w:t>
-      </w:r>
-      <w:r>
-        <w:rPr>
-          <w:rFonts w:ascii="Times New Roman" w:hAnsi="Times New Roman" w:cs="Times New Roman"/>
-        </w:rPr>
-        <w:t>ive manner</w:t>
-      </w:r>
-      <w:r>
-        <w:rPr>
-          <w:rFonts w:ascii="Times New Roman" w:hAnsi="Times New Roman" w:cs="Times New Roman"/>
-        </w:rPr>
-        <w:t xml:space="preserve">, such as </w:t>
-      </w:r>
-      <w:r>
-        <w:rPr>
-          <w:rFonts w:ascii="Times New Roman" w:hAnsi="Times New Roman" w:cs="Times New Roman"/>
-        </w:rPr>
-        <w:t xml:space="preserve">(1) </w:t>
-      </w:r>
-      <w:r>
-        <w:rPr>
-          <w:rFonts w:ascii="Times New Roman" w:hAnsi="Times New Roman" w:cs="Times New Roman"/>
-        </w:rPr>
-        <w:t>the cat an</w:t>
-      </w:r>
-      <w:r>
-        <w:rPr>
-          <w:rFonts w:ascii="Times New Roman" w:hAnsi="Times New Roman" w:cs="Times New Roman"/>
-        </w:rPr>
-        <w:t xml:space="preserve">d parrot are left together; the cat will eat the parrot; (2) the parrot and the bag of seed are left together; the parrot will gorge himself on the seed, leaving no seed left.  So how does the man, the cat, the parrot, and the bag of seed get, all get across the river?  </w:t>
-      </w:r>
     </w:p>
     <w:p>
       <w:pPr>
@@ -142,6 +94,65 @@
           <w:rFonts w:ascii="Times New Roman" w:hAnsi="Times New Roman" w:cs="Times New Roman"/>
         </w:rPr>
       </w:pPr>
+      <w:r>
+        <w:rPr>
+          <w:rFonts w:ascii="Times New Roman" w:hAnsi="Times New Roman" w:cs="Times New Roman"/>
+        </w:rPr>
+        <w:t>A man has obligation to transport 3 valuable pieces of cargo (a cat, a parrot, and a b</w:t>
+      </w:r>
+      <w:r>
+        <w:rPr>
+          <w:rFonts w:ascii="Times New Roman" w:hAnsi="Times New Roman" w:cs="Times New Roman"/>
+        </w:rPr>
+        <w:t xml:space="preserve">ag of seed) across a river in his </w:t>
+      </w:r>
+      <w:r>
+        <w:rPr>
+          <w:rFonts w:ascii="Times New Roman" w:hAnsi="Times New Roman" w:cs="Times New Roman"/>
+        </w:rPr>
+        <w:t>boat with only enough space for himself and 1 piece of cargo.  If he’s not chaperoning the cargo, they tend to interact in a negat</w:t>
+      </w:r>
+      <w:r>
+        <w:rPr>
+          <w:rFonts w:ascii="Times New Roman" w:hAnsi="Times New Roman" w:cs="Times New Roman"/>
+        </w:rPr>
+        <w:t>ive manner</w:t>
+      </w:r>
+      <w:r>
+        <w:rPr>
+          <w:rFonts w:ascii="Times New Roman" w:hAnsi="Times New Roman" w:cs="Times New Roman"/>
+        </w:rPr>
+        <w:t xml:space="preserve">, such as </w:t>
+      </w:r>
+      <w:r>
+        <w:rPr>
+          <w:rFonts w:ascii="Times New Roman" w:hAnsi="Times New Roman" w:cs="Times New Roman"/>
+        </w:rPr>
+        <w:t xml:space="preserve">(1) </w:t>
+      </w:r>
+      <w:r>
+        <w:rPr>
+          <w:rFonts w:ascii="Times New Roman" w:hAnsi="Times New Roman" w:cs="Times New Roman"/>
+        </w:rPr>
+        <w:t>the cat an</w:t>
+      </w:r>
+      <w:r>
+        <w:rPr>
+          <w:rFonts w:ascii="Times New Roman" w:hAnsi="Times New Roman" w:cs="Times New Roman"/>
+        </w:rPr>
+        <w:t xml:space="preserve">d parrot are left together; the cat will eat the parrot; (2) the parrot and the bag of seed are left together; the parrot will gorge himself on the seed, leaving no seed left.  So how does the man, the cat, the parrot, and the bag of seed get, all get across the river?  </w:t>
+      </w:r>
+    </w:p>
+    <w:p>
+      <w:pPr>
+        <w:tabs>
+          <w:tab w:val="left" w:pos="1440"/>
+        </w:tabs>
+        <w:ind w:left="1440"/>
+        <w:rPr>
+          <w:rFonts w:ascii="Times New Roman" w:hAnsi="Times New Roman" w:cs="Times New Roman"/>
+        </w:rPr>
+      </w:pPr>
     </w:p>
     <w:p>
       <w:pPr>
@@ -170,6 +181,14 @@
     <w:p>
       <w:pPr>
         <w:pStyle w:val="ListParagraph"/>
+        <w:rPr>
+          <w:rFonts w:ascii="Times New Roman" w:hAnsi="Times New Roman" w:cs="Times New Roman"/>
+        </w:rPr>
+      </w:pPr>
+    </w:p>
+    <w:p>
+      <w:pPr>
+        <w:pStyle w:val="ListParagraph"/>
         <w:ind w:left="1440"/>
         <w:rPr>
           <w:rFonts w:ascii="Calibri" w:hAnsi="Calibri"/>
@@ -322,6 +341,15 @@
           <w:rFonts w:ascii="Calibri" w:hAnsi="Calibri" w:cs="Times New Roman"/>
         </w:rPr>
       </w:pPr>
+    </w:p>
+    <w:p>
+      <w:pPr>
+        <w:pStyle w:val="ListParagraph"/>
+        <w:ind w:left="1440"/>
+        <w:rPr>
+          <w:rFonts w:ascii="Calibri" w:hAnsi="Calibri" w:cs="Times New Roman"/>
+        </w:rPr>
+      </w:pPr>
       <w:r>
         <w:rPr>
           <w:rFonts w:ascii="Calibri" w:hAnsi="Calibri" w:cs="Times New Roman"/>
@@ -383,14 +411,14 @@
         <w:rPr>
           <w:rFonts w:ascii="Calibri" w:hAnsi="Calibri" w:cs="Times New Roman"/>
         </w:rPr>
-        <w:t xml:space="preserve">it would fit 2 pieces of cargo then.   So knowing that, I would have the man load the boat up with the bag of seed and the cat, and then jump into the water, and swim across pushing the boat while he swims to the opposite shore.  He would then unload the boat, leaving said cat and bag of seed at that coast, and pull himself into the boat.   After getting back into the boat, I would have him operate the boat in its intended manner, since the parrot is still on the coast of the river, he would then be obligated to pick up said parrot and </w:t>
+        <w:t xml:space="preserve">it would fit 2 pieces of cargo then.   So knowing that, I would have the man load the boat up with the bag of seed and the cat, and then jump into the water, and swim across pushing the boat while he swims to the opposite shore.  He would then unload the boat, leaving said cat and bag of seed at that coast, and pull himself into the boat.   After getting back into the boat, I would have him operate </w:t>
       </w:r>
       <w:r>
         <w:rPr>
           <w:rFonts w:ascii="Calibri" w:hAnsi="Calibri" w:cs="Times New Roman"/>
         </w:rPr>
         <w:lastRenderedPageBreak/>
-        <w:t xml:space="preserve">maneuver him to the opposite coast, thus reuniting them with the bag of seed and the cat on their magical journey to God knows where.  </w:t>
+        <w:t xml:space="preserve">the boat in its intended manner, since the parrot is still on the coast of the river, he would then be obligated to pick up said parrot and maneuver him to the opposite coast, thus reuniting them with the bag of seed and the cat on their magical journey to God knows where.  </w:t>
       </w:r>
     </w:p>
     <w:p>
@@ -476,15 +504,19 @@
         <w:rPr>
           <w:rFonts w:ascii="Calibri" w:hAnsi="Calibri" w:cs="Times New Roman"/>
         </w:rPr>
-        <w:t>ess he convinces the man to buy Tracker’s latest and greatest cargo ship that fits 100,000 pieces of cargo (cats, dogs, bags of seed, parrots, etc.) on credit. The man negotiated with Rick, that he would purchase said cargo ship if he would deliver it to him immediately and on the side of the river him, the cat, the parrot, and the bag of seed are waiting.  So Rick agrees and the man’s new boat is there in a short time, and th</w:t>
-      </w:r>
-      <w:bookmarkStart w:id="0" w:name="_GoBack"/>
-      <w:bookmarkEnd w:id="0"/>
-      <w:r>
-        <w:rPr>
-          <w:rFonts w:ascii="Calibri" w:hAnsi="Calibri" w:cs="Times New Roman"/>
-        </w:rPr>
-        <w:t xml:space="preserve">e cat, the parrot, the bag of seed and him cross the river in 1 trip, easily.   </w:t>
+        <w:t>ess he convinces the man to buy Tracker’s latest and greatest cargo ship that fits 100,000 pieces of cargo (cats, dogs, bags of seed, parrots, etc.) on credit</w:t>
+      </w:r>
+      <w:r>
+        <w:rPr>
+          <w:rFonts w:ascii="Calibri" w:hAnsi="Calibri" w:cs="Times New Roman"/>
+        </w:rPr>
+        <w:t xml:space="preserve"> and trading in of his original boat</w:t>
+      </w:r>
+      <w:r>
+        <w:rPr>
+          <w:rFonts w:ascii="Calibri" w:hAnsi="Calibri" w:cs="Times New Roman"/>
+        </w:rPr>
+        <w:t xml:space="preserve">. The man negotiated with Rick, that he would purchase said cargo ship if he would deliver it to him immediately and on the side of the river him, the cat, the parrot, and the bag of seed are waiting.  So Rick agrees and the man’s new boat is there in a short time, and the cat, the parrot, the bag of seed and him cross the river in 1 trip, easily.   </w:t>
       </w:r>
     </w:p>
     <w:p>
@@ -519,13 +551,6 @@
         </w:rPr>
         <w:t xml:space="preserve"> </w:t>
       </w:r>
-      <w:r>
-        <w:rPr>
-          <w:rFonts w:ascii="Calibri" w:hAnsi="Calibri" w:cs="Times New Roman"/>
-          <w:color w:val="FF0000"/>
-        </w:rPr>
-        <w:t xml:space="preserve">a) Does each solution meet the goals? b) Will each solution work for ALL cases? </w:t>
-      </w:r>
     </w:p>
     <w:p>
       <w:pPr>
@@ -540,6 +565,164 @@
       </w:pPr>
       <w:r>
         <w:rPr>
+          <w:rFonts w:ascii="Calibri" w:hAnsi="Calibri" w:cs="Times New Roman"/>
+          <w:color w:val="FF0000"/>
+        </w:rPr>
+        <w:t xml:space="preserve"> </w:t>
+      </w:r>
+    </w:p>
+    <w:p>
+      <w:pPr>
+        <w:pStyle w:val="ListParagraph"/>
+        <w:ind w:left="1440"/>
+        <w:rPr>
+          <w:rFonts w:ascii="Calibri" w:hAnsi="Calibri" w:cs="Times New Roman"/>
+        </w:rPr>
+      </w:pPr>
+      <w:r>
+        <w:rPr>
+          <w:rFonts w:ascii="Calibri" w:hAnsi="Calibri" w:cs="Times New Roman"/>
+          <w:b/>
+          <w:i/>
+        </w:rPr>
+        <w:t xml:space="preserve">The </w:t>
+      </w:r>
+      <w:r>
+        <w:rPr>
+          <w:rFonts w:ascii="Calibri" w:hAnsi="Calibri" w:cs="Times New Roman"/>
+          <w:b/>
+          <w:i/>
+        </w:rPr>
+        <w:t>Athletic</w:t>
+      </w:r>
+      <w:r>
+        <w:rPr>
+          <w:rFonts w:ascii="Calibri" w:hAnsi="Calibri" w:cs="Times New Roman"/>
+          <w:b/>
+          <w:i/>
+        </w:rPr>
+        <w:t xml:space="preserve"> Solution</w:t>
+      </w:r>
+      <w:r>
+        <w:rPr>
+          <w:rFonts w:ascii="Calibri" w:hAnsi="Calibri" w:cs="Times New Roman"/>
+          <w:b/>
+          <w:i/>
+        </w:rPr>
+        <w:t xml:space="preserve">, </w:t>
+      </w:r>
+      <w:r>
+        <w:rPr>
+          <w:rFonts w:ascii="Calibri" w:hAnsi="Calibri" w:cs="Times New Roman"/>
+          <w:u w:val="single"/>
+        </w:rPr>
+        <w:t>DOES NOT</w:t>
+      </w:r>
+      <w:r>
+        <w:rPr>
+          <w:rFonts w:ascii="Calibri" w:hAnsi="Calibri" w:cs="Times New Roman"/>
+        </w:rPr>
+        <w:t xml:space="preserve"> </w:t>
+      </w:r>
+      <w:r>
+        <w:rPr>
+          <w:rFonts w:ascii="Calibri" w:hAnsi="Calibri" w:cs="Times New Roman"/>
+        </w:rPr>
+        <w:t>meet all the</w:t>
+      </w:r>
+      <w:r>
+        <w:rPr>
+          <w:rFonts w:ascii="Calibri" w:hAnsi="Calibri" w:cs="Times New Roman"/>
+        </w:rPr>
+        <w:t xml:space="preserve"> technical requirements of the question</w:t>
+      </w:r>
+      <w:r>
+        <w:rPr>
+          <w:rFonts w:ascii="Calibri" w:hAnsi="Calibri" w:cs="Times New Roman"/>
+        </w:rPr>
+        <w:t>.  The solution though does achieve the goal</w:t>
+      </w:r>
+      <w:r>
+        <w:rPr>
+          <w:rFonts w:ascii="Calibri" w:hAnsi="Calibri" w:cs="Times New Roman"/>
+        </w:rPr>
+        <w:t xml:space="preserve"> of the problem though, but the man does not cross the river every time in his boat, he sometimes swims across the river.  This only causes more questions needing to be asked to solve the question then producing a simple complete answer.</w:t>
+      </w:r>
+    </w:p>
+    <w:p>
+      <w:pPr>
+        <w:pStyle w:val="ListParagraph"/>
+        <w:ind w:left="1440"/>
+        <w:rPr>
+          <w:rFonts w:ascii="Calibri" w:hAnsi="Calibri" w:cs="Times New Roman"/>
+        </w:rPr>
+      </w:pPr>
+      <w:r>
+        <w:rPr>
+          <w:rFonts w:ascii="Calibri" w:hAnsi="Calibri" w:cs="Times New Roman"/>
+          <w:b/>
+          <w:i/>
+        </w:rPr>
+        <w:t xml:space="preserve">The Boat Dealer Approach: </w:t>
+      </w:r>
+      <w:r>
+        <w:rPr>
+          <w:rFonts w:ascii="Calibri" w:hAnsi="Calibri" w:cs="Times New Roman"/>
+        </w:rPr>
+        <w:t xml:space="preserve">This is my personal favorite solution.  The man would be taking my approach to solving it.  He’s someone who sees this as potentially repetitive problem in the future, and decides to grow his cat, parrot, and bag of seed smuggling operation with the solution to. This solves many problems in addition to just the problem at hand.  The question is, does he really cross the river in his boat or since the fact that the boat’s title is in the hands of the bank, does it meet that requirement of the problem? Because honestly he finds the way to negate all negative isolated situations between the cargo items with this.  </w:t>
+      </w:r>
+    </w:p>
+    <w:p>
+      <w:pPr>
+        <w:pStyle w:val="ListParagraph"/>
+        <w:ind w:left="1440"/>
+        <w:rPr>
+          <w:rFonts w:ascii="Calibri" w:hAnsi="Calibri" w:cs="Times New Roman"/>
+        </w:rPr>
+      </w:pPr>
+      <w:r>
+        <w:rPr>
+          <w:rFonts w:ascii="Calibri" w:hAnsi="Calibri" w:cs="Times New Roman"/>
+          <w:b/>
+          <w:i/>
+        </w:rPr>
+        <w:t>The Hard Work Approach:</w:t>
+      </w:r>
+      <w:r>
+        <w:rPr>
+          <w:rFonts w:ascii="Calibri" w:hAnsi="Calibri" w:cs="Times New Roman"/>
+        </w:rPr>
+        <w:t xml:space="preserve"> This requires no waiting for Rick, not getting wet, it doesn’t create new problems, and it solves all the worries of potential </w:t>
+      </w:r>
+      <w:r>
+        <w:rPr>
+          <w:rFonts w:ascii="Calibri" w:hAnsi="Calibri" w:cs="Times New Roman"/>
+        </w:rPr>
+        <w:t xml:space="preserve">molestation events that could occur.  Also it gets everyone to the other side of the river with easy.  </w:t>
+      </w:r>
+    </w:p>
+    <w:p>
+      <w:pPr>
+        <w:pStyle w:val="ListParagraph"/>
+        <w:ind w:left="1440"/>
+        <w:rPr>
+          <w:rFonts w:ascii="Calibri" w:hAnsi="Calibri" w:cs="Times New Roman"/>
+        </w:rPr>
+      </w:pPr>
+    </w:p>
+    <w:p>
+      <w:pPr>
+        <w:pStyle w:val="ListParagraph"/>
+        <w:numPr>
+          <w:ilvl w:val="0"/>
+          <w:numId w:val="2"/>
+        </w:numPr>
+        <w:rPr>
+          <w:rFonts w:ascii="Times New Roman" w:hAnsi="Times New Roman" w:cs="Times New Roman"/>
+        </w:rPr>
+      </w:pPr>
+      <w:r>
+        <w:rPr>
           <w:rFonts w:ascii="Times New Roman" w:hAnsi="Times New Roman" w:cs="Times New Roman"/>
         </w:rPr>
         <w:t>Choose a solution and develop a plan to implement it.</w:t>
@@ -559,6 +742,7 @@
           <w:color w:val="FF0000"/>
         </w:rPr>
       </w:pPr>
+      <w:bookmarkStart w:id="0" w:name="_GoBack"/>
       <w:r>
         <w:rPr>
           <w:rFonts w:ascii="Calibri" w:hAnsi="Calibri" w:cs="Times New Roman"/>
@@ -575,6 +759,7 @@
         <w:t xml:space="preserve">b) Describe some test cases you tried out to make sure it works. (You can include drawings and diagrams as part of your explanation as long as they are clearly communicating the solution). </w:t>
       </w:r>
     </w:p>
+    <w:bookmarkEnd w:id="0"/>
     <w:p>
       <w:pPr>
         <w:pStyle w:val="ListParagraph"/>

</xml_diff>

<commit_message>
READDRESSED Question 2: Section 2
</commit_message>
<xml_diff>
--- a/ProblemSolving/Bathurst_Matthew_ProblemSolving.docx
+++ b/ProblemSolving/Bathurst_Matthew_ProblemSolving.docx
@@ -555,6 +555,153 @@
     <w:p>
       <w:pPr>
         <w:pStyle w:val="ListParagraph"/>
+        <w:rPr>
+          <w:rFonts w:ascii="Times New Roman" w:hAnsi="Times New Roman" w:cs="Times New Roman"/>
+        </w:rPr>
+      </w:pPr>
+    </w:p>
+    <w:p>
+      <w:pPr>
+        <w:pStyle w:val="ListParagraph"/>
+        <w:ind w:left="1440"/>
+        <w:rPr>
+          <w:rFonts w:ascii="Calibri" w:hAnsi="Calibri" w:cs="Times New Roman"/>
+        </w:rPr>
+      </w:pPr>
+      <w:r>
+        <w:rPr>
+          <w:rFonts w:ascii="Calibri" w:hAnsi="Calibri" w:cs="Times New Roman"/>
+          <w:b/>
+          <w:i/>
+        </w:rPr>
+        <w:t xml:space="preserve">The </w:t>
+      </w:r>
+      <w:r>
+        <w:rPr>
+          <w:rFonts w:ascii="Calibri" w:hAnsi="Calibri" w:cs="Times New Roman"/>
+          <w:b/>
+          <w:i/>
+        </w:rPr>
+        <w:t>Athletic</w:t>
+      </w:r>
+      <w:r>
+        <w:rPr>
+          <w:rFonts w:ascii="Calibri" w:hAnsi="Calibri" w:cs="Times New Roman"/>
+          <w:b/>
+          <w:i/>
+        </w:rPr>
+        <w:t xml:space="preserve"> Solution</w:t>
+      </w:r>
+      <w:r>
+        <w:rPr>
+          <w:rFonts w:ascii="Calibri" w:hAnsi="Calibri" w:cs="Times New Roman"/>
+          <w:b/>
+          <w:i/>
+        </w:rPr>
+        <w:t xml:space="preserve">, </w:t>
+      </w:r>
+      <w:r>
+        <w:rPr>
+          <w:rFonts w:ascii="Calibri" w:hAnsi="Calibri" w:cs="Times New Roman"/>
+          <w:u w:val="single"/>
+        </w:rPr>
+        <w:t>DOES NOT</w:t>
+      </w:r>
+      <w:r>
+        <w:rPr>
+          <w:rFonts w:ascii="Calibri" w:hAnsi="Calibri" w:cs="Times New Roman"/>
+        </w:rPr>
+        <w:t xml:space="preserve"> </w:t>
+      </w:r>
+      <w:r>
+        <w:rPr>
+          <w:rFonts w:ascii="Calibri" w:hAnsi="Calibri" w:cs="Times New Roman"/>
+        </w:rPr>
+        <w:t>meet all the</w:t>
+      </w:r>
+      <w:r>
+        <w:rPr>
+          <w:rFonts w:ascii="Calibri" w:hAnsi="Calibri" w:cs="Times New Roman"/>
+        </w:rPr>
+        <w:t xml:space="preserve"> technical requirements of the question</w:t>
+      </w:r>
+      <w:r>
+        <w:rPr>
+          <w:rFonts w:ascii="Calibri" w:hAnsi="Calibri" w:cs="Times New Roman"/>
+        </w:rPr>
+        <w:t>.  The solution though does achieve the goal</w:t>
+      </w:r>
+      <w:r>
+        <w:rPr>
+          <w:rFonts w:ascii="Calibri" w:hAnsi="Calibri" w:cs="Times New Roman"/>
+        </w:rPr>
+        <w:t xml:space="preserve"> of the problem though, but the man does not cross the river every time in his boat, he sometimes swims across the river.  This only causes more questions needing to be asked to solve the question then producing a simple complete answer.</w:t>
+      </w:r>
+    </w:p>
+    <w:p>
+      <w:pPr>
+        <w:pStyle w:val="ListParagraph"/>
+        <w:ind w:left="1440"/>
+        <w:rPr>
+          <w:rFonts w:ascii="Calibri" w:hAnsi="Calibri" w:cs="Times New Roman"/>
+        </w:rPr>
+      </w:pPr>
+      <w:r>
+        <w:rPr>
+          <w:rFonts w:ascii="Calibri" w:hAnsi="Calibri" w:cs="Times New Roman"/>
+          <w:b/>
+          <w:i/>
+        </w:rPr>
+        <w:t xml:space="preserve">The Boat Dealer Approach: </w:t>
+      </w:r>
+      <w:r>
+        <w:rPr>
+          <w:rFonts w:ascii="Calibri" w:hAnsi="Calibri" w:cs="Times New Roman"/>
+        </w:rPr>
+        <w:t xml:space="preserve">This is my personal favorite solution.  The man would be taking my approach to solving it.  He’s someone who sees this as potentially repetitive problem in the future, and decides to grow his cat, parrot, and bag of seed smuggling operation with the solution to. This solves many problems in addition to just the problem at hand.  The question is, does he really cross the river in his boat or since the fact that the boat’s title is in the hands of the bank, does it meet that requirement of the problem? Because honestly he finds the way to negate all negative isolated situations between the cargo items with this.  </w:t>
+      </w:r>
+    </w:p>
+    <w:p>
+      <w:pPr>
+        <w:pStyle w:val="ListParagraph"/>
+        <w:ind w:left="1440"/>
+        <w:rPr>
+          <w:rFonts w:ascii="Calibri" w:hAnsi="Calibri" w:cs="Times New Roman"/>
+        </w:rPr>
+      </w:pPr>
+      <w:r>
+        <w:rPr>
+          <w:rFonts w:ascii="Calibri" w:hAnsi="Calibri" w:cs="Times New Roman"/>
+          <w:b/>
+          <w:i/>
+        </w:rPr>
+        <w:t>The Hard Work Approach:</w:t>
+      </w:r>
+      <w:r>
+        <w:rPr>
+          <w:rFonts w:ascii="Calibri" w:hAnsi="Calibri" w:cs="Times New Roman"/>
+        </w:rPr>
+        <w:t xml:space="preserve"> This requires no waiting for Rick, not getting wet, it doesn’t create new problems, and it solves all the worries of potential </w:t>
+      </w:r>
+      <w:r>
+        <w:rPr>
+          <w:rFonts w:ascii="Calibri" w:hAnsi="Calibri" w:cs="Times New Roman"/>
+        </w:rPr>
+        <w:t xml:space="preserve">molestation events that could occur.  Also it gets everyone to the other side of the river with easy.  </w:t>
+      </w:r>
+    </w:p>
+    <w:p>
+      <w:pPr>
+        <w:pStyle w:val="ListParagraph"/>
+        <w:ind w:left="1440"/>
+        <w:rPr>
+          <w:rFonts w:ascii="Calibri" w:hAnsi="Calibri" w:cs="Times New Roman"/>
+        </w:rPr>
+      </w:pPr>
+    </w:p>
+    <w:p>
+      <w:pPr>
+        <w:pStyle w:val="ListParagraph"/>
         <w:numPr>
           <w:ilvl w:val="0"/>
           <w:numId w:val="2"/>
@@ -565,184 +712,25 @@
       </w:pPr>
       <w:r>
         <w:rPr>
-          <w:rFonts w:ascii="Calibri" w:hAnsi="Calibri" w:cs="Times New Roman"/>
+          <w:rFonts w:ascii="Times New Roman" w:hAnsi="Times New Roman" w:cs="Times New Roman"/>
+        </w:rPr>
+        <w:t>Choose a solution and develop a plan to implement it.</w:t>
+      </w:r>
+      <w:r>
+        <w:rPr>
+          <w:rFonts w:ascii="Times New Roman" w:hAnsi="Times New Roman" w:cs="Times New Roman"/>
+        </w:rPr>
+        <w:t xml:space="preserve"> </w:t>
+      </w:r>
+    </w:p>
+    <w:p>
+      <w:pPr>
+        <w:ind w:left="720"/>
+        <w:rPr>
+          <w:rFonts w:ascii="Times New Roman" w:hAnsi="Times New Roman" w:cs="Times New Roman"/>
           <w:color w:val="FF0000"/>
         </w:rPr>
-        <w:t xml:space="preserve"> </w:t>
-      </w:r>
-    </w:p>
-    <w:p>
-      <w:pPr>
-        <w:pStyle w:val="ListParagraph"/>
-        <w:ind w:left="1440"/>
-        <w:rPr>
-          <w:rFonts w:ascii="Calibri" w:hAnsi="Calibri" w:cs="Times New Roman"/>
-        </w:rPr>
-      </w:pPr>
-      <w:r>
-        <w:rPr>
-          <w:rFonts w:ascii="Calibri" w:hAnsi="Calibri" w:cs="Times New Roman"/>
-          <w:b/>
-          <w:i/>
-        </w:rPr>
-        <w:t xml:space="preserve">The </w:t>
-      </w:r>
-      <w:r>
-        <w:rPr>
-          <w:rFonts w:ascii="Calibri" w:hAnsi="Calibri" w:cs="Times New Roman"/>
-          <w:b/>
-          <w:i/>
-        </w:rPr>
-        <w:t>Athletic</w:t>
-      </w:r>
-      <w:r>
-        <w:rPr>
-          <w:rFonts w:ascii="Calibri" w:hAnsi="Calibri" w:cs="Times New Roman"/>
-          <w:b/>
-          <w:i/>
-        </w:rPr>
-        <w:t xml:space="preserve"> Solution</w:t>
-      </w:r>
-      <w:r>
-        <w:rPr>
-          <w:rFonts w:ascii="Calibri" w:hAnsi="Calibri" w:cs="Times New Roman"/>
-          <w:b/>
-          <w:i/>
-        </w:rPr>
-        <w:t xml:space="preserve">, </w:t>
-      </w:r>
-      <w:r>
-        <w:rPr>
-          <w:rFonts w:ascii="Calibri" w:hAnsi="Calibri" w:cs="Times New Roman"/>
-          <w:u w:val="single"/>
-        </w:rPr>
-        <w:t>DOES NOT</w:t>
-      </w:r>
-      <w:r>
-        <w:rPr>
-          <w:rFonts w:ascii="Calibri" w:hAnsi="Calibri" w:cs="Times New Roman"/>
-        </w:rPr>
-        <w:t xml:space="preserve"> </w:t>
-      </w:r>
-      <w:r>
-        <w:rPr>
-          <w:rFonts w:ascii="Calibri" w:hAnsi="Calibri" w:cs="Times New Roman"/>
-        </w:rPr>
-        <w:t>meet all the</w:t>
-      </w:r>
-      <w:r>
-        <w:rPr>
-          <w:rFonts w:ascii="Calibri" w:hAnsi="Calibri" w:cs="Times New Roman"/>
-        </w:rPr>
-        <w:t xml:space="preserve"> technical requirements of the question</w:t>
-      </w:r>
-      <w:r>
-        <w:rPr>
-          <w:rFonts w:ascii="Calibri" w:hAnsi="Calibri" w:cs="Times New Roman"/>
-        </w:rPr>
-        <w:t>.  The solution though does achieve the goal</w:t>
-      </w:r>
-      <w:r>
-        <w:rPr>
-          <w:rFonts w:ascii="Calibri" w:hAnsi="Calibri" w:cs="Times New Roman"/>
-        </w:rPr>
-        <w:t xml:space="preserve"> of the problem though, but the man does not cross the river every time in his boat, he sometimes swims across the river.  This only causes more questions needing to be asked to solve the question then producing a simple complete answer.</w:t>
-      </w:r>
-    </w:p>
-    <w:p>
-      <w:pPr>
-        <w:pStyle w:val="ListParagraph"/>
-        <w:ind w:left="1440"/>
-        <w:rPr>
-          <w:rFonts w:ascii="Calibri" w:hAnsi="Calibri" w:cs="Times New Roman"/>
-        </w:rPr>
-      </w:pPr>
-      <w:r>
-        <w:rPr>
-          <w:rFonts w:ascii="Calibri" w:hAnsi="Calibri" w:cs="Times New Roman"/>
-          <w:b/>
-          <w:i/>
-        </w:rPr>
-        <w:t xml:space="preserve">The Boat Dealer Approach: </w:t>
-      </w:r>
-      <w:r>
-        <w:rPr>
-          <w:rFonts w:ascii="Calibri" w:hAnsi="Calibri" w:cs="Times New Roman"/>
-        </w:rPr>
-        <w:t xml:space="preserve">This is my personal favorite solution.  The man would be taking my approach to solving it.  He’s someone who sees this as potentially repetitive problem in the future, and decides to grow his cat, parrot, and bag of seed smuggling operation with the solution to. This solves many problems in addition to just the problem at hand.  The question is, does he really cross the river in his boat or since the fact that the boat’s title is in the hands of the bank, does it meet that requirement of the problem? Because honestly he finds the way to negate all negative isolated situations between the cargo items with this.  </w:t>
-      </w:r>
-    </w:p>
-    <w:p>
-      <w:pPr>
-        <w:pStyle w:val="ListParagraph"/>
-        <w:ind w:left="1440"/>
-        <w:rPr>
-          <w:rFonts w:ascii="Calibri" w:hAnsi="Calibri" w:cs="Times New Roman"/>
-        </w:rPr>
-      </w:pPr>
-      <w:r>
-        <w:rPr>
-          <w:rFonts w:ascii="Calibri" w:hAnsi="Calibri" w:cs="Times New Roman"/>
-          <w:b/>
-          <w:i/>
-        </w:rPr>
-        <w:t>The Hard Work Approach:</w:t>
-      </w:r>
-      <w:r>
-        <w:rPr>
-          <w:rFonts w:ascii="Calibri" w:hAnsi="Calibri" w:cs="Times New Roman"/>
-        </w:rPr>
-        <w:t xml:space="preserve"> This requires no waiting for Rick, not getting wet, it doesn’t create new problems, and it solves all the worries of potential </w:t>
-      </w:r>
-      <w:r>
-        <w:rPr>
-          <w:rFonts w:ascii="Calibri" w:hAnsi="Calibri" w:cs="Times New Roman"/>
-        </w:rPr>
-        <w:t xml:space="preserve">molestation events that could occur.  Also it gets everyone to the other side of the river with easy.  </w:t>
-      </w:r>
-    </w:p>
-    <w:p>
-      <w:pPr>
-        <w:pStyle w:val="ListParagraph"/>
-        <w:ind w:left="1440"/>
-        <w:rPr>
-          <w:rFonts w:ascii="Calibri" w:hAnsi="Calibri" w:cs="Times New Roman"/>
-        </w:rPr>
-      </w:pPr>
-    </w:p>
-    <w:p>
-      <w:pPr>
-        <w:pStyle w:val="ListParagraph"/>
-        <w:numPr>
-          <w:ilvl w:val="0"/>
-          <w:numId w:val="2"/>
-        </w:numPr>
-        <w:rPr>
-          <w:rFonts w:ascii="Times New Roman" w:hAnsi="Times New Roman" w:cs="Times New Roman"/>
-        </w:rPr>
-      </w:pPr>
-      <w:r>
-        <w:rPr>
-          <w:rFonts w:ascii="Times New Roman" w:hAnsi="Times New Roman" w:cs="Times New Roman"/>
-        </w:rPr>
-        <w:t>Choose a solution and develop a plan to implement it.</w:t>
-      </w:r>
-      <w:r>
-        <w:rPr>
-          <w:rFonts w:ascii="Times New Roman" w:hAnsi="Times New Roman" w:cs="Times New Roman"/>
-        </w:rPr>
-        <w:t xml:space="preserve"> </w:t>
-      </w:r>
-    </w:p>
-    <w:p>
-      <w:pPr>
-        <w:ind w:left="720"/>
-        <w:rPr>
-          <w:rFonts w:ascii="Times New Roman" w:hAnsi="Times New Roman" w:cs="Times New Roman"/>
-          <w:color w:val="FF0000"/>
-        </w:rPr>
-      </w:pPr>
-      <w:bookmarkStart w:id="0" w:name="_GoBack"/>
+      </w:pPr>
       <w:r>
         <w:rPr>
           <w:rFonts w:ascii="Calibri" w:hAnsi="Calibri" w:cs="Times New Roman"/>
@@ -759,7 +747,6 @@
         <w:t xml:space="preserve">b) Describe some test cases you tried out to make sure it works. (You can include drawings and diagrams as part of your explanation as long as they are clearly communicating the solution). </w:t>
       </w:r>
     </w:p>
-    <w:bookmarkEnd w:id="0"/>
     <w:p>
       <w:pPr>
         <w:pStyle w:val="ListParagraph"/>
@@ -926,6 +913,8 @@
         </w:rPr>
         <w:t>Define the Problem:</w:t>
       </w:r>
+      <w:bookmarkStart w:id="0" w:name="_GoBack"/>
+      <w:bookmarkEnd w:id="0"/>
     </w:p>
     <w:p>
       <w:pPr>
@@ -1052,6 +1041,24 @@
     </w:p>
     <w:p>
       <w:pPr>
+        <w:pStyle w:val="ListParagraph"/>
+        <w:numPr>
+          <w:ilvl w:val="3"/>
+          <w:numId w:val="2"/>
+        </w:numPr>
+        <w:rPr>
+          <w:rFonts w:ascii="Times New Roman" w:hAnsi="Times New Roman" w:cs="Times New Roman"/>
+        </w:rPr>
+      </w:pPr>
+      <w:r>
+        <w:rPr>
+          <w:rFonts w:ascii="Times New Roman" w:hAnsi="Times New Roman" w:cs="Times New Roman"/>
+        </w:rPr>
+        <w:t>Disorganized Sock Drawer</w:t>
+      </w:r>
+    </w:p>
+    <w:p>
+      <w:pPr>
         <w:ind w:left="2520"/>
         <w:rPr>
           <w:rFonts w:ascii="Times New Roman" w:hAnsi="Times New Roman" w:cs="Times New Roman"/>
@@ -1106,6 +1113,24 @@
           <w:rFonts w:ascii="Times New Roman" w:hAnsi="Times New Roman" w:cs="Times New Roman"/>
         </w:rPr>
         <w:t>Minimize the amount of socks I must select to pick one pair of each sock</w:t>
+      </w:r>
+    </w:p>
+    <w:p>
+      <w:pPr>
+        <w:pStyle w:val="ListParagraph"/>
+        <w:numPr>
+          <w:ilvl w:val="0"/>
+          <w:numId w:val="10"/>
+        </w:numPr>
+        <w:rPr>
+          <w:rFonts w:ascii="Times New Roman" w:hAnsi="Times New Roman" w:cs="Times New Roman"/>
+        </w:rPr>
+      </w:pPr>
+      <w:r>
+        <w:rPr>
+          <w:rFonts w:ascii="Times New Roman" w:hAnsi="Times New Roman" w:cs="Times New Roman"/>
+        </w:rPr>
+        <w:t>Organizing the Drawer</w:t>
       </w:r>
     </w:p>
     <w:p>

</xml_diff>

<commit_message>
Identified Solutions for Question 2 Question 2: Section 2
</commit_message>
<xml_diff>
--- a/ProblemSolving/Bathurst_Matthew_ProblemSolving.docx
+++ b/ProblemSolving/Bathurst_Matthew_ProblemSolving.docx
@@ -913,8 +913,15 @@
         </w:rPr>
         <w:t>Define the Problem:</w:t>
       </w:r>
-      <w:bookmarkStart w:id="0" w:name="_GoBack"/>
-      <w:bookmarkEnd w:id="0"/>
+    </w:p>
+    <w:p>
+      <w:pPr>
+        <w:pStyle w:val="ListParagraph"/>
+        <w:ind w:left="1440"/>
+        <w:rPr>
+          <w:rFonts w:ascii="Times New Roman" w:hAnsi="Times New Roman" w:cs="Times New Roman"/>
+        </w:rPr>
+      </w:pPr>
     </w:p>
     <w:p>
       <w:pPr>
@@ -996,6 +1003,15 @@
           <w:rFonts w:ascii="Calibri" w:hAnsi="Calibri"/>
         </w:rPr>
       </w:pPr>
+    </w:p>
+    <w:p>
+      <w:pPr>
+        <w:pStyle w:val="ListParagraph"/>
+        <w:ind w:left="1440"/>
+        <w:rPr>
+          <w:rFonts w:ascii="Calibri" w:hAnsi="Calibri"/>
+        </w:rPr>
+      </w:pPr>
       <w:r>
         <w:rPr>
           <w:rFonts w:ascii="Calibri" w:hAnsi="Calibri"/>
@@ -1132,6 +1148,12 @@
         </w:rPr>
         <w:t>Organizing the Drawer</w:t>
       </w:r>
+      <w:r>
+        <w:rPr>
+          <w:rFonts w:ascii="Times New Roman" w:hAnsi="Times New Roman" w:cs="Times New Roman"/>
+        </w:rPr>
+        <w:t xml:space="preserve"> and Socks properly</w:t>
+      </w:r>
     </w:p>
     <w:p>
       <w:pPr>
@@ -1159,13 +1181,164 @@
         </w:rPr>
         <w:t xml:space="preserve">Identify potential solutions </w:t>
       </w:r>
-      <w:r>
-        <w:rPr>
-          <w:rFonts w:ascii="Calibri" w:hAnsi="Calibri" w:cs="Times New Roman"/>
-          <w:color w:val="FF0000"/>
-        </w:rPr>
-        <w:t xml:space="preserve">a) For each of the sub-problems you’ve discussed in #2, what is a possible solution? </w:t>
-      </w:r>
+    </w:p>
+    <w:p>
+      <w:pPr>
+        <w:pStyle w:val="ListParagraph"/>
+        <w:rPr>
+          <w:rFonts w:ascii="Times New Roman" w:hAnsi="Times New Roman" w:cs="Times New Roman"/>
+        </w:rPr>
+      </w:pPr>
+    </w:p>
+    <w:p>
+      <w:pPr>
+        <w:pStyle w:val="ListParagraph"/>
+        <w:ind w:left="1440"/>
+        <w:rPr>
+          <w:rFonts w:ascii="Calibri" w:hAnsi="Calibri" w:cs="Times New Roman"/>
+        </w:rPr>
+      </w:pPr>
+      <w:r>
+        <w:rPr>
+          <w:rFonts w:ascii="Calibri" w:hAnsi="Calibri" w:cs="Times New Roman"/>
+          <w:b/>
+          <w:i/>
+        </w:rPr>
+        <w:t>The Folded Sock Solution:</w:t>
+      </w:r>
+      <w:r>
+        <w:rPr>
+          <w:rFonts w:ascii="Calibri" w:hAnsi="Calibri" w:cs="Times New Roman"/>
+          <w:b/>
+          <w:i/>
+        </w:rPr>
+        <w:t xml:space="preserve"> </w:t>
+      </w:r>
+      <w:r>
+        <w:rPr>
+          <w:rFonts w:ascii="Calibri" w:hAnsi="Calibri" w:cs="Times New Roman"/>
+        </w:rPr>
+        <w:t xml:space="preserve">This solution takes preplanning, I fold my socks in specific shape patterns based upon their color when they are washed or unpacked into my drawer.  I fold black socks into squares, my brown socks into a sock ball, and I tie a knot with my white socks.  Thus in the dark I can identify color without sight. </w:t>
+      </w:r>
+    </w:p>
+    <w:p>
+      <w:pPr>
+        <w:pStyle w:val="ListParagraph"/>
+        <w:ind w:left="1440"/>
+        <w:rPr>
+          <w:rFonts w:ascii="Calibri" w:hAnsi="Calibri" w:cs="Times New Roman"/>
+        </w:rPr>
+      </w:pPr>
+      <w:r>
+        <w:rPr>
+          <w:rFonts w:ascii="Calibri" w:hAnsi="Calibri" w:cs="Times New Roman"/>
+          <w:b/>
+          <w:i/>
+        </w:rPr>
+        <w:t>The Wash Solution:</w:t>
+      </w:r>
+      <w:r>
+        <w:rPr>
+          <w:rFonts w:ascii="Calibri" w:hAnsi="Calibri" w:cs="Times New Roman"/>
+        </w:rPr>
+        <w:t xml:space="preserve"> I dye all my socks black, the next time I wash my socks, and thus leaving the solution to be that any pair I select will be black.</w:t>
+      </w:r>
+    </w:p>
+    <w:p>
+      <w:pPr>
+        <w:pStyle w:val="ListParagraph"/>
+        <w:ind w:left="1440"/>
+        <w:rPr>
+          <w:rFonts w:ascii="Calibri" w:hAnsi="Calibri" w:cs="Times New Roman"/>
+        </w:rPr>
+      </w:pPr>
+      <w:r>
+        <w:rPr>
+          <w:rFonts w:ascii="Calibri" w:hAnsi="Calibri" w:cs="Times New Roman"/>
+          <w:b/>
+          <w:i/>
+        </w:rPr>
+        <w:t xml:space="preserve">The </w:t>
+      </w:r>
+      <w:r>
+        <w:rPr>
+          <w:rFonts w:ascii="Calibri" w:hAnsi="Calibri" w:cs="Times New Roman"/>
+          <w:b/>
+          <w:i/>
+        </w:rPr>
+        <w:t>Random Selection:</w:t>
+      </w:r>
+      <w:r>
+        <w:rPr>
+          <w:rFonts w:ascii="Calibri" w:hAnsi="Calibri" w:cs="Times New Roman"/>
+        </w:rPr>
+        <w:t xml:space="preserve"> This solution is just randomly selecting a large amount of socks.  </w:t>
+      </w:r>
+    </w:p>
+    <w:p>
+      <w:pPr>
+        <w:pStyle w:val="ListParagraph"/>
+        <w:ind w:left="1440"/>
+        <w:rPr>
+          <w:rFonts w:ascii="Calibri" w:hAnsi="Calibri" w:cs="Times New Roman"/>
+        </w:rPr>
+      </w:pPr>
+      <w:r>
+        <w:rPr>
+          <w:rFonts w:ascii="Calibri" w:hAnsi="Calibri" w:cs="Times New Roman"/>
+          <w:b/>
+          <w:i/>
+        </w:rPr>
+        <w:t>The Drawer Organizing Solution:</w:t>
+      </w:r>
+      <w:r>
+        <w:rPr>
+          <w:rFonts w:ascii="Calibri" w:hAnsi="Calibri" w:cs="Times New Roman"/>
+        </w:rPr>
+        <w:t xml:space="preserve"> This solution also requires preplanning, you organize the socks placement in the drawer based upon color.</w:t>
+      </w:r>
+    </w:p>
+    <w:p>
+      <w:pPr>
+        <w:pStyle w:val="ListParagraph"/>
+        <w:ind w:left="1440"/>
+        <w:rPr>
+          <w:rFonts w:ascii="Calibri" w:hAnsi="Calibri" w:cs="Times New Roman"/>
+        </w:rPr>
+      </w:pPr>
+      <w:r>
+        <w:rPr>
+          <w:rFonts w:ascii="Calibri" w:hAnsi="Calibri" w:cs="Times New Roman"/>
+          <w:b/>
+          <w:i/>
+        </w:rPr>
+        <w:t>The Hybrid Folded/Organized Drawer Solution:</w:t>
+      </w:r>
+      <w:r>
+        <w:rPr>
+          <w:rFonts w:ascii="Calibri" w:hAnsi="Calibri" w:cs="Times New Roman"/>
+        </w:rPr>
+        <w:t xml:space="preserve"> You combine The Folded sock solution and the Drawer Organized Solution.  </w:t>
+      </w:r>
+      <w:r>
+        <w:rPr>
+          <w:rFonts w:ascii="Calibri" w:hAnsi="Calibri" w:cs="Times New Roman"/>
+        </w:rPr>
+        <w:t xml:space="preserve">  </w:t>
+      </w:r>
+    </w:p>
+    <w:p>
+      <w:pPr>
+        <w:pStyle w:val="ListParagraph"/>
+        <w:ind w:left="1440"/>
+        <w:rPr>
+          <w:rFonts w:ascii="Times New Roman" w:hAnsi="Times New Roman" w:cs="Times New Roman"/>
+          <w:b/>
+          <w:i/>
+        </w:rPr>
+      </w:pPr>
+      <w:bookmarkStart w:id="0" w:name="_GoBack"/>
+      <w:bookmarkEnd w:id="0"/>
     </w:p>
     <w:p>
       <w:pPr>

</xml_diff>

<commit_message>
Evening Dinner Break of 3/4/14
</commit_message>
<xml_diff>
--- a/ProblemSolving/Bathurst_Matthew_ProblemSolving.docx
+++ b/ProblemSolving/Bathurst_Matthew_ProblemSolving.docx
@@ -2,7 +2,13 @@
 <file path=word/document.xml><?xml version="1.0" encoding="utf-8"?>
 <w:document xmlns:wpc="http://schemas.microsoft.com/office/word/2010/wordprocessingCanvas" xmlns:mo="http://schemas.microsoft.com/office/mac/office/2008/main" xmlns:mc="http://schemas.openxmlformats.org/markup-compatibility/2006" xmlns:mv="urn:schemas-microsoft-com:mac:vml" xmlns:o="urn:schemas-microsoft-com:office:office" xmlns:r="http://schemas.openxmlformats.org/officeDocument/2006/relationships" xmlns:m="http://schemas.openxmlformats.org/officeDocument/2006/math" xmlns:v="urn:schemas-microsoft-com:vml" xmlns:wp14="http://schemas.microsoft.com/office/word/2010/wordprocessingDrawing" xmlns:wp="http://schemas.openxmlformats.org/drawingml/2006/wordprocessingDrawing" xmlns:w10="urn:schemas-microsoft-com:office:word" xmlns:w="http://schemas.openxmlformats.org/wordprocessingml/2006/main" xmlns:w14="http://schemas.microsoft.com/office/word/2010/wordml" xmlns:wpg="http://schemas.microsoft.com/office/word/2010/wordprocessingGroup" xmlns:wpi="http://schemas.microsoft.com/office/word/2010/wordprocessingInk" xmlns:wne="http://schemas.microsoft.com/office/word/2006/wordml" xmlns:wps="http://schemas.microsoft.com/office/word/2010/wordprocessingShape" mc:Ignorable="w14 wp14">
   <w:body>
-    <w:p/>
+    <w:p>
+      <w:pPr>
+        <w:rPr>
+          <w:rFonts w:ascii="Times New Roman" w:hAnsi="Times New Roman" w:cs="Times New Roman"/>
+        </w:rPr>
+      </w:pPr>
+    </w:p>
     <w:p>
       <w:pPr>
         <w:rPr>
@@ -20,26 +26,22 @@
       <w:pPr>
         <w:pStyle w:val="NormalWeb"/>
         <w:rPr>
-          <w:b/>
-          <w:i/>
-        </w:rPr>
-      </w:pPr>
-      <w:r>
-        <w:rPr>
           <w:rFonts w:ascii="Times New Roman" w:hAnsi="Times New Roman"/>
-          <w:b/>
-          <w:i/>
-        </w:rPr>
-        <w:tab/>
-      </w:r>
-      <w:r>
-        <w:rPr>
-          <w:rFonts w:ascii="Calibri" w:hAnsi="Calibri"/>
           <w:b/>
           <w:i/>
           <w:sz w:val="24"/>
           <w:szCs w:val="24"/>
         </w:rPr>
+      </w:pPr>
+      <w:r>
+        <w:rPr>
+          <w:rFonts w:ascii="Times New Roman" w:hAnsi="Times New Roman"/>
+          <w:b/>
+          <w:i/>
+          <w:sz w:val="24"/>
+          <w:szCs w:val="24"/>
+        </w:rPr>
+        <w:tab/>
         <w:t xml:space="preserve">A man finds himself on a riverbank with a cat, a parrot and a bag of seed. He needs to transport all three to the other side of the river in his boat. However, the boat has room for only the man himself and one other item (either the cat, parrot or seed). In his absence, the cat could eat the parrot, and the parrot would eat the bag of seed. Show how he can get all the passengers to the other side, without leaving the wrong ones alone together. </w:t>
       </w:r>
     </w:p>
@@ -191,12 +193,12 @@
         <w:pStyle w:val="ListParagraph"/>
         <w:ind w:left="1440"/>
         <w:rPr>
-          <w:rFonts w:ascii="Calibri" w:hAnsi="Calibri"/>
-        </w:rPr>
-      </w:pPr>
-      <w:r>
-        <w:rPr>
-          <w:rFonts w:ascii="Calibri" w:hAnsi="Calibri"/>
+          <w:rFonts w:ascii="Times New Roman" w:hAnsi="Times New Roman" w:cs="Times New Roman"/>
+        </w:rPr>
+      </w:pPr>
+      <w:r>
+        <w:rPr>
+          <w:rFonts w:ascii="Times New Roman" w:hAnsi="Times New Roman" w:cs="Times New Roman"/>
         </w:rPr>
         <w:t>Constraints</w:t>
       </w:r>
@@ -211,7 +213,7 @@
       </w:pPr>
       <w:r>
         <w:rPr>
-          <w:rFonts w:ascii="Calibri" w:hAnsi="Calibri"/>
+          <w:rFonts w:ascii="Times New Roman" w:hAnsi="Times New Roman" w:cs="Times New Roman"/>
         </w:rPr>
         <w:t xml:space="preserve">Physical Real Estate within the boat: 1 man &amp; 1 cargo item </w:t>
       </w:r>
@@ -226,7 +228,7 @@
       </w:pPr>
       <w:r>
         <w:rPr>
-          <w:rFonts w:ascii="Calibri" w:hAnsi="Calibri"/>
+          <w:rFonts w:ascii="Times New Roman" w:hAnsi="Times New Roman" w:cs="Times New Roman"/>
         </w:rPr>
         <w:t>The cat will attack the parrot if left together unsupervised</w:t>
       </w:r>
@@ -241,7 +243,7 @@
       </w:pPr>
       <w:r>
         <w:rPr>
-          <w:rFonts w:ascii="Calibri" w:hAnsi="Calibri"/>
+          <w:rFonts w:ascii="Times New Roman" w:hAnsi="Times New Roman" w:cs="Times New Roman"/>
         </w:rPr>
         <w:t>The parrot will consume the bag of seed if left together unsupervised</w:t>
       </w:r>
@@ -338,7 +340,7 @@
         <w:pStyle w:val="ListParagraph"/>
         <w:ind w:left="1440"/>
         <w:rPr>
-          <w:rFonts w:ascii="Calibri" w:hAnsi="Calibri" w:cs="Times New Roman"/>
+          <w:rFonts w:ascii="Times New Roman" w:hAnsi="Times New Roman" w:cs="Times New Roman"/>
         </w:rPr>
       </w:pPr>
     </w:p>
@@ -347,12 +349,12 @@
         <w:pStyle w:val="ListParagraph"/>
         <w:ind w:left="1440"/>
         <w:rPr>
-          <w:rFonts w:ascii="Calibri" w:hAnsi="Calibri" w:cs="Times New Roman"/>
-        </w:rPr>
-      </w:pPr>
-      <w:r>
-        <w:rPr>
-          <w:rFonts w:ascii="Calibri" w:hAnsi="Calibri" w:cs="Times New Roman"/>
+          <w:rFonts w:ascii="Times New Roman" w:hAnsi="Times New Roman" w:cs="Times New Roman"/>
+        </w:rPr>
+      </w:pPr>
+      <w:r>
+        <w:rPr>
+          <w:rFonts w:ascii="Times New Roman" w:hAnsi="Times New Roman" w:cs="Times New Roman"/>
         </w:rPr>
         <w:t xml:space="preserve">Here are a few solutions I would use to the problem. </w:t>
       </w:r>
@@ -362,12 +364,12 @@
         <w:pStyle w:val="ListParagraph"/>
         <w:ind w:left="1440"/>
         <w:rPr>
-          <w:rFonts w:ascii="Calibri" w:hAnsi="Calibri" w:cs="Times New Roman"/>
-        </w:rPr>
-      </w:pPr>
-      <w:r>
-        <w:rPr>
-          <w:rFonts w:ascii="Calibri" w:hAnsi="Calibri" w:cs="Times New Roman"/>
+          <w:rFonts w:ascii="Times New Roman" w:hAnsi="Times New Roman" w:cs="Times New Roman"/>
+        </w:rPr>
+      </w:pPr>
+      <w:r>
+        <w:rPr>
+          <w:rFonts w:ascii="Times New Roman" w:hAnsi="Times New Roman" w:cs="Times New Roman"/>
           <w:b/>
           <w:i/>
         </w:rPr>
@@ -375,7 +377,7 @@
       </w:r>
       <w:r>
         <w:rPr>
-          <w:rFonts w:ascii="Calibri" w:hAnsi="Calibri" w:cs="Times New Roman"/>
+          <w:rFonts w:ascii="Times New Roman" w:hAnsi="Times New Roman" w:cs="Times New Roman"/>
           <w:b/>
           <w:i/>
         </w:rPr>
@@ -383,7 +385,7 @@
       </w:r>
       <w:r>
         <w:rPr>
-          <w:rFonts w:ascii="Calibri" w:hAnsi="Calibri" w:cs="Times New Roman"/>
+          <w:rFonts w:ascii="Times New Roman" w:hAnsi="Times New Roman" w:cs="Times New Roman"/>
           <w:b/>
           <w:i/>
         </w:rPr>
@@ -391,34 +393,34 @@
       </w:r>
       <w:r>
         <w:rPr>
-          <w:rFonts w:ascii="Calibri" w:hAnsi="Calibri" w:cs="Times New Roman"/>
+          <w:rFonts w:ascii="Times New Roman" w:hAnsi="Times New Roman" w:cs="Times New Roman"/>
         </w:rPr>
         <w:t xml:space="preserve"> Knowing the boat can fit 1 man and 1 piece of cargo, </w:t>
       </w:r>
       <w:r>
         <w:rPr>
-          <w:rFonts w:ascii="Calibri" w:hAnsi="Calibri" w:cs="Times New Roman"/>
+          <w:rFonts w:ascii="Times New Roman" w:hAnsi="Times New Roman" w:cs="Times New Roman"/>
         </w:rPr>
         <w:t>I make the assumption</w:t>
       </w:r>
       <w:r>
         <w:rPr>
-          <w:rFonts w:ascii="Calibri" w:hAnsi="Calibri" w:cs="Times New Roman"/>
+          <w:rFonts w:ascii="Times New Roman" w:hAnsi="Times New Roman" w:cs="Times New Roman"/>
         </w:rPr>
         <w:t xml:space="preserve"> </w:t>
       </w:r>
       <w:r>
         <w:rPr>
-          <w:rFonts w:ascii="Calibri" w:hAnsi="Calibri" w:cs="Times New Roman"/>
-        </w:rPr>
-        <w:t xml:space="preserve">it would fit 2 pieces of cargo then.   So knowing that, I would have the man load the boat up with the bag of seed and the cat, and then jump into the water, and swim across pushing the boat while he swims to the opposite shore.  He would then unload the boat, leaving said cat and bag of seed at that coast, and pull himself into the boat.   After getting back into the boat, I would have him operate </w:t>
-      </w:r>
-      <w:r>
-        <w:rPr>
-          <w:rFonts w:ascii="Calibri" w:hAnsi="Calibri" w:cs="Times New Roman"/>
+          <w:rFonts w:ascii="Times New Roman" w:hAnsi="Times New Roman" w:cs="Times New Roman"/>
+        </w:rPr>
+        <w:t xml:space="preserve">it would fit 2 pieces of cargo then.   So knowing that, I would have the man load the boat up with the bag of seed and the cat, and then jump into the water, and swim across pushing the boat while he swims to the opposite shore.  He would then unload the boat, leaving said cat and bag of seed at that coast, and pull himself into the boat.   After getting back into the boat, I would have him operate the boat in its intended manner, since the parrot is still on the coast of the </w:t>
+      </w:r>
+      <w:r>
+        <w:rPr>
+          <w:rFonts w:ascii="Times New Roman" w:hAnsi="Times New Roman" w:cs="Times New Roman"/>
         </w:rPr>
         <w:lastRenderedPageBreak/>
-        <w:t xml:space="preserve">the boat in its intended manner, since the parrot is still on the coast of the river, he would then be obligated to pick up said parrot and maneuver him to the opposite coast, thus reuniting them with the bag of seed and the cat on their magical journey to God knows where.  </w:t>
+        <w:t xml:space="preserve">river, he would then be obligated to pick up said parrot and maneuver him to the opposite coast, thus reuniting them with the bag of seed and the cat on their magical journey to God knows where.  </w:t>
       </w:r>
     </w:p>
     <w:p>
@@ -426,12 +428,12 @@
         <w:pStyle w:val="ListParagraph"/>
         <w:ind w:left="1440"/>
         <w:rPr>
-          <w:rFonts w:ascii="Calibri" w:hAnsi="Calibri" w:cs="Times New Roman"/>
-        </w:rPr>
-      </w:pPr>
-      <w:r>
-        <w:rPr>
-          <w:rFonts w:ascii="Calibri" w:hAnsi="Calibri" w:cs="Times New Roman"/>
+          <w:rFonts w:ascii="Times New Roman" w:hAnsi="Times New Roman" w:cs="Times New Roman"/>
+        </w:rPr>
+      </w:pPr>
+      <w:r>
+        <w:rPr>
+          <w:rFonts w:ascii="Times New Roman" w:hAnsi="Times New Roman" w:cs="Times New Roman"/>
           <w:b/>
           <w:i/>
         </w:rPr>
@@ -439,7 +441,7 @@
       </w:r>
       <w:r>
         <w:rPr>
-          <w:rFonts w:ascii="Calibri" w:hAnsi="Calibri" w:cs="Times New Roman"/>
+          <w:rFonts w:ascii="Times New Roman" w:hAnsi="Times New Roman" w:cs="Times New Roman"/>
           <w:b/>
           <w:i/>
         </w:rPr>
@@ -447,7 +449,7 @@
       </w:r>
       <w:r>
         <w:rPr>
-          <w:rFonts w:ascii="Calibri" w:hAnsi="Calibri" w:cs="Times New Roman"/>
+          <w:rFonts w:ascii="Times New Roman" w:hAnsi="Times New Roman" w:cs="Times New Roman"/>
           <w:b/>
           <w:i/>
         </w:rPr>
@@ -455,13 +457,13 @@
       </w:r>
       <w:r>
         <w:rPr>
-          <w:rFonts w:ascii="Calibri" w:hAnsi="Calibri" w:cs="Times New Roman"/>
+          <w:rFonts w:ascii="Times New Roman" w:hAnsi="Times New Roman" w:cs="Times New Roman"/>
         </w:rPr>
         <w:t xml:space="preserve">  The man must ferry one object at a time and make sure not to leave potential disasters at either side of the river.   He would first ferry the Parrot over leaving the cat and the seed on the original coast of the river, he would then ferry himself back over by himself to pick up the cat, he would then ferry the cat over to the final destination, thus he would pick up the parrot while leaving the cat returning to the original coast that now only has the bag of seed on it. Now he would drop the parrot off, pick up the bag of seed, ferry it across to where the cat is, and he would drop th</w:t>
       </w:r>
       <w:r>
         <w:rPr>
-          <w:rFonts w:ascii="Calibri" w:hAnsi="Calibri" w:cs="Times New Roman"/>
+          <w:rFonts w:ascii="Times New Roman" w:hAnsi="Times New Roman" w:cs="Times New Roman"/>
         </w:rPr>
         <w:t>e bag off to be with the cat, return himself to pick up the parrot ferry him and the parrot across, disembark the boat with the parrot and then continue on their journey.</w:t>
       </w:r>
@@ -471,12 +473,12 @@
         <w:pStyle w:val="ListParagraph"/>
         <w:ind w:left="1440"/>
         <w:rPr>
-          <w:rFonts w:ascii="Calibri" w:hAnsi="Calibri" w:cs="Times New Roman"/>
-        </w:rPr>
-      </w:pPr>
-      <w:r>
-        <w:rPr>
-          <w:rFonts w:ascii="Calibri" w:hAnsi="Calibri" w:cs="Times New Roman"/>
+          <w:rFonts w:ascii="Times New Roman" w:hAnsi="Times New Roman" w:cs="Times New Roman"/>
+        </w:rPr>
+      </w:pPr>
+      <w:r>
+        <w:rPr>
+          <w:rFonts w:ascii="Times New Roman" w:hAnsi="Times New Roman" w:cs="Times New Roman"/>
           <w:b/>
           <w:i/>
         </w:rPr>
@@ -484,37 +486,37 @@
       </w:r>
       <w:r>
         <w:rPr>
-          <w:rFonts w:ascii="Calibri" w:hAnsi="Calibri" w:cs="Times New Roman"/>
+          <w:rFonts w:ascii="Times New Roman" w:hAnsi="Times New Roman" w:cs="Times New Roman"/>
         </w:rPr>
         <w:t xml:space="preserve"> The man realizes his equipment (his boat) is inadequate, so he decides to call The Tracker Boat Manufacturer on his cell phone, he ends up talking to Rick</w:t>
       </w:r>
       <w:r>
         <w:rPr>
-          <w:rFonts w:ascii="Calibri" w:hAnsi="Calibri" w:cs="Times New Roman"/>
+          <w:rFonts w:ascii="Times New Roman" w:hAnsi="Times New Roman" w:cs="Times New Roman"/>
         </w:rPr>
         <w:t xml:space="preserve"> in sales, who analyzed</w:t>
       </w:r>
       <w:r>
         <w:rPr>
-          <w:rFonts w:ascii="Calibri" w:hAnsi="Calibri" w:cs="Times New Roman"/>
+          <w:rFonts w:ascii="Times New Roman" w:hAnsi="Times New Roman" w:cs="Times New Roman"/>
         </w:rPr>
         <w:t xml:space="preserve"> his problem, realizing the man is in the cargo shipping busin</w:t>
       </w:r>
       <w:r>
         <w:rPr>
-          <w:rFonts w:ascii="Calibri" w:hAnsi="Calibri" w:cs="Times New Roman"/>
+          <w:rFonts w:ascii="Times New Roman" w:hAnsi="Times New Roman" w:cs="Times New Roman"/>
         </w:rPr>
         <w:t>ess he convinces the man to buy Tracker’s latest and greatest cargo ship that fits 100,000 pieces of cargo (cats, dogs, bags of seed, parrots, etc.) on credit</w:t>
       </w:r>
       <w:r>
         <w:rPr>
-          <w:rFonts w:ascii="Calibri" w:hAnsi="Calibri" w:cs="Times New Roman"/>
+          <w:rFonts w:ascii="Times New Roman" w:hAnsi="Times New Roman" w:cs="Times New Roman"/>
         </w:rPr>
         <w:t xml:space="preserve"> and trading in of his original boat</w:t>
       </w:r>
       <w:r>
         <w:rPr>
-          <w:rFonts w:ascii="Calibri" w:hAnsi="Calibri" w:cs="Times New Roman"/>
+          <w:rFonts w:ascii="Times New Roman" w:hAnsi="Times New Roman" w:cs="Times New Roman"/>
         </w:rPr>
         <w:t xml:space="preserve">. The man negotiated with Rick, that he would purchase said cargo ship if he would deliver it to him immediately and on the side of the river him, the cat, the parrot, and the bag of seed are waiting.  So Rick agrees and the man’s new boat is there in a short time, and the cat, the parrot, the bag of seed and him cross the river in 1 trip, easily.   </w:t>
       </w:r>
@@ -565,75 +567,33 @@
         <w:pStyle w:val="ListParagraph"/>
         <w:ind w:left="1440"/>
         <w:rPr>
-          <w:rFonts w:ascii="Calibri" w:hAnsi="Calibri" w:cs="Times New Roman"/>
-        </w:rPr>
-      </w:pPr>
-      <w:r>
-        <w:rPr>
-          <w:rFonts w:ascii="Calibri" w:hAnsi="Calibri" w:cs="Times New Roman"/>
-          <w:b/>
-          <w:i/>
-        </w:rPr>
-        <w:t xml:space="preserve">The </w:t>
-      </w:r>
-      <w:r>
-        <w:rPr>
-          <w:rFonts w:ascii="Calibri" w:hAnsi="Calibri" w:cs="Times New Roman"/>
-          <w:b/>
-          <w:i/>
-        </w:rPr>
-        <w:t>Athletic</w:t>
-      </w:r>
-      <w:r>
-        <w:rPr>
-          <w:rFonts w:ascii="Calibri" w:hAnsi="Calibri" w:cs="Times New Roman"/>
-          <w:b/>
-          <w:i/>
-        </w:rPr>
-        <w:t xml:space="preserve"> Solution</w:t>
-      </w:r>
-      <w:r>
-        <w:rPr>
-          <w:rFonts w:ascii="Calibri" w:hAnsi="Calibri" w:cs="Times New Roman"/>
-          <w:b/>
-          <w:i/>
-        </w:rPr>
-        <w:t xml:space="preserve">, </w:t>
-      </w:r>
-      <w:r>
-        <w:rPr>
-          <w:rFonts w:ascii="Calibri" w:hAnsi="Calibri" w:cs="Times New Roman"/>
+          <w:rFonts w:ascii="Times New Roman" w:hAnsi="Times New Roman" w:cs="Times New Roman"/>
+        </w:rPr>
+      </w:pPr>
+      <w:r>
+        <w:rPr>
+          <w:rFonts w:ascii="Times New Roman" w:hAnsi="Times New Roman" w:cs="Times New Roman"/>
+          <w:b/>
+          <w:i/>
+        </w:rPr>
+        <w:t xml:space="preserve">The Athletic Solution, </w:t>
+      </w:r>
+      <w:r>
+        <w:rPr>
+          <w:rFonts w:ascii="Times New Roman" w:hAnsi="Times New Roman" w:cs="Times New Roman"/>
           <w:u w:val="single"/>
         </w:rPr>
         <w:t>DOES NOT</w:t>
       </w:r>
       <w:r>
         <w:rPr>
-          <w:rFonts w:ascii="Calibri" w:hAnsi="Calibri" w:cs="Times New Roman"/>
-        </w:rPr>
-        <w:t xml:space="preserve"> </w:t>
-      </w:r>
-      <w:r>
-        <w:rPr>
-          <w:rFonts w:ascii="Calibri" w:hAnsi="Calibri" w:cs="Times New Roman"/>
-        </w:rPr>
-        <w:t>meet all the</w:t>
-      </w:r>
-      <w:r>
-        <w:rPr>
-          <w:rFonts w:ascii="Calibri" w:hAnsi="Calibri" w:cs="Times New Roman"/>
-        </w:rPr>
-        <w:t xml:space="preserve"> technical requirements of the question</w:t>
-      </w:r>
-      <w:r>
-        <w:rPr>
-          <w:rFonts w:ascii="Calibri" w:hAnsi="Calibri" w:cs="Times New Roman"/>
-        </w:rPr>
-        <w:t>.  The solution though does achieve the goal</w:t>
-      </w:r>
-      <w:r>
-        <w:rPr>
-          <w:rFonts w:ascii="Calibri" w:hAnsi="Calibri" w:cs="Times New Roman"/>
+          <w:rFonts w:ascii="Times New Roman" w:hAnsi="Times New Roman" w:cs="Times New Roman"/>
+        </w:rPr>
+        <w:t xml:space="preserve"> meet all the technical requirements of the question.  The solution though does achieve the goal</w:t>
+      </w:r>
+      <w:r>
+        <w:rPr>
+          <w:rFonts w:ascii="Times New Roman" w:hAnsi="Times New Roman" w:cs="Times New Roman"/>
         </w:rPr>
         <w:t xml:space="preserve"> of the problem though, but the man does not cross the river every time in his boat, he sometimes swims across the river.  This only causes more questions needing to be asked to solve the question then producing a simple complete answer.</w:t>
       </w:r>
@@ -643,12 +603,12 @@
         <w:pStyle w:val="ListParagraph"/>
         <w:ind w:left="1440"/>
         <w:rPr>
-          <w:rFonts w:ascii="Calibri" w:hAnsi="Calibri" w:cs="Times New Roman"/>
-        </w:rPr>
-      </w:pPr>
-      <w:r>
-        <w:rPr>
-          <w:rFonts w:ascii="Calibri" w:hAnsi="Calibri" w:cs="Times New Roman"/>
+          <w:rFonts w:ascii="Times New Roman" w:hAnsi="Times New Roman" w:cs="Times New Roman"/>
+        </w:rPr>
+      </w:pPr>
+      <w:r>
+        <w:rPr>
+          <w:rFonts w:ascii="Times New Roman" w:hAnsi="Times New Roman" w:cs="Times New Roman"/>
           <w:b/>
           <w:i/>
         </w:rPr>
@@ -656,7 +616,7 @@
       </w:r>
       <w:r>
         <w:rPr>
-          <w:rFonts w:ascii="Calibri" w:hAnsi="Calibri" w:cs="Times New Roman"/>
+          <w:rFonts w:ascii="Times New Roman" w:hAnsi="Times New Roman" w:cs="Times New Roman"/>
         </w:rPr>
         <w:t xml:space="preserve">This is my personal favorite solution.  The man would be taking my approach to solving it.  He’s someone who sees this as potentially repetitive problem in the future, and decides to grow his cat, parrot, and bag of seed smuggling operation with the solution to. This solves many problems in addition to just the problem at hand.  The question is, does he really cross the river in his boat or since the fact that the boat’s title is in the hands of the bank, does it meet that requirement of the problem? Because honestly he finds the way to negate all negative isolated situations between the cargo items with this.  </w:t>
       </w:r>
@@ -666,12 +626,12 @@
         <w:pStyle w:val="ListParagraph"/>
         <w:ind w:left="1440"/>
         <w:rPr>
-          <w:rFonts w:ascii="Calibri" w:hAnsi="Calibri" w:cs="Times New Roman"/>
-        </w:rPr>
-      </w:pPr>
-      <w:r>
-        <w:rPr>
-          <w:rFonts w:ascii="Calibri" w:hAnsi="Calibri" w:cs="Times New Roman"/>
+          <w:rFonts w:ascii="Times New Roman" w:hAnsi="Times New Roman" w:cs="Times New Roman"/>
+        </w:rPr>
+      </w:pPr>
+      <w:r>
+        <w:rPr>
+          <w:rFonts w:ascii="Times New Roman" w:hAnsi="Times New Roman" w:cs="Times New Roman"/>
           <w:b/>
           <w:i/>
         </w:rPr>
@@ -679,13 +639,13 @@
       </w:r>
       <w:r>
         <w:rPr>
-          <w:rFonts w:ascii="Calibri" w:hAnsi="Calibri" w:cs="Times New Roman"/>
+          <w:rFonts w:ascii="Times New Roman" w:hAnsi="Times New Roman" w:cs="Times New Roman"/>
         </w:rPr>
         <w:t xml:space="preserve"> This requires no waiting for Rick, not getting wet, it doesn’t create new problems, and it solves all the worries of potential </w:t>
       </w:r>
       <w:r>
         <w:rPr>
-          <w:rFonts w:ascii="Calibri" w:hAnsi="Calibri" w:cs="Times New Roman"/>
+          <w:rFonts w:ascii="Times New Roman" w:hAnsi="Times New Roman" w:cs="Times New Roman"/>
         </w:rPr>
         <w:t xml:space="preserve">molestation events that could occur.  Also it gets everyone to the other side of the river with easy.  </w:t>
       </w:r>
@@ -695,7 +655,7 @@
         <w:pStyle w:val="ListParagraph"/>
         <w:ind w:left="1440"/>
         <w:rPr>
-          <w:rFonts w:ascii="Calibri" w:hAnsi="Calibri" w:cs="Times New Roman"/>
+          <w:rFonts w:ascii="Times New Roman" w:hAnsi="Times New Roman" w:cs="Times New Roman"/>
         </w:rPr>
       </w:pPr>
     </w:p>
@@ -733,14 +693,14 @@
       </w:pPr>
       <w:r>
         <w:rPr>
-          <w:rFonts w:ascii="Calibri" w:hAnsi="Calibri" w:cs="Times New Roman"/>
+          <w:rFonts w:ascii="Times New Roman" w:hAnsi="Times New Roman" w:cs="Times New Roman"/>
           <w:color w:val="FF0000"/>
         </w:rPr>
         <w:t>a) Explain the solution in full.</w:t>
       </w:r>
       <w:r>
         <w:rPr>
-          <w:rFonts w:ascii="Calibri" w:hAnsi="Calibri" w:cs="Times New Roman"/>
+          <w:rFonts w:ascii="Times New Roman" w:hAnsi="Times New Roman" w:cs="Times New Roman"/>
           <w:color w:val="FF0000"/>
         </w:rPr>
         <w:br/>
@@ -785,101 +745,100 @@
       <w:pPr>
         <w:pStyle w:val="NormalWeb"/>
         <w:rPr>
-          <w:b/>
-          <w:i/>
-        </w:rPr>
-      </w:pPr>
-      <w:r>
-        <w:rPr>
           <w:rFonts w:ascii="Times New Roman" w:hAnsi="Times New Roman"/>
-          <w:b/>
-          <w:i/>
-        </w:rPr>
-        <w:tab/>
-      </w:r>
-      <w:r>
-        <w:rPr>
-          <w:rFonts w:ascii="Calibri" w:hAnsi="Calibri"/>
           <w:b/>
           <w:i/>
           <w:sz w:val="24"/>
           <w:szCs w:val="24"/>
         </w:rPr>
-        <w:t>There are 20 socks in a drawer: 5 pairs of black socks, 3 pairs of brown and 2</w:t>
-      </w:r>
-      <w:r>
-        <w:rPr>
-          <w:rFonts w:ascii="Calibri" w:hAnsi="Calibri"/>
+      </w:pPr>
+      <w:r>
+        <w:rPr>
+          <w:rFonts w:ascii="Times New Roman" w:hAnsi="Times New Roman"/>
+          <w:b/>
+          <w:i/>
           <w:sz w:val="24"/>
           <w:szCs w:val="24"/>
         </w:rPr>
-        <w:t xml:space="preserve"> </w:t>
-      </w:r>
-      <w:r>
-        <w:rPr>
-          <w:rFonts w:ascii="Calibri" w:hAnsi="Calibri"/>
-          <w:b/>
-          <w:i/>
+        <w:tab/>
+        <w:t>There are 20 socks in a drawer: 5 pairs of black socks, 3 pairs of brown and 2</w:t>
+      </w:r>
+      <w:r>
+        <w:rPr>
+          <w:rFonts w:ascii="Times New Roman" w:hAnsi="Times New Roman"/>
           <w:sz w:val="24"/>
           <w:szCs w:val="24"/>
         </w:rPr>
-        <w:t xml:space="preserve">pairs of white. You select the socks in the dark and can check them only after a selection has been made. What is the smallest number of socks you need to select to guarantee getting the </w:t>
-      </w:r>
-      <w:proofErr w:type="gramStart"/>
-      <w:r>
-        <w:rPr>
-          <w:rFonts w:ascii="Calibri" w:hAnsi="Calibri"/>
+        <w:t xml:space="preserve"> </w:t>
+      </w:r>
+      <w:r>
+        <w:rPr>
+          <w:rFonts w:ascii="Times New Roman" w:hAnsi="Times New Roman"/>
           <w:b/>
           <w:i/>
           <w:sz w:val="24"/>
           <w:szCs w:val="24"/>
         </w:rPr>
-        <w:t>following:</w:t>
-      </w:r>
-      <w:proofErr w:type="gramEnd"/>
-      <w:r>
-        <w:rPr>
-          <w:rFonts w:ascii="Calibri" w:hAnsi="Calibri"/>
+        <w:t xml:space="preserve">pairs of white. You select the socks in the dark and can check them only after a selection has been made. What is the smallest number of socks you need to select to guarantee getting the </w:t>
+      </w:r>
+      <w:proofErr w:type="gramStart"/>
+      <w:r>
+        <w:rPr>
+          <w:rFonts w:ascii="Times New Roman" w:hAnsi="Times New Roman"/>
           <w:b/>
           <w:i/>
           <w:sz w:val="24"/>
           <w:szCs w:val="24"/>
         </w:rPr>
-        <w:t xml:space="preserve"> </w:t>
-      </w:r>
-    </w:p>
-    <w:p>
-      <w:pPr>
-        <w:pStyle w:val="NormalWeb"/>
-        <w:rPr>
-          <w:b/>
-          <w:i/>
-        </w:rPr>
-      </w:pPr>
-      <w:r>
-        <w:rPr>
-          <w:rFonts w:ascii="Calibri" w:hAnsi="Calibri"/>
+        <w:t>following:</w:t>
+      </w:r>
+      <w:proofErr w:type="gramEnd"/>
+      <w:r>
+        <w:rPr>
+          <w:rFonts w:ascii="Times New Roman" w:hAnsi="Times New Roman"/>
           <w:b/>
           <w:i/>
           <w:sz w:val="24"/>
           <w:szCs w:val="24"/>
         </w:rPr>
-        <w:t>a) At least one matching pair</w:t>
-      </w:r>
-      <w:r>
-        <w:rPr>
-          <w:rFonts w:ascii="Calibri" w:hAnsi="Calibri"/>
+        <w:t xml:space="preserve"> </w:t>
+      </w:r>
+    </w:p>
+    <w:p>
+      <w:pPr>
+        <w:pStyle w:val="NormalWeb"/>
+        <w:rPr>
+          <w:rFonts w:ascii="Times New Roman" w:hAnsi="Times New Roman"/>
           <w:b/>
           <w:i/>
           <w:sz w:val="24"/>
           <w:szCs w:val="24"/>
         </w:rPr>
+      </w:pPr>
+      <w:r>
+        <w:rPr>
+          <w:rFonts w:ascii="Times New Roman" w:hAnsi="Times New Roman"/>
+          <w:b/>
+          <w:i/>
+          <w:sz w:val="24"/>
+          <w:szCs w:val="24"/>
+        </w:rPr>
+        <w:t>a) At least one matching pair</w:t>
+      </w:r>
+      <w:r>
+        <w:rPr>
+          <w:rFonts w:ascii="Times New Roman" w:hAnsi="Times New Roman"/>
+          <w:b/>
+          <w:i/>
+          <w:sz w:val="24"/>
+          <w:szCs w:val="24"/>
+        </w:rPr>
         <w:br/>
         <w:t xml:space="preserve">b) At least one matching pair </w:t>
       </w:r>
       <w:r>
         <w:rPr>
-          <w:rFonts w:ascii="Calibri" w:hAnsi="Calibri"/>
+          <w:rFonts w:ascii="Times New Roman" w:hAnsi="Times New Roman"/>
           <w:b/>
           <w:i/>
           <w:iCs/>
@@ -1000,7 +959,7 @@
         <w:pStyle w:val="ListParagraph"/>
         <w:ind w:left="1440"/>
         <w:rPr>
-          <w:rFonts w:ascii="Calibri" w:hAnsi="Calibri"/>
+          <w:rFonts w:ascii="Times New Roman" w:hAnsi="Times New Roman" w:cs="Times New Roman"/>
         </w:rPr>
       </w:pPr>
     </w:p>
@@ -1009,12 +968,12 @@
         <w:pStyle w:val="ListParagraph"/>
         <w:ind w:left="1440"/>
         <w:rPr>
-          <w:rFonts w:ascii="Calibri" w:hAnsi="Calibri"/>
-        </w:rPr>
-      </w:pPr>
-      <w:r>
-        <w:rPr>
-          <w:rFonts w:ascii="Calibri" w:hAnsi="Calibri"/>
+          <w:rFonts w:ascii="Times New Roman" w:hAnsi="Times New Roman" w:cs="Times New Roman"/>
+        </w:rPr>
+      </w:pPr>
+      <w:r>
+        <w:rPr>
+          <w:rFonts w:ascii="Times New Roman" w:hAnsi="Times New Roman" w:cs="Times New Roman"/>
         </w:rPr>
         <w:t>Constraints</w:t>
       </w:r>
@@ -1032,7 +991,7 @@
       </w:pPr>
       <w:r>
         <w:rPr>
-          <w:rFonts w:ascii="Calibri" w:hAnsi="Calibri"/>
+          <w:rFonts w:ascii="Times New Roman" w:hAnsi="Times New Roman" w:cs="Times New Roman"/>
         </w:rPr>
         <w:t>There is a finite amount of socks of broken down into 5 black pairs, 3 brown pairs, 2 white pairs</w:t>
       </w:r>
@@ -1195,28 +1154,20 @@
         <w:pStyle w:val="ListParagraph"/>
         <w:ind w:left="1440"/>
         <w:rPr>
-          <w:rFonts w:ascii="Calibri" w:hAnsi="Calibri" w:cs="Times New Roman"/>
-        </w:rPr>
-      </w:pPr>
-      <w:r>
-        <w:rPr>
-          <w:rFonts w:ascii="Calibri" w:hAnsi="Calibri" w:cs="Times New Roman"/>
-          <w:b/>
-          <w:i/>
-        </w:rPr>
-        <w:t>The Folded Sock Solution:</w:t>
-      </w:r>
-      <w:r>
-        <w:rPr>
-          <w:rFonts w:ascii="Calibri" w:hAnsi="Calibri" w:cs="Times New Roman"/>
-          <w:b/>
-          <w:i/>
-        </w:rPr>
-        <w:t xml:space="preserve"> </w:t>
-      </w:r>
-      <w:r>
-        <w:rPr>
-          <w:rFonts w:ascii="Calibri" w:hAnsi="Calibri" w:cs="Times New Roman"/>
+          <w:rFonts w:ascii="Times New Roman" w:hAnsi="Times New Roman" w:cs="Times New Roman"/>
+        </w:rPr>
+      </w:pPr>
+      <w:r>
+        <w:rPr>
+          <w:rFonts w:ascii="Times New Roman" w:hAnsi="Times New Roman" w:cs="Times New Roman"/>
+          <w:b/>
+          <w:i/>
+        </w:rPr>
+        <w:t xml:space="preserve">The Folded Sock Solution: </w:t>
+      </w:r>
+      <w:r>
+        <w:rPr>
+          <w:rFonts w:ascii="Times New Roman" w:hAnsi="Times New Roman" w:cs="Times New Roman"/>
         </w:rPr>
         <w:t xml:space="preserve">This solution takes preplanning, I fold my socks in specific shape patterns based upon their color when they are washed or unpacked into my drawer.  I fold black socks into squares, my brown socks into a sock ball, and I tie a knot with my white socks.  Thus in the dark I can identify color without sight. </w:t>
       </w:r>
@@ -1226,12 +1177,12 @@
         <w:pStyle w:val="ListParagraph"/>
         <w:ind w:left="1440"/>
         <w:rPr>
-          <w:rFonts w:ascii="Calibri" w:hAnsi="Calibri" w:cs="Times New Roman"/>
-        </w:rPr>
-      </w:pPr>
-      <w:r>
-        <w:rPr>
-          <w:rFonts w:ascii="Calibri" w:hAnsi="Calibri" w:cs="Times New Roman"/>
+          <w:rFonts w:ascii="Times New Roman" w:hAnsi="Times New Roman" w:cs="Times New Roman"/>
+        </w:rPr>
+      </w:pPr>
+      <w:r>
+        <w:rPr>
+          <w:rFonts w:ascii="Times New Roman" w:hAnsi="Times New Roman" w:cs="Times New Roman"/>
           <w:b/>
           <w:i/>
         </w:rPr>
@@ -1239,7 +1190,7 @@
       </w:r>
       <w:r>
         <w:rPr>
-          <w:rFonts w:ascii="Calibri" w:hAnsi="Calibri" w:cs="Times New Roman"/>
+          <w:rFonts w:ascii="Times New Roman" w:hAnsi="Times New Roman" w:cs="Times New Roman"/>
         </w:rPr>
         <w:t xml:space="preserve"> I dye all my socks black, the next time I wash my socks, and thus leaving the solution to be that any pair I select will be black.</w:t>
       </w:r>
@@ -1249,12 +1200,12 @@
         <w:pStyle w:val="ListParagraph"/>
         <w:ind w:left="1440"/>
         <w:rPr>
-          <w:rFonts w:ascii="Calibri" w:hAnsi="Calibri" w:cs="Times New Roman"/>
-        </w:rPr>
-      </w:pPr>
-      <w:r>
-        <w:rPr>
-          <w:rFonts w:ascii="Calibri" w:hAnsi="Calibri" w:cs="Times New Roman"/>
+          <w:rFonts w:ascii="Times New Roman" w:hAnsi="Times New Roman" w:cs="Times New Roman"/>
+        </w:rPr>
+      </w:pPr>
+      <w:r>
+        <w:rPr>
+          <w:rFonts w:ascii="Times New Roman" w:hAnsi="Times New Roman" w:cs="Times New Roman"/>
           <w:b/>
           <w:i/>
         </w:rPr>
@@ -1262,7 +1213,7 @@
       </w:r>
       <w:r>
         <w:rPr>
-          <w:rFonts w:ascii="Calibri" w:hAnsi="Calibri" w:cs="Times New Roman"/>
+          <w:rFonts w:ascii="Times New Roman" w:hAnsi="Times New Roman" w:cs="Times New Roman"/>
           <w:b/>
           <w:i/>
         </w:rPr>
@@ -1270,7 +1221,7 @@
       </w:r>
       <w:r>
         <w:rPr>
-          <w:rFonts w:ascii="Calibri" w:hAnsi="Calibri" w:cs="Times New Roman"/>
+          <w:rFonts w:ascii="Times New Roman" w:hAnsi="Times New Roman" w:cs="Times New Roman"/>
         </w:rPr>
         <w:t xml:space="preserve"> This solution is just randomly selecting a large amount of socks.  </w:t>
       </w:r>
@@ -1280,12 +1231,12 @@
         <w:pStyle w:val="ListParagraph"/>
         <w:ind w:left="1440"/>
         <w:rPr>
-          <w:rFonts w:ascii="Calibri" w:hAnsi="Calibri" w:cs="Times New Roman"/>
-        </w:rPr>
-      </w:pPr>
-      <w:r>
-        <w:rPr>
-          <w:rFonts w:ascii="Calibri" w:hAnsi="Calibri" w:cs="Times New Roman"/>
+          <w:rFonts w:ascii="Times New Roman" w:hAnsi="Times New Roman" w:cs="Times New Roman"/>
+        </w:rPr>
+      </w:pPr>
+      <w:r>
+        <w:rPr>
+          <w:rFonts w:ascii="Times New Roman" w:hAnsi="Times New Roman" w:cs="Times New Roman"/>
           <w:b/>
           <w:i/>
         </w:rPr>
@@ -1293,7 +1244,7 @@
       </w:r>
       <w:r>
         <w:rPr>
-          <w:rFonts w:ascii="Calibri" w:hAnsi="Calibri" w:cs="Times New Roman"/>
+          <w:rFonts w:ascii="Times New Roman" w:hAnsi="Times New Roman" w:cs="Times New Roman"/>
         </w:rPr>
         <w:t xml:space="preserve"> This solution also requires preplanning, you organize the socks placement in the drawer based upon color.</w:t>
       </w:r>
@@ -1303,12 +1254,12 @@
         <w:pStyle w:val="ListParagraph"/>
         <w:ind w:left="1440"/>
         <w:rPr>
-          <w:rFonts w:ascii="Calibri" w:hAnsi="Calibri" w:cs="Times New Roman"/>
-        </w:rPr>
-      </w:pPr>
-      <w:r>
-        <w:rPr>
-          <w:rFonts w:ascii="Calibri" w:hAnsi="Calibri" w:cs="Times New Roman"/>
+          <w:rFonts w:ascii="Times New Roman" w:hAnsi="Times New Roman" w:cs="Times New Roman"/>
+        </w:rPr>
+      </w:pPr>
+      <w:r>
+        <w:rPr>
+          <w:rFonts w:ascii="Times New Roman" w:hAnsi="Times New Roman" w:cs="Times New Roman"/>
           <w:b/>
           <w:i/>
         </w:rPr>
@@ -1316,13 +1267,13 @@
       </w:r>
       <w:r>
         <w:rPr>
-          <w:rFonts w:ascii="Calibri" w:hAnsi="Calibri" w:cs="Times New Roman"/>
+          <w:rFonts w:ascii="Times New Roman" w:hAnsi="Times New Roman" w:cs="Times New Roman"/>
         </w:rPr>
         <w:t xml:space="preserve"> You combine The Folded sock solution and the Drawer Organized Solution.  </w:t>
       </w:r>
       <w:r>
         <w:rPr>
-          <w:rFonts w:ascii="Calibri" w:hAnsi="Calibri" w:cs="Times New Roman"/>
+          <w:rFonts w:ascii="Times New Roman" w:hAnsi="Times New Roman" w:cs="Times New Roman"/>
         </w:rPr>
         <w:t xml:space="preserve">  </w:t>
       </w:r>
@@ -1337,8 +1288,6 @@
           <w:i/>
         </w:rPr>
       </w:pPr>
-      <w:bookmarkStart w:id="0" w:name="_GoBack"/>
-      <w:bookmarkEnd w:id="0"/>
     </w:p>
     <w:p>
       <w:pPr>
@@ -1359,11 +1308,102 @@
       </w:r>
       <w:r>
         <w:rPr>
-          <w:rFonts w:ascii="Calibri" w:hAnsi="Calibri" w:cs="Times New Roman"/>
+          <w:rFonts w:ascii="Times New Roman" w:hAnsi="Times New Roman" w:cs="Times New Roman"/>
           <w:color w:val="FF0000"/>
         </w:rPr>
         <w:t xml:space="preserve">a) Does each solution meet the goals? b) Will each solution work for ALL cases? </w:t>
       </w:r>
+    </w:p>
+    <w:p>
+      <w:pPr>
+        <w:pStyle w:val="ListParagraph"/>
+        <w:ind w:left="1440"/>
+        <w:rPr>
+          <w:rFonts w:ascii="Times New Roman" w:hAnsi="Times New Roman" w:cs="Times New Roman"/>
+        </w:rPr>
+      </w:pPr>
+      <w:r>
+        <w:rPr>
+          <w:rFonts w:ascii="Times New Roman" w:hAnsi="Times New Roman" w:cs="Times New Roman"/>
+          <w:b/>
+          <w:i/>
+        </w:rPr>
+        <w:t>The Random Selection:</w:t>
+      </w:r>
+      <w:r>
+        <w:rPr>
+          <w:rFonts w:ascii="Times New Roman" w:hAnsi="Times New Roman" w:cs="Times New Roman"/>
+          <w:b/>
+          <w:i/>
+        </w:rPr>
+        <w:t xml:space="preserve"> </w:t>
+      </w:r>
+      <w:r>
+        <w:rPr>
+          <w:rFonts w:ascii="Times New Roman" w:hAnsi="Times New Roman" w:cs="Times New Roman"/>
+        </w:rPr>
+        <w:t xml:space="preserve">This is the most inefficient, time consuming, and relies on statistical probability to </w:t>
+      </w:r>
+      <w:r>
+        <w:rPr>
+          <w:rFonts w:ascii="Times New Roman" w:hAnsi="Times New Roman" w:cs="Times New Roman"/>
+        </w:rPr>
+        <w:t>solution to the questions,</w:t>
+      </w:r>
+      <w:r>
+        <w:rPr>
+          <w:rFonts w:ascii="Times New Roman" w:hAnsi="Times New Roman" w:cs="Times New Roman"/>
+        </w:rPr>
+        <w:t xml:space="preserve"> how many pairs it would take to get 1 specific pair, and 1 specific pair of each type.</w:t>
+      </w:r>
+    </w:p>
+    <w:p>
+      <w:pPr>
+        <w:pStyle w:val="ListParagraph"/>
+        <w:ind w:left="1440"/>
+        <w:rPr>
+          <w:rFonts w:ascii="Times New Roman" w:hAnsi="Times New Roman" w:cs="Times New Roman"/>
+        </w:rPr>
+      </w:pPr>
+      <w:r>
+        <w:rPr>
+          <w:rFonts w:ascii="Times New Roman" w:hAnsi="Times New Roman" w:cs="Times New Roman"/>
+          <w:b/>
+          <w:i/>
+        </w:rPr>
+        <w:t>The Wash Solution:</w:t>
+      </w:r>
+      <w:r>
+        <w:rPr>
+          <w:rFonts w:ascii="Times New Roman" w:hAnsi="Times New Roman" w:cs="Times New Roman"/>
+        </w:rPr>
+        <w:t xml:space="preserve"> This solution does not truly solve the problem, it just creates a new problem of all black socks, and thus you really can’t address the question at hand how many pairs it takes to get to one of each color type.  </w:t>
+      </w:r>
+    </w:p>
+    <w:p>
+      <w:pPr>
+        <w:pStyle w:val="ListParagraph"/>
+        <w:ind w:left="1440"/>
+        <w:rPr>
+          <w:rFonts w:ascii="Times New Roman" w:hAnsi="Times New Roman" w:cs="Times New Roman"/>
+        </w:rPr>
+      </w:pPr>
+      <w:r>
+        <w:rPr>
+          <w:rFonts w:ascii="Times New Roman" w:hAnsi="Times New Roman" w:cs="Times New Roman"/>
+          <w:b/>
+          <w:i/>
+        </w:rPr>
+        <w:t>The Folded Sock Solution:</w:t>
+      </w:r>
+      <w:r>
+        <w:rPr>
+          <w:rFonts w:ascii="Times New Roman" w:hAnsi="Times New Roman" w:cs="Times New Roman"/>
+        </w:rPr>
+        <w:t xml:space="preserve"> </w:t>
+      </w:r>
+      <w:bookmarkStart w:id="0" w:name="_GoBack"/>
+      <w:bookmarkEnd w:id="0"/>
     </w:p>
     <w:p>
       <w:pPr>
@@ -1397,14 +1437,14 @@
       </w:pPr>
       <w:r>
         <w:rPr>
-          <w:rFonts w:ascii="Calibri" w:hAnsi="Calibri" w:cs="Times New Roman"/>
+          <w:rFonts w:ascii="Times New Roman" w:hAnsi="Times New Roman" w:cs="Times New Roman"/>
           <w:color w:val="FF0000"/>
         </w:rPr>
         <w:t>Explain the solution in full.</w:t>
       </w:r>
       <w:r>
         <w:rPr>
-          <w:rFonts w:ascii="Calibri" w:hAnsi="Calibri" w:cs="Times New Roman"/>
+          <w:rFonts w:ascii="Times New Roman" w:hAnsi="Times New Roman" w:cs="Times New Roman"/>
           <w:color w:val="FF0000"/>
         </w:rPr>
         <w:br/>
@@ -1435,18 +1475,21 @@
       <w:pPr>
         <w:pStyle w:val="NormalWeb"/>
         <w:rPr>
-          <w:b/>
-          <w:i/>
-        </w:rPr>
-      </w:pPr>
-      <w:r>
-        <w:rPr>
-          <w:rFonts w:ascii="Calibri" w:hAnsi="Calibri"/>
+          <w:rFonts w:ascii="Times New Roman" w:hAnsi="Times New Roman"/>
           <w:b/>
           <w:i/>
           <w:sz w:val="24"/>
           <w:szCs w:val="24"/>
         </w:rPr>
+      </w:pPr>
+      <w:r>
+        <w:rPr>
+          <w:rFonts w:ascii="Times New Roman" w:hAnsi="Times New Roman"/>
+          <w:b/>
+          <w:i/>
+          <w:sz w:val="24"/>
+          <w:szCs w:val="24"/>
+        </w:rPr>
         <w:t xml:space="preserve">A little girl counts using the fingers of her left hand as follows: She starts by calling her thumb 1, the first finger 2, middle finder 3, ring finger 4, and little finger 5. Then she reverses direction, calling the ring finger 6, middle finger 7, first finger 8 and thumb 9, after which she calls her first finger 10 and so on. If she continues to count in this manner, on which finger will she stop? </w:t>
       </w:r>
     </w:p>
@@ -1455,7 +1498,7 @@
         <w:pStyle w:val="NormalWeb"/>
         <w:contextualSpacing/>
         <w:rPr>
-          <w:rFonts w:ascii="Calibri" w:hAnsi="Calibri"/>
+          <w:rFonts w:ascii="Times New Roman" w:hAnsi="Times New Roman"/>
           <w:b/>
           <w:i/>
           <w:sz w:val="24"/>
@@ -1464,7 +1507,7 @@
       </w:pPr>
       <w:r>
         <w:rPr>
-          <w:rFonts w:ascii="Calibri" w:hAnsi="Calibri"/>
+          <w:rFonts w:ascii="Times New Roman" w:hAnsi="Times New Roman"/>
           <w:b/>
           <w:i/>
           <w:sz w:val="24"/>
@@ -1475,7 +1518,7 @@
       <w:proofErr w:type="gramStart"/>
       <w:r>
         <w:rPr>
-          <w:rFonts w:ascii="Calibri" w:hAnsi="Calibri"/>
+          <w:rFonts w:ascii="Times New Roman" w:hAnsi="Times New Roman"/>
           <w:b/>
           <w:i/>
           <w:sz w:val="24"/>
@@ -1486,7 +1529,7 @@
       <w:proofErr w:type="gramEnd"/>
       <w:r>
         <w:rPr>
-          <w:rFonts w:ascii="Calibri" w:hAnsi="Calibri"/>
+          <w:rFonts w:ascii="Times New Roman" w:hAnsi="Times New Roman"/>
           <w:b/>
           <w:i/>
           <w:sz w:val="24"/>
@@ -1500,7 +1543,7 @@
         <w:pStyle w:val="NormalWeb"/>
         <w:contextualSpacing/>
         <w:rPr>
-          <w:rFonts w:ascii="Calibri" w:hAnsi="Calibri"/>
+          <w:rFonts w:ascii="Times New Roman" w:hAnsi="Times New Roman"/>
           <w:b/>
           <w:i/>
           <w:sz w:val="24"/>
@@ -1509,7 +1552,7 @@
       </w:pPr>
       <w:r>
         <w:rPr>
-          <w:rFonts w:ascii="Calibri" w:hAnsi="Calibri"/>
+          <w:rFonts w:ascii="Times New Roman" w:hAnsi="Times New Roman"/>
           <w:b/>
           <w:i/>
           <w:sz w:val="24"/>
@@ -1520,7 +1563,7 @@
       <w:proofErr w:type="gramStart"/>
       <w:r>
         <w:rPr>
-          <w:rFonts w:ascii="Calibri" w:hAnsi="Calibri"/>
+          <w:rFonts w:ascii="Times New Roman" w:hAnsi="Times New Roman"/>
           <w:b/>
           <w:i/>
           <w:sz w:val="24"/>
@@ -1531,7 +1574,7 @@
       <w:proofErr w:type="gramEnd"/>
       <w:r>
         <w:rPr>
-          <w:rFonts w:ascii="Calibri" w:hAnsi="Calibri"/>
+          <w:rFonts w:ascii="Times New Roman" w:hAnsi="Times New Roman"/>
           <w:b/>
           <w:i/>
           <w:sz w:val="24"/>
@@ -1545,7 +1588,7 @@
         <w:pStyle w:val="NormalWeb"/>
         <w:contextualSpacing/>
         <w:rPr>
-          <w:rFonts w:ascii="Calibri" w:hAnsi="Calibri"/>
+          <w:rFonts w:ascii="Times New Roman" w:hAnsi="Times New Roman"/>
           <w:b/>
           <w:i/>
           <w:sz w:val="24"/>
@@ -1554,7 +1597,7 @@
       </w:pPr>
       <w:r>
         <w:rPr>
-          <w:rFonts w:ascii="Calibri" w:hAnsi="Calibri"/>
+          <w:rFonts w:ascii="Times New Roman" w:hAnsi="Times New Roman"/>
           <w:b/>
           <w:i/>
           <w:sz w:val="24"/>
@@ -1565,7 +1608,7 @@
       <w:proofErr w:type="gramStart"/>
       <w:r>
         <w:rPr>
-          <w:rFonts w:ascii="Calibri" w:hAnsi="Calibri"/>
+          <w:rFonts w:ascii="Times New Roman" w:hAnsi="Times New Roman"/>
           <w:b/>
           <w:i/>
           <w:sz w:val="24"/>
@@ -1576,7 +1619,7 @@
       <w:proofErr w:type="gramEnd"/>
       <w:r>
         <w:rPr>
-          <w:rFonts w:ascii="Calibri" w:hAnsi="Calibri"/>
+          <w:rFonts w:ascii="Times New Roman" w:hAnsi="Times New Roman"/>
           <w:b/>
           <w:i/>
           <w:sz w:val="24"/>
@@ -1621,13 +1664,7 @@
         <w:rPr>
           <w:rFonts w:ascii="Times New Roman" w:hAnsi="Times New Roman" w:cs="Times New Roman"/>
         </w:rPr>
-        <w:t xml:space="preserve">There is a young female child, who uses here hand to count.  The pattern in which she counts goes as follows.  </w:t>
-      </w:r>
-      <w:r>
-        <w:rPr>
-          <w:rFonts w:ascii="Times New Roman" w:hAnsi="Times New Roman" w:cs="Times New Roman"/>
-        </w:rPr>
-        <w:t>She calls her thumb 1, the first finger 2, middle finder 3, ring finger 4, and little finger 5. Then she reverses direction, calling the ring finger 6, middle finger 7, first finger 8 and thumb 9, after which she calls her first finger 10 and so on.</w:t>
+        <w:t>There is a young female child, who uses here hand to count.  The pattern in which she counts goes as follows.  She calls her thumb 1, the first finger 2, middle finder 3, ring finger 4, and little finger 5. Then she reverses direction, calling the ring finger 6, middle finger 7, first finger 8 and thumb 9, after which she calls her first finger 10 and so on.</w:t>
       </w:r>
       <w:r>
         <w:rPr>
@@ -1674,12 +1711,12 @@
         <w:pStyle w:val="ListParagraph"/>
         <w:ind w:left="1440"/>
         <w:rPr>
-          <w:rFonts w:ascii="Calibri" w:hAnsi="Calibri"/>
-        </w:rPr>
-      </w:pPr>
-      <w:r>
-        <w:rPr>
-          <w:rFonts w:ascii="Calibri" w:hAnsi="Calibri"/>
+          <w:rFonts w:ascii="Times New Roman" w:hAnsi="Times New Roman" w:cs="Times New Roman"/>
+        </w:rPr>
+      </w:pPr>
+      <w:r>
+        <w:rPr>
+          <w:rFonts w:ascii="Times New Roman" w:hAnsi="Times New Roman" w:cs="Times New Roman"/>
         </w:rPr>
         <w:t>Constraints</w:t>
       </w:r>
@@ -1697,7 +1734,7 @@
       </w:pPr>
       <w:r>
         <w:rPr>
-          <w:rFonts w:ascii="Calibri" w:hAnsi="Calibri"/>
+          <w:rFonts w:ascii="Times New Roman" w:hAnsi="Times New Roman" w:cs="Times New Roman"/>
         </w:rPr>
         <w:t>Working with a child (who may or may not have a physical disability as she can only count on her left hand)</w:t>
       </w:r>
@@ -1715,7 +1752,7 @@
       </w:pPr>
       <w:r>
         <w:rPr>
-          <w:rFonts w:ascii="Calibri" w:hAnsi="Calibri"/>
+          <w:rFonts w:ascii="Times New Roman" w:hAnsi="Times New Roman" w:cs="Times New Roman"/>
         </w:rPr>
         <w:t>Working with potentially a partially identified counting pattern of said child.</w:t>
       </w:r>
@@ -1805,7 +1842,7 @@
       </w:r>
       <w:r>
         <w:rPr>
-          <w:rFonts w:ascii="Calibri" w:hAnsi="Calibri" w:cs="Times New Roman"/>
+          <w:rFonts w:ascii="Times New Roman" w:hAnsi="Times New Roman" w:cs="Times New Roman"/>
           <w:color w:val="FF0000"/>
         </w:rPr>
         <w:t xml:space="preserve">a) For each of the sub-problems you’ve discussed in #2, what is a possible solution? </w:t>
@@ -1830,7 +1867,7 @@
       </w:r>
       <w:r>
         <w:rPr>
-          <w:rFonts w:ascii="Calibri" w:hAnsi="Calibri" w:cs="Times New Roman"/>
+          <w:rFonts w:ascii="Times New Roman" w:hAnsi="Times New Roman" w:cs="Times New Roman"/>
           <w:color w:val="FF0000"/>
         </w:rPr>
         <w:t xml:space="preserve">a) Does each solution meet the goals? b) Will each solution work for ALL cases? </w:t>
@@ -1868,14 +1905,14 @@
       </w:pPr>
       <w:r>
         <w:rPr>
-          <w:rFonts w:ascii="Calibri" w:hAnsi="Calibri" w:cs="Times New Roman"/>
+          <w:rFonts w:ascii="Times New Roman" w:hAnsi="Times New Roman" w:cs="Times New Roman"/>
           <w:color w:val="FF0000"/>
         </w:rPr>
         <w:t>Explain the solution in full.</w:t>
       </w:r>
       <w:r>
         <w:rPr>
-          <w:rFonts w:ascii="Calibri" w:hAnsi="Calibri" w:cs="Times New Roman"/>
+          <w:rFonts w:ascii="Times New Roman" w:hAnsi="Times New Roman" w:cs="Times New Roman"/>
           <w:color w:val="FF0000"/>
         </w:rPr>
         <w:br/>

</xml_diff>

<commit_message>
Question 2 Solutions Question 2: Section 4
</commit_message>
<xml_diff>
--- a/ProblemSolving/Bathurst_Matthew_ProblemSolving.docx
+++ b/ProblemSolving/Bathurst_Matthew_ProblemSolving.docx
@@ -779,29 +779,7 @@
           <w:sz w:val="24"/>
           <w:szCs w:val="24"/>
         </w:rPr>
-        <w:t xml:space="preserve">pairs of white. You select the socks in the dark and can check them only after a selection has been made. What is the smallest number of socks you need to select to guarantee getting the </w:t>
-      </w:r>
-      <w:proofErr w:type="gramStart"/>
-      <w:r>
-        <w:rPr>
-          <w:rFonts w:ascii="Times New Roman" w:hAnsi="Times New Roman"/>
-          <w:b/>
-          <w:i/>
-          <w:sz w:val="24"/>
-          <w:szCs w:val="24"/>
-        </w:rPr>
-        <w:t>following:</w:t>
-      </w:r>
-      <w:proofErr w:type="gramEnd"/>
-      <w:r>
-        <w:rPr>
-          <w:rFonts w:ascii="Times New Roman" w:hAnsi="Times New Roman"/>
-          <w:b/>
-          <w:i/>
-          <w:sz w:val="24"/>
-          <w:szCs w:val="24"/>
-        </w:rPr>
-        <w:t xml:space="preserve"> </w:t>
+        <w:t xml:space="preserve">pairs of white. You select the socks in the dark and can check them only after a selection has been made. What is the smallest number of socks you need to select to guarantee getting the following: </w:t>
       </w:r>
     </w:p>
     <w:p>
@@ -1255,27 +1233,70 @@
         <w:ind w:left="1440"/>
         <w:rPr>
           <w:rFonts w:ascii="Times New Roman" w:hAnsi="Times New Roman" w:cs="Times New Roman"/>
-        </w:rPr>
-      </w:pPr>
-      <w:r>
-        <w:rPr>
-          <w:rFonts w:ascii="Times New Roman" w:hAnsi="Times New Roman" w:cs="Times New Roman"/>
-          <w:b/>
-          <w:i/>
-        </w:rPr>
-        <w:t>The Hybrid Folded/Organized Drawer Solution:</w:t>
-      </w:r>
-      <w:r>
-        <w:rPr>
-          <w:rFonts w:ascii="Times New Roman" w:hAnsi="Times New Roman" w:cs="Times New Roman"/>
-        </w:rPr>
-        <w:t xml:space="preserve"> You combine The Folded sock solution and the Drawer Organized Solution.  </w:t>
+          <w:b/>
+          <w:i/>
+        </w:rPr>
+      </w:pPr>
+      <w:r>
+        <w:rPr>
+          <w:rFonts w:ascii="Times New Roman" w:hAnsi="Times New Roman" w:cs="Times New Roman"/>
+          <w:b/>
+          <w:i/>
+        </w:rPr>
+        <w:t xml:space="preserve">The Tactile Sock Solution: </w:t>
+      </w:r>
+      <w:r>
+        <w:rPr>
+          <w:rFonts w:ascii="Times New Roman" w:hAnsi="Times New Roman" w:cs="Times New Roman"/>
+        </w:rPr>
+        <w:t>Each color of sock has a different feel because they are different type of fabric to be made into socks, your black socks are silk, your whites are cotton, and your browns are a nylon/cotton mix.  So you can just decide what socks you want in the dark by feel.</w:t>
+      </w:r>
+    </w:p>
+    <w:p>
+      <w:pPr>
+        <w:pStyle w:val="ListParagraph"/>
+        <w:ind w:left="1440"/>
+        <w:rPr>
+          <w:rFonts w:ascii="Times New Roman" w:hAnsi="Times New Roman" w:cs="Times New Roman"/>
+        </w:rPr>
+      </w:pPr>
+      <w:r>
+        <w:rPr>
+          <w:rFonts w:ascii="Times New Roman" w:hAnsi="Times New Roman" w:cs="Times New Roman"/>
+          <w:b/>
+          <w:i/>
+        </w:rPr>
+        <w:t>The Hybrid Solution:</w:t>
+      </w:r>
+      <w:r>
+        <w:rPr>
+          <w:rFonts w:ascii="Times New Roman" w:hAnsi="Times New Roman" w:cs="Times New Roman"/>
+        </w:rPr>
+        <w:t xml:space="preserve"> You combine The Folded sock solution</w:t>
+      </w:r>
+      <w:r>
+        <w:rPr>
+          <w:rFonts w:ascii="Times New Roman" w:hAnsi="Times New Roman" w:cs="Times New Roman"/>
+        </w:rPr>
+        <w:t>, the Tactile Sock Solution</w:t>
+      </w:r>
+      <w:r>
+        <w:rPr>
+          <w:rFonts w:ascii="Times New Roman" w:hAnsi="Times New Roman" w:cs="Times New Roman"/>
+        </w:rPr>
+        <w:t xml:space="preserve"> and the Drawer Organized Solution.  </w:t>
       </w:r>
       <w:r>
         <w:rPr>
           <w:rFonts w:ascii="Times New Roman" w:hAnsi="Times New Roman" w:cs="Times New Roman"/>
         </w:rPr>
         <w:t xml:space="preserve">  </w:t>
+      </w:r>
+      <w:r>
+        <w:rPr>
+          <w:rFonts w:ascii="Times New Roman" w:hAnsi="Times New Roman" w:cs="Times New Roman"/>
+        </w:rPr>
+        <w:t xml:space="preserve">They are combined into the ultimate, redundant sock solution. </w:t>
       </w:r>
     </w:p>
     <w:p>
@@ -1306,13 +1327,14 @@
         </w:rPr>
         <w:t xml:space="preserve">Evaluate each potential solution </w:t>
       </w:r>
-      <w:r>
-        <w:rPr>
-          <w:rFonts w:ascii="Times New Roman" w:hAnsi="Times New Roman" w:cs="Times New Roman"/>
-          <w:color w:val="FF0000"/>
-        </w:rPr>
-        <w:t xml:space="preserve">a) Does each solution meet the goals? b) Will each solution work for ALL cases? </w:t>
-      </w:r>
+    </w:p>
+    <w:p>
+      <w:pPr>
+        <w:pStyle w:val="ListParagraph"/>
+        <w:rPr>
+          <w:rFonts w:ascii="Times New Roman" w:hAnsi="Times New Roman" w:cs="Times New Roman"/>
+        </w:rPr>
+      </w:pPr>
     </w:p>
     <w:p>
       <w:pPr>
@@ -1394,16 +1416,67 @@
           <w:b/>
           <w:i/>
         </w:rPr>
-        <w:t>The Folded Sock Solution:</w:t>
-      </w:r>
-      <w:r>
-        <w:rPr>
-          <w:rFonts w:ascii="Times New Roman" w:hAnsi="Times New Roman" w:cs="Times New Roman"/>
+        <w:t>The Folded Sock, Drawer Organizing, &amp; Tactile Sock Solution</w:t>
+      </w:r>
+      <w:r>
+        <w:rPr>
+          <w:rFonts w:ascii="Times New Roman" w:hAnsi="Times New Roman" w:cs="Times New Roman"/>
+          <w:b/>
+          <w:i/>
+        </w:rPr>
+        <w:t>:</w:t>
+      </w:r>
+      <w:r>
+        <w:rPr>
+          <w:rFonts w:ascii="Times New Roman" w:hAnsi="Times New Roman" w:cs="Times New Roman"/>
+          <w:b/>
+          <w:i/>
         </w:rPr>
         <w:t xml:space="preserve"> </w:t>
+      </w:r>
+      <w:r>
+        <w:rPr>
+          <w:rFonts w:ascii="Times New Roman" w:hAnsi="Times New Roman" w:cs="Times New Roman"/>
+        </w:rPr>
+        <w:t xml:space="preserve">These functions all work off the same idea that the blind implement in organizing, </w:t>
+      </w:r>
+      <w:r>
+        <w:rPr>
+          <w:rFonts w:ascii="Times New Roman" w:hAnsi="Times New Roman" w:cs="Times New Roman"/>
+        </w:rPr>
+        <w:t xml:space="preserve">be it via touch, or geographical place you can be confident that your selection is correct.  When combined in </w:t>
+      </w:r>
+      <w:r>
+        <w:rPr>
+          <w:rFonts w:ascii="Times New Roman" w:hAnsi="Times New Roman" w:cs="Times New Roman"/>
+          <w:b/>
+          <w:i/>
+        </w:rPr>
+        <w:t>The Hybrid Solution</w:t>
+      </w:r>
+      <w:r>
+        <w:rPr>
+          <w:rFonts w:ascii="Times New Roman" w:hAnsi="Times New Roman" w:cs="Times New Roman"/>
+        </w:rPr>
+        <w:t xml:space="preserve">, you lower the potential for error, creating an ideal situation.   </w:t>
       </w:r>
       <w:bookmarkStart w:id="0" w:name="_GoBack"/>
       <w:bookmarkEnd w:id="0"/>
+      <w:r>
+        <w:rPr>
+          <w:rFonts w:ascii="Times New Roman" w:hAnsi="Times New Roman" w:cs="Times New Roman"/>
+        </w:rPr>
+        <w:t xml:space="preserve">  </w:t>
+      </w:r>
+    </w:p>
+    <w:p>
+      <w:pPr>
+        <w:pStyle w:val="ListParagraph"/>
+        <w:ind w:left="1440"/>
+        <w:rPr>
+          <w:rFonts w:ascii="Times New Roman" w:hAnsi="Times New Roman" w:cs="Times New Roman"/>
+        </w:rPr>
+      </w:pPr>
     </w:p>
     <w:p>
       <w:pPr>
@@ -1513,10 +1586,13 @@
           <w:sz w:val="24"/>
           <w:szCs w:val="24"/>
         </w:rPr>
-        <w:t xml:space="preserve">a) What if the girl counts from 1 to </w:t>
-      </w:r>
-      <w:proofErr w:type="gramStart"/>
-      <w:r>
+        <w:t xml:space="preserve">a) What if the girl counts from 1 to 10 </w:t>
+      </w:r>
+    </w:p>
+    <w:p>
+      <w:pPr>
+        <w:pStyle w:val="NormalWeb"/>
+        <w:contextualSpacing/>
         <w:rPr>
           <w:rFonts w:ascii="Times New Roman" w:hAnsi="Times New Roman"/>
           <w:b/>
@@ -1524,9 +1600,7 @@
           <w:sz w:val="24"/>
           <w:szCs w:val="24"/>
         </w:rPr>
-        <w:t>10</w:t>
-      </w:r>
-      <w:proofErr w:type="gramEnd"/>
+      </w:pPr>
       <w:r>
         <w:rPr>
           <w:rFonts w:ascii="Times New Roman" w:hAnsi="Times New Roman"/>
@@ -1535,7 +1609,7 @@
           <w:sz w:val="24"/>
           <w:szCs w:val="24"/>
         </w:rPr>
-        <w:t xml:space="preserve"> </w:t>
+        <w:t xml:space="preserve">b) What if the girl counts from 1 to 100 </w:t>
       </w:r>
     </w:p>
     <w:p>
@@ -1558,74 +1632,7 @@
           <w:sz w:val="24"/>
           <w:szCs w:val="24"/>
         </w:rPr>
-        <w:t xml:space="preserve">b) What if the girl counts from 1 to </w:t>
-      </w:r>
-      <w:proofErr w:type="gramStart"/>
-      <w:r>
-        <w:rPr>
-          <w:rFonts w:ascii="Times New Roman" w:hAnsi="Times New Roman"/>
-          <w:b/>
-          <w:i/>
-          <w:sz w:val="24"/>
-          <w:szCs w:val="24"/>
-        </w:rPr>
-        <w:t>100</w:t>
-      </w:r>
-      <w:proofErr w:type="gramEnd"/>
-      <w:r>
-        <w:rPr>
-          <w:rFonts w:ascii="Times New Roman" w:hAnsi="Times New Roman"/>
-          <w:b/>
-          <w:i/>
-          <w:sz w:val="24"/>
-          <w:szCs w:val="24"/>
-        </w:rPr>
-        <w:t xml:space="preserve"> </w:t>
-      </w:r>
-    </w:p>
-    <w:p>
-      <w:pPr>
-        <w:pStyle w:val="NormalWeb"/>
-        <w:contextualSpacing/>
-        <w:rPr>
-          <w:rFonts w:ascii="Times New Roman" w:hAnsi="Times New Roman"/>
-          <w:b/>
-          <w:i/>
-          <w:sz w:val="24"/>
-          <w:szCs w:val="24"/>
-        </w:rPr>
-      </w:pPr>
-      <w:r>
-        <w:rPr>
-          <w:rFonts w:ascii="Times New Roman" w:hAnsi="Times New Roman"/>
-          <w:b/>
-          <w:i/>
-          <w:sz w:val="24"/>
-          <w:szCs w:val="24"/>
-        </w:rPr>
-        <w:t xml:space="preserve">c) What if the girl counts from 1 to </w:t>
-      </w:r>
-      <w:proofErr w:type="gramStart"/>
-      <w:r>
-        <w:rPr>
-          <w:rFonts w:ascii="Times New Roman" w:hAnsi="Times New Roman"/>
-          <w:b/>
-          <w:i/>
-          <w:sz w:val="24"/>
-          <w:szCs w:val="24"/>
-        </w:rPr>
-        <w:t>1000</w:t>
-      </w:r>
-      <w:proofErr w:type="gramEnd"/>
-      <w:r>
-        <w:rPr>
-          <w:rFonts w:ascii="Times New Roman" w:hAnsi="Times New Roman"/>
-          <w:b/>
-          <w:i/>
-          <w:sz w:val="24"/>
-          <w:szCs w:val="24"/>
-        </w:rPr>
-        <w:t xml:space="preserve"> </w:t>
+        <w:t xml:space="preserve">c) What if the girl counts from 1 to 1000 </w:t>
       </w:r>
     </w:p>
     <w:p>

</xml_diff>

<commit_message>
Question 3 Identified Solutions Question 3 : Section 3
</commit_message>
<xml_diff>
--- a/ProblemSolving/Bathurst_Matthew_ProblemSolving.docx
+++ b/ProblemSolving/Bathurst_Matthew_ProblemSolving.docx
@@ -779,7 +779,29 @@
           <w:sz w:val="24"/>
           <w:szCs w:val="24"/>
         </w:rPr>
-        <w:t xml:space="preserve">pairs of white. You select the socks in the dark and can check them only after a selection has been made. What is the smallest number of socks you need to select to guarantee getting the following: </w:t>
+        <w:t xml:space="preserve">pairs of white. You select the socks in the dark and can check them only after a selection has been made. What is the smallest number of socks you need to select to guarantee getting the </w:t>
+      </w:r>
+      <w:proofErr w:type="gramStart"/>
+      <w:r>
+        <w:rPr>
+          <w:rFonts w:ascii="Times New Roman" w:hAnsi="Times New Roman"/>
+          <w:b/>
+          <w:i/>
+          <w:sz w:val="24"/>
+          <w:szCs w:val="24"/>
+        </w:rPr>
+        <w:t>following:</w:t>
+      </w:r>
+      <w:proofErr w:type="gramEnd"/>
+      <w:r>
+        <w:rPr>
+          <w:rFonts w:ascii="Times New Roman" w:hAnsi="Times New Roman"/>
+          <w:b/>
+          <w:i/>
+          <w:sz w:val="24"/>
+          <w:szCs w:val="24"/>
+        </w:rPr>
+        <w:t xml:space="preserve"> </w:t>
       </w:r>
     </w:p>
     <w:p>
@@ -959,28 +981,36 @@
     <w:p>
       <w:pPr>
         <w:pStyle w:val="ListParagraph"/>
-        <w:numPr>
-          <w:ilvl w:val="3"/>
-          <w:numId w:val="2"/>
-        </w:numPr>
-        <w:rPr>
-          <w:rFonts w:ascii="Times New Roman" w:hAnsi="Times New Roman" w:cs="Times New Roman"/>
-        </w:rPr>
-      </w:pPr>
-      <w:r>
-        <w:rPr>
-          <w:rFonts w:ascii="Times New Roman" w:hAnsi="Times New Roman" w:cs="Times New Roman"/>
-        </w:rPr>
-        <w:t>There is a finite amount of socks of broken down into 5 black pairs, 3 brown pairs, 2 white pairs</w:t>
-      </w:r>
-    </w:p>
-    <w:p>
-      <w:pPr>
-        <w:pStyle w:val="ListParagraph"/>
-        <w:numPr>
-          <w:ilvl w:val="3"/>
-          <w:numId w:val="2"/>
-        </w:numPr>
+        <w:ind w:left="2880"/>
+        <w:rPr>
+          <w:rFonts w:ascii="Times New Roman" w:hAnsi="Times New Roman" w:cs="Times New Roman"/>
+        </w:rPr>
+      </w:pPr>
+      <w:r>
+        <w:rPr>
+          <w:rFonts w:ascii="Times New Roman" w:hAnsi="Times New Roman" w:cs="Times New Roman"/>
+        </w:rPr>
+        <w:t xml:space="preserve">There is a finite amount of socks of broken down into 5 black pairs, 3 brown pairs, </w:t>
+      </w:r>
+      <w:proofErr w:type="gramStart"/>
+      <w:r>
+        <w:rPr>
+          <w:rFonts w:ascii="Times New Roman" w:hAnsi="Times New Roman" w:cs="Times New Roman"/>
+        </w:rPr>
+        <w:t>2</w:t>
+      </w:r>
+      <w:proofErr w:type="gramEnd"/>
+      <w:r>
+        <w:rPr>
+          <w:rFonts w:ascii="Times New Roman" w:hAnsi="Times New Roman" w:cs="Times New Roman"/>
+        </w:rPr>
+        <w:t xml:space="preserve"> white pairs</w:t>
+      </w:r>
+    </w:p>
+    <w:p>
+      <w:pPr>
+        <w:pStyle w:val="ListParagraph"/>
+        <w:ind w:left="2880"/>
         <w:rPr>
           <w:rFonts w:ascii="Times New Roman" w:hAnsi="Times New Roman" w:cs="Times New Roman"/>
         </w:rPr>
@@ -995,10 +1025,7 @@
     <w:p>
       <w:pPr>
         <w:pStyle w:val="ListParagraph"/>
-        <w:numPr>
-          <w:ilvl w:val="3"/>
-          <w:numId w:val="2"/>
-        </w:numPr>
+        <w:ind w:left="2880"/>
         <w:rPr>
           <w:rFonts w:ascii="Times New Roman" w:hAnsi="Times New Roman" w:cs="Times New Roman"/>
         </w:rPr>
@@ -1035,10 +1062,7 @@
     <w:p>
       <w:pPr>
         <w:pStyle w:val="ListParagraph"/>
-        <w:numPr>
-          <w:ilvl w:val="0"/>
-          <w:numId w:val="10"/>
-        </w:numPr>
+        <w:ind w:left="2887"/>
         <w:rPr>
           <w:rFonts w:ascii="Times New Roman" w:hAnsi="Times New Roman" w:cs="Times New Roman"/>
         </w:rPr>
@@ -1053,10 +1077,7 @@
     <w:p>
       <w:pPr>
         <w:pStyle w:val="ListParagraph"/>
-        <w:numPr>
-          <w:ilvl w:val="0"/>
-          <w:numId w:val="10"/>
-        </w:numPr>
+        <w:ind w:left="2887"/>
         <w:rPr>
           <w:rFonts w:ascii="Times New Roman" w:hAnsi="Times New Roman" w:cs="Times New Roman"/>
         </w:rPr>
@@ -1071,10 +1092,7 @@
     <w:p>
       <w:pPr>
         <w:pStyle w:val="ListParagraph"/>
-        <w:numPr>
-          <w:ilvl w:val="0"/>
-          <w:numId w:val="10"/>
-        </w:numPr>
+        <w:ind w:left="2887"/>
         <w:rPr>
           <w:rFonts w:ascii="Times New Roman" w:hAnsi="Times New Roman" w:cs="Times New Roman"/>
         </w:rPr>
@@ -1458,15 +1476,7 @@
         <w:rPr>
           <w:rFonts w:ascii="Times New Roman" w:hAnsi="Times New Roman" w:cs="Times New Roman"/>
         </w:rPr>
-        <w:t xml:space="preserve">, you lower the potential for error, creating an ideal situation.   </w:t>
-      </w:r>
-      <w:bookmarkStart w:id="0" w:name="_GoBack"/>
-      <w:bookmarkEnd w:id="0"/>
-      <w:r>
-        <w:rPr>
-          <w:rFonts w:ascii="Times New Roman" w:hAnsi="Times New Roman" w:cs="Times New Roman"/>
-        </w:rPr>
-        <w:t xml:space="preserve">  </w:t>
+        <w:t xml:space="preserve">, you lower the potential for error, creating an ideal situation.     </w:t>
       </w:r>
     </w:p>
     <w:p>
@@ -1586,7 +1596,29 @@
           <w:sz w:val="24"/>
           <w:szCs w:val="24"/>
         </w:rPr>
-        <w:t xml:space="preserve">a) What if the girl counts from 1 to 10 </w:t>
+        <w:t xml:space="preserve">a) What if the girl counts from 1 to </w:t>
+      </w:r>
+      <w:proofErr w:type="gramStart"/>
+      <w:r>
+        <w:rPr>
+          <w:rFonts w:ascii="Times New Roman" w:hAnsi="Times New Roman"/>
+          <w:b/>
+          <w:i/>
+          <w:sz w:val="24"/>
+          <w:szCs w:val="24"/>
+        </w:rPr>
+        <w:t>10</w:t>
+      </w:r>
+      <w:proofErr w:type="gramEnd"/>
+      <w:r>
+        <w:rPr>
+          <w:rFonts w:ascii="Times New Roman" w:hAnsi="Times New Roman"/>
+          <w:b/>
+          <w:i/>
+          <w:sz w:val="24"/>
+          <w:szCs w:val="24"/>
+        </w:rPr>
+        <w:t xml:space="preserve"> </w:t>
       </w:r>
     </w:p>
     <w:p>
@@ -1609,7 +1641,29 @@
           <w:sz w:val="24"/>
           <w:szCs w:val="24"/>
         </w:rPr>
-        <w:t xml:space="preserve">b) What if the girl counts from 1 to 100 </w:t>
+        <w:t xml:space="preserve">b) What if the girl counts from 1 to </w:t>
+      </w:r>
+      <w:proofErr w:type="gramStart"/>
+      <w:r>
+        <w:rPr>
+          <w:rFonts w:ascii="Times New Roman" w:hAnsi="Times New Roman"/>
+          <w:b/>
+          <w:i/>
+          <w:sz w:val="24"/>
+          <w:szCs w:val="24"/>
+        </w:rPr>
+        <w:t>100</w:t>
+      </w:r>
+      <w:proofErr w:type="gramEnd"/>
+      <w:r>
+        <w:rPr>
+          <w:rFonts w:ascii="Times New Roman" w:hAnsi="Times New Roman"/>
+          <w:b/>
+          <w:i/>
+          <w:sz w:val="24"/>
+          <w:szCs w:val="24"/>
+        </w:rPr>
+        <w:t xml:space="preserve"> </w:t>
       </w:r>
     </w:p>
     <w:p>
@@ -1632,7 +1686,29 @@
           <w:sz w:val="24"/>
           <w:szCs w:val="24"/>
         </w:rPr>
-        <w:t xml:space="preserve">c) What if the girl counts from 1 to 1000 </w:t>
+        <w:t xml:space="preserve">c) What if the girl counts from 1 to </w:t>
+      </w:r>
+      <w:proofErr w:type="gramStart"/>
+      <w:r>
+        <w:rPr>
+          <w:rFonts w:ascii="Times New Roman" w:hAnsi="Times New Roman"/>
+          <w:b/>
+          <w:i/>
+          <w:sz w:val="24"/>
+          <w:szCs w:val="24"/>
+        </w:rPr>
+        <w:t>1000</w:t>
+      </w:r>
+      <w:proofErr w:type="gramEnd"/>
+      <w:r>
+        <w:rPr>
+          <w:rFonts w:ascii="Times New Roman" w:hAnsi="Times New Roman"/>
+          <w:b/>
+          <w:i/>
+          <w:sz w:val="24"/>
+          <w:szCs w:val="24"/>
+        </w:rPr>
+        <w:t xml:space="preserve"> </w:t>
       </w:r>
     </w:p>
     <w:p>
@@ -1731,10 +1807,7 @@
     <w:p>
       <w:pPr>
         <w:pStyle w:val="ListParagraph"/>
-        <w:numPr>
-          <w:ilvl w:val="3"/>
-          <w:numId w:val="4"/>
-        </w:numPr>
+        <w:ind w:left="2880"/>
         <w:rPr>
           <w:rFonts w:ascii="Times New Roman" w:hAnsi="Times New Roman" w:cs="Times New Roman"/>
         </w:rPr>
@@ -1749,10 +1822,7 @@
     <w:p>
       <w:pPr>
         <w:pStyle w:val="ListParagraph"/>
-        <w:numPr>
-          <w:ilvl w:val="3"/>
-          <w:numId w:val="4"/>
-        </w:numPr>
+        <w:ind w:left="2880"/>
         <w:rPr>
           <w:rFonts w:ascii="Times New Roman" w:hAnsi="Times New Roman" w:cs="Times New Roman"/>
         </w:rPr>
@@ -1789,10 +1859,7 @@
     <w:p>
       <w:pPr>
         <w:pStyle w:val="ListParagraph"/>
-        <w:numPr>
-          <w:ilvl w:val="0"/>
-          <w:numId w:val="13"/>
-        </w:numPr>
+        <w:ind w:left="2887"/>
         <w:rPr>
           <w:rFonts w:ascii="Times New Roman" w:hAnsi="Times New Roman" w:cs="Times New Roman"/>
         </w:rPr>
@@ -1807,19 +1874,30 @@
     <w:p>
       <w:pPr>
         <w:pStyle w:val="ListParagraph"/>
-        <w:numPr>
-          <w:ilvl w:val="1"/>
-          <w:numId w:val="13"/>
-        </w:numPr>
-        <w:rPr>
-          <w:rFonts w:ascii="Times New Roman" w:hAnsi="Times New Roman" w:cs="Times New Roman"/>
-        </w:rPr>
-      </w:pPr>
-      <w:r>
-        <w:rPr>
-          <w:rFonts w:ascii="Times New Roman" w:hAnsi="Times New Roman" w:cs="Times New Roman"/>
-        </w:rPr>
-        <w:t>Then Identify the solution to the counts of 1-10, 1-100, 1-1000 based upon logical patterns</w:t>
+        <w:ind w:left="3607"/>
+        <w:rPr>
+          <w:rFonts w:ascii="Times New Roman" w:hAnsi="Times New Roman" w:cs="Times New Roman"/>
+        </w:rPr>
+      </w:pPr>
+      <w:r>
+        <w:rPr>
+          <w:rFonts w:ascii="Times New Roman" w:hAnsi="Times New Roman" w:cs="Times New Roman"/>
+        </w:rPr>
+        <w:t xml:space="preserve">Then </w:t>
+      </w:r>
+      <w:proofErr w:type="gramStart"/>
+      <w:r>
+        <w:rPr>
+          <w:rFonts w:ascii="Times New Roman" w:hAnsi="Times New Roman" w:cs="Times New Roman"/>
+        </w:rPr>
+        <w:t>Identify</w:t>
+      </w:r>
+      <w:proofErr w:type="gramEnd"/>
+      <w:r>
+        <w:rPr>
+          <w:rFonts w:ascii="Times New Roman" w:hAnsi="Times New Roman" w:cs="Times New Roman"/>
+        </w:rPr>
+        <w:t xml:space="preserve"> the solution to the counts of 1-10, 1-100, 1-1000 based upon logical patterns</w:t>
       </w:r>
     </w:p>
     <w:p>
@@ -1847,12 +1925,88 @@
         </w:rPr>
         <w:t xml:space="preserve">Identify potential solutions </w:t>
       </w:r>
-      <w:r>
-        <w:rPr>
-          <w:rFonts w:ascii="Times New Roman" w:hAnsi="Times New Roman" w:cs="Times New Roman"/>
-          <w:color w:val="FF0000"/>
-        </w:rPr>
-        <w:t xml:space="preserve">a) For each of the sub-problems you’ve discussed in #2, what is a possible solution? </w:t>
+    </w:p>
+    <w:p>
+      <w:pPr>
+        <w:ind w:left="360"/>
+        <w:rPr>
+          <w:rFonts w:ascii="Times New Roman" w:hAnsi="Times New Roman" w:cs="Times New Roman"/>
+        </w:rPr>
+      </w:pPr>
+    </w:p>
+    <w:p>
+      <w:pPr>
+        <w:pStyle w:val="ListParagraph"/>
+        <w:ind w:left="1440"/>
+        <w:rPr>
+          <w:rFonts w:ascii="Times New Roman" w:hAnsi="Times New Roman" w:cs="Times New Roman"/>
+        </w:rPr>
+      </w:pPr>
+      <w:r>
+        <w:rPr>
+          <w:rFonts w:ascii="Times New Roman" w:hAnsi="Times New Roman" w:cs="Times New Roman"/>
+          <w:b/>
+          <w:i/>
+        </w:rPr>
+        <w:t xml:space="preserve">The Finger Test: </w:t>
+      </w:r>
+      <w:r>
+        <w:rPr>
+          <w:rFonts w:ascii="Times New Roman" w:hAnsi="Times New Roman" w:cs="Times New Roman"/>
+        </w:rPr>
+        <w:t xml:space="preserve">Count out 1-10, 1-100, and 1-1000 on your own hand, as a physical solution to the question. </w:t>
+      </w:r>
+      <w:r>
+        <w:rPr>
+          <w:rFonts w:ascii="Times New Roman" w:hAnsi="Times New Roman" w:cs="Times New Roman"/>
+        </w:rPr>
+        <w:t xml:space="preserve">Identifies the pattern the child works on, and  </w:t>
+      </w:r>
+    </w:p>
+    <w:p>
+      <w:pPr>
+        <w:pStyle w:val="ListParagraph"/>
+        <w:ind w:left="1440"/>
+        <w:rPr>
+          <w:rFonts w:ascii="Times New Roman" w:hAnsi="Times New Roman" w:cs="Times New Roman"/>
+        </w:rPr>
+      </w:pPr>
+      <w:r>
+        <w:rPr>
+          <w:rFonts w:ascii="Times New Roman" w:hAnsi="Times New Roman" w:cs="Times New Roman"/>
+          <w:b/>
+          <w:i/>
+        </w:rPr>
+        <w:t xml:space="preserve">The Excel Spreadsheet Solution: </w:t>
+      </w:r>
+      <w:r>
+        <w:rPr>
+          <w:rFonts w:ascii="Times New Roman" w:hAnsi="Times New Roman" w:cs="Times New Roman"/>
+        </w:rPr>
+        <w:t xml:space="preserve">A digital version of the Finger Test, and it’s easier to catch a pattern.  </w:t>
+      </w:r>
+    </w:p>
+    <w:p>
+      <w:pPr>
+        <w:pStyle w:val="ListParagraph"/>
+        <w:ind w:left="1440"/>
+        <w:rPr>
+          <w:rFonts w:ascii="Times New Roman" w:hAnsi="Times New Roman" w:cs="Times New Roman"/>
+        </w:rPr>
+      </w:pPr>
+      <w:r>
+        <w:rPr>
+          <w:rFonts w:ascii="Times New Roman" w:hAnsi="Times New Roman" w:cs="Times New Roman"/>
+          <w:b/>
+          <w:i/>
+        </w:rPr>
+        <w:t>Mathematical Solution:</w:t>
+      </w:r>
+      <w:r>
+        <w:rPr>
+          <w:rFonts w:ascii="Times New Roman" w:hAnsi="Times New Roman" w:cs="Times New Roman"/>
+        </w:rPr>
+        <w:t xml:space="preserve"> I’m missing the tools to figure this solution, but there is one.  </w:t>
       </w:r>
     </w:p>
     <w:p>
@@ -1891,6 +2045,8 @@
           <w:rFonts w:ascii="Times New Roman" w:hAnsi="Times New Roman" w:cs="Times New Roman"/>
         </w:rPr>
       </w:pPr>
+      <w:bookmarkStart w:id="0" w:name="_GoBack"/>
+      <w:bookmarkEnd w:id="0"/>
       <w:r>
         <w:rPr>
           <w:rFonts w:ascii="Times New Roman" w:hAnsi="Times New Roman" w:cs="Times New Roman"/>

</xml_diff>

<commit_message>
Question 3: Solutions to the problem Question 3 : Section 4
This question utterly frustrates me, need major readdressing hoping going back and answer the final question and showing the implementation of them conjures new solution ideas.
</commit_message>
<xml_diff>
--- a/ProblemSolving/Bathurst_Matthew_ProblemSolving.docx
+++ b/ProblemSolving/Bathurst_Matthew_ProblemSolving.docx
@@ -1983,7 +1983,19 @@
         <w:rPr>
           <w:rFonts w:ascii="Times New Roman" w:hAnsi="Times New Roman" w:cs="Times New Roman"/>
         </w:rPr>
-        <w:t xml:space="preserve">A digital version of the Finger Test, and it’s easier to catch a pattern.  </w:t>
+        <w:t xml:space="preserve">A digital version of the Finger Test, and it’s easier to </w:t>
+      </w:r>
+      <w:r>
+        <w:rPr>
+          <w:rFonts w:ascii="Times New Roman" w:hAnsi="Times New Roman" w:cs="Times New Roman"/>
+        </w:rPr>
+        <w:t xml:space="preserve">find the solution through putting the pattern down on paper. </w:t>
+      </w:r>
+      <w:r>
+        <w:rPr>
+          <w:rFonts w:ascii="Times New Roman" w:hAnsi="Times New Roman" w:cs="Times New Roman"/>
+        </w:rPr>
+        <w:t xml:space="preserve">  </w:t>
       </w:r>
     </w:p>
     <w:p>
@@ -2008,6 +2020,15 @@
         </w:rPr>
         <w:t xml:space="preserve"> I’m missing the tools to figure this solution, but there is one.  </w:t>
       </w:r>
+    </w:p>
+    <w:p>
+      <w:pPr>
+        <w:pStyle w:val="ListParagraph"/>
+        <w:ind w:left="1440"/>
+        <w:rPr>
+          <w:rFonts w:ascii="Times New Roman" w:hAnsi="Times New Roman" w:cs="Times New Roman"/>
+        </w:rPr>
+      </w:pPr>
     </w:p>
     <w:p>
       <w:pPr>
@@ -2026,13 +2047,124 @@
         </w:rPr>
         <w:t xml:space="preserve">Evaluate each potential solution </w:t>
       </w:r>
-      <w:r>
-        <w:rPr>
-          <w:rFonts w:ascii="Times New Roman" w:hAnsi="Times New Roman" w:cs="Times New Roman"/>
-          <w:color w:val="FF0000"/>
-        </w:rPr>
-        <w:t xml:space="preserve">a) Does each solution meet the goals? b) Will each solution work for ALL cases? </w:t>
-      </w:r>
+    </w:p>
+    <w:p>
+      <w:pPr>
+        <w:pStyle w:val="ListParagraph"/>
+        <w:ind w:left="1440"/>
+        <w:rPr>
+          <w:rFonts w:ascii="Times New Roman" w:hAnsi="Times New Roman" w:cs="Times New Roman"/>
+        </w:rPr>
+      </w:pPr>
+      <w:r>
+        <w:rPr>
+          <w:rFonts w:ascii="Times New Roman" w:hAnsi="Times New Roman" w:cs="Times New Roman"/>
+          <w:b/>
+          <w:i/>
+        </w:rPr>
+        <w:t>The Mathematical Solution</w:t>
+      </w:r>
+      <w:r>
+        <w:rPr>
+          <w:rFonts w:ascii="Times New Roman" w:hAnsi="Times New Roman" w:cs="Times New Roman"/>
+        </w:rPr>
+        <w:t xml:space="preserve">: This is the best </w:t>
+      </w:r>
+      <w:r>
+        <w:rPr>
+          <w:rFonts w:ascii="Times New Roman" w:hAnsi="Times New Roman" w:cs="Times New Roman"/>
+        </w:rPr>
+        <w:t>solution;</w:t>
+      </w:r>
+      <w:r>
+        <w:rPr>
+          <w:rFonts w:ascii="Times New Roman" w:hAnsi="Times New Roman" w:cs="Times New Roman"/>
+        </w:rPr>
+        <w:t xml:space="preserve"> the current problem is as this is an individual assignment not a collaborative one and my understanding of math </w:t>
+      </w:r>
+      <w:proofErr w:type="gramStart"/>
+      <w:r>
+        <w:rPr>
+          <w:rFonts w:ascii="Times New Roman" w:hAnsi="Times New Roman" w:cs="Times New Roman"/>
+        </w:rPr>
+        <w:t>is</w:t>
+      </w:r>
+      <w:proofErr w:type="gramEnd"/>
+      <w:r>
+        <w:rPr>
+          <w:rFonts w:ascii="Times New Roman" w:hAnsi="Times New Roman" w:cs="Times New Roman"/>
+        </w:rPr>
+        <w:t xml:space="preserve"> somewhat finite and inexperienced currently so I had to pass on the obvious solution.</w:t>
+      </w:r>
+    </w:p>
+    <w:p>
+      <w:pPr>
+        <w:pStyle w:val="ListParagraph"/>
+        <w:ind w:left="1440"/>
+        <w:rPr>
+          <w:rFonts w:ascii="Times New Roman" w:hAnsi="Times New Roman" w:cs="Times New Roman"/>
+        </w:rPr>
+      </w:pPr>
+      <w:r>
+        <w:rPr>
+          <w:rFonts w:ascii="Times New Roman" w:hAnsi="Times New Roman" w:cs="Times New Roman"/>
+          <w:b/>
+          <w:i/>
+        </w:rPr>
+        <w:t xml:space="preserve">The </w:t>
+      </w:r>
+      <w:r>
+        <w:rPr>
+          <w:rFonts w:ascii="Times New Roman" w:hAnsi="Times New Roman" w:cs="Times New Roman"/>
+          <w:b/>
+          <w:i/>
+        </w:rPr>
+        <w:t>Finger Test Solution</w:t>
+      </w:r>
+      <w:r>
+        <w:rPr>
+          <w:rFonts w:ascii="Times New Roman" w:hAnsi="Times New Roman" w:cs="Times New Roman"/>
+        </w:rPr>
+        <w:t>: An obvious, easy, and time-consuming solution.  The simplest most direct solution, hard to flawlessly reproduce it.</w:t>
+      </w:r>
+    </w:p>
+    <w:p>
+      <w:pPr>
+        <w:pStyle w:val="ListParagraph"/>
+        <w:ind w:left="1440"/>
+        <w:rPr>
+          <w:rFonts w:ascii="Times New Roman" w:hAnsi="Times New Roman" w:cs="Times New Roman"/>
+        </w:rPr>
+      </w:pPr>
+      <w:r>
+        <w:rPr>
+          <w:rFonts w:ascii="Times New Roman" w:hAnsi="Times New Roman" w:cs="Times New Roman"/>
+          <w:b/>
+          <w:i/>
+        </w:rPr>
+        <w:t>The Excel Spreadsheet Solution</w:t>
+      </w:r>
+      <w:r>
+        <w:rPr>
+          <w:rFonts w:ascii="Times New Roman" w:hAnsi="Times New Roman" w:cs="Times New Roman"/>
+        </w:rPr>
+        <w:t>:</w:t>
+      </w:r>
+      <w:r>
+        <w:rPr>
+          <w:rFonts w:ascii="Times New Roman" w:hAnsi="Times New Roman" w:cs="Times New Roman"/>
+        </w:rPr>
+        <w:t xml:space="preserve"> Just like the finger test solution, but able to automate it with a simple 2 column 1000 row work area, you just manual input the first full rotation of a count from thumb back to thumb along with charting it, and then copy and paste it, all the way down. </w:t>
+      </w:r>
+    </w:p>
+    <w:p>
+      <w:pPr>
+        <w:pStyle w:val="ListParagraph"/>
+        <w:ind w:left="1440"/>
+        <w:rPr>
+          <w:rFonts w:ascii="Times New Roman" w:hAnsi="Times New Roman" w:cs="Times New Roman"/>
+        </w:rPr>
+      </w:pPr>
     </w:p>
     <w:p>
       <w:pPr>
@@ -2045,8 +2177,6 @@
           <w:rFonts w:ascii="Times New Roman" w:hAnsi="Times New Roman" w:cs="Times New Roman"/>
         </w:rPr>
       </w:pPr>
-      <w:bookmarkStart w:id="0" w:name="_GoBack"/>
-      <w:bookmarkEnd w:id="0"/>
       <w:r>
         <w:rPr>
           <w:rFonts w:ascii="Times New Roman" w:hAnsi="Times New Roman" w:cs="Times New Roman"/>
@@ -2088,6 +2218,8 @@
           <w:rFonts w:ascii="Times New Roman" w:hAnsi="Times New Roman" w:cs="Times New Roman"/>
         </w:rPr>
       </w:pPr>
+      <w:bookmarkStart w:id="0" w:name="_GoBack"/>
+      <w:bookmarkEnd w:id="0"/>
     </w:p>
     <w:p>
       <w:pPr>

</xml_diff>

<commit_message>
Question 1 Final Solution
</commit_message>
<xml_diff>
--- a/ProblemSolving/Bathurst_Matthew_ProblemSolving.docx
+++ b/ProblemSolving/Bathurst_Matthew_ProblemSolving.docx
@@ -685,31 +685,54 @@
     </w:p>
     <w:p>
       <w:pPr>
-        <w:ind w:left="720"/>
-        <w:rPr>
-          <w:rFonts w:ascii="Times New Roman" w:hAnsi="Times New Roman" w:cs="Times New Roman"/>
-          <w:color w:val="FF0000"/>
-        </w:rPr>
-      </w:pPr>
-      <w:r>
-        <w:rPr>
-          <w:rFonts w:ascii="Times New Roman" w:hAnsi="Times New Roman" w:cs="Times New Roman"/>
-          <w:color w:val="FF0000"/>
-        </w:rPr>
-        <w:t>a) Explain the solution in full.</w:t>
-      </w:r>
-      <w:r>
-        <w:rPr>
-          <w:rFonts w:ascii="Times New Roman" w:hAnsi="Times New Roman" w:cs="Times New Roman"/>
-          <w:color w:val="FF0000"/>
-        </w:rPr>
-        <w:br/>
-        <w:t xml:space="preserve">b) Describe some test cases you tried out to make sure it works. (You can include drawings and diagrams as part of your explanation as long as they are clearly communicating the solution). </w:t>
-      </w:r>
-    </w:p>
-    <w:p>
-      <w:pPr>
-        <w:pStyle w:val="ListParagraph"/>
+        <w:pStyle w:val="ListParagraph"/>
+        <w:ind w:left="1440"/>
+        <w:rPr>
+          <w:rFonts w:ascii="Times New Roman" w:hAnsi="Times New Roman" w:cs="Times New Roman"/>
+        </w:rPr>
+      </w:pPr>
+      <w:r>
+        <w:rPr>
+          <w:rFonts w:ascii="Times New Roman" w:hAnsi="Times New Roman" w:cs="Times New Roman"/>
+          <w:b/>
+          <w:i/>
+        </w:rPr>
+        <w:t>The Hard Work Approach</w:t>
+      </w:r>
+    </w:p>
+    <w:p>
+      <w:pPr>
+        <w:pStyle w:val="ListParagraph"/>
+        <w:ind w:left="1440"/>
+        <w:rPr>
+          <w:rFonts w:ascii="Times New Roman" w:hAnsi="Times New Roman" w:cs="Times New Roman"/>
+        </w:rPr>
+      </w:pPr>
+      <w:r>
+        <w:rPr>
+          <w:rFonts w:ascii="Times New Roman" w:hAnsi="Times New Roman" w:cs="Times New Roman"/>
+        </w:rPr>
+        <w:t>The man must ferry one object at a time and make sure not to leave potential disasters at either side of the river.   He would first ferry the Parrot over leaving the cat and the seed on the original coast of the river, he would then ferry himself back over by himself to pick up the cat, he would then ferry the cat over to the final destination, thus he would pick up the parrot while leaving the cat returning to the original coast that now only has the bag of seed on it. Now he would drop the parrot off, pick up the bag of seed, ferry it across to where the cat is, and he would drop the bag off to be with the cat, return himself to pick up the parrot ferry him and the parrot across, disembark the boat with the parrot and then continue on their journey.</w:t>
+      </w:r>
+    </w:p>
+    <w:p>
+      <w:pPr>
+        <w:ind w:left="2160"/>
+        <w:rPr>
+          <w:rFonts w:ascii="Times New Roman" w:hAnsi="Times New Roman" w:cs="Times New Roman"/>
+        </w:rPr>
+      </w:pPr>
+      <w:r>
+        <w:rPr>
+          <w:rFonts w:ascii="Times New Roman" w:hAnsi="Times New Roman" w:cs="Times New Roman"/>
+        </w:rPr>
+        <w:t xml:space="preserve">This is the simplest solution that does not involve outside interference, as much as I would like to add outside influence. </w:t>
+      </w:r>
+    </w:p>
+    <w:p>
+      <w:pPr>
+        <w:pStyle w:val="ListParagraph"/>
+        <w:ind w:left="1440"/>
         <w:rPr>
           <w:rFonts w:ascii="Times New Roman" w:hAnsi="Times New Roman" w:cs="Times New Roman"/>
         </w:rPr>
@@ -1518,6 +1541,7 @@
           <w:color w:val="FF0000"/>
         </w:rPr>
       </w:pPr>
+      <w:bookmarkStart w:id="0" w:name="_GoBack"/>
       <w:r>
         <w:rPr>
           <w:rFonts w:ascii="Times New Roman" w:hAnsi="Times New Roman" w:cs="Times New Roman"/>
@@ -1534,6 +1558,7 @@
         <w:t xml:space="preserve">b) Describe some test cases you tried out to make sure it works. (You can include drawings and diagrams as part of your explanation as long as they are clearly communicating the solution). </w:t>
       </w:r>
     </w:p>
+    <w:bookmarkEnd w:id="0"/>
     <w:p>
       <w:pPr>
         <w:rPr>
@@ -2218,8 +2243,6 @@
           <w:rFonts w:ascii="Times New Roman" w:hAnsi="Times New Roman" w:cs="Times New Roman"/>
         </w:rPr>
       </w:pPr>
-      <w:bookmarkStart w:id="0" w:name="_GoBack"/>
-      <w:bookmarkEnd w:id="0"/>
     </w:p>
     <w:p>
       <w:pPr>

</xml_diff>

<commit_message>
Final Solution Question 2
</commit_message>
<xml_diff>
--- a/ProblemSolving/Bathurst_Matthew_ProblemSolving.docx
+++ b/ProblemSolving/Bathurst_Matthew_ProblemSolving.docx
@@ -1265,7 +1265,13 @@
         <w:rPr>
           <w:rFonts w:ascii="Times New Roman" w:hAnsi="Times New Roman" w:cs="Times New Roman"/>
         </w:rPr>
-        <w:t xml:space="preserve"> This solution also requires preplanning, you organize the socks placement in the drawer based upon color.</w:t>
+        <w:t xml:space="preserve"> This solution also requires preplanning, you organize the socks placement</w:t>
+      </w:r>
+      <w:r>
+        <w:rPr>
+          <w:rFonts w:ascii="Times New Roman" w:hAnsi="Times New Roman" w:cs="Times New Roman"/>
+        </w:rPr>
+        <w:t xml:space="preserve"> in the drawer based upon color, and breaking the drawer up with physical dividers for the sock types. </w:t>
       </w:r>
     </w:p>
     <w:p>
@@ -1532,33 +1538,38 @@
     <w:p>
       <w:pPr>
         <w:pStyle w:val="ListParagraph"/>
-        <w:numPr>
-          <w:ilvl w:val="1"/>
-          <w:numId w:val="3"/>
-        </w:numPr>
-        <w:rPr>
-          <w:rFonts w:ascii="Times New Roman" w:hAnsi="Times New Roman" w:cs="Times New Roman"/>
-          <w:color w:val="FF0000"/>
-        </w:rPr>
-      </w:pPr>
-      <w:bookmarkStart w:id="0" w:name="_GoBack"/>
-      <w:r>
-        <w:rPr>
-          <w:rFonts w:ascii="Times New Roman" w:hAnsi="Times New Roman" w:cs="Times New Roman"/>
-          <w:color w:val="FF0000"/>
-        </w:rPr>
-        <w:t>Explain the solution in full.</w:t>
-      </w:r>
-      <w:r>
-        <w:rPr>
-          <w:rFonts w:ascii="Times New Roman" w:hAnsi="Times New Roman" w:cs="Times New Roman"/>
-          <w:color w:val="FF0000"/>
-        </w:rPr>
-        <w:br/>
-        <w:t xml:space="preserve">b) Describe some test cases you tried out to make sure it works. (You can include drawings and diagrams as part of your explanation as long as they are clearly communicating the solution). </w:t>
-      </w:r>
-    </w:p>
-    <w:bookmarkEnd w:id="0"/>
+        <w:ind w:left="1440"/>
+        <w:rPr>
+          <w:rFonts w:ascii="Times New Roman" w:hAnsi="Times New Roman" w:cs="Times New Roman"/>
+        </w:rPr>
+      </w:pPr>
+      <w:r>
+        <w:rPr>
+          <w:rFonts w:ascii="Times New Roman" w:hAnsi="Times New Roman" w:cs="Times New Roman"/>
+        </w:rPr>
+        <w:t>T</w:t>
+      </w:r>
+      <w:r>
+        <w:rPr>
+          <w:rFonts w:ascii="Times New Roman" w:hAnsi="Times New Roman" w:cs="Times New Roman"/>
+        </w:rPr>
+        <w:t xml:space="preserve">he Hybrid Solution is the best solution that does not involve destroying or modifying your wardrobe drastically.  Honestly I don’t get why any man would want socks colored other than black as they tend to fad and ruin, but to each their own.   But this way easily answers the question that it will only take 1 pair to find 1 particular color set, and 3 pairs to find 1 of each color.  This solution is mechanically the most efficient and has the lowest chance for human error.  First you divide your sock drawer up into 3 compartments, </w:t>
+      </w:r>
+      <w:proofErr w:type="gramStart"/>
+      <w:r>
+        <w:rPr>
+          <w:rFonts w:ascii="Times New Roman" w:hAnsi="Times New Roman" w:cs="Times New Roman"/>
+        </w:rPr>
+        <w:t>then</w:t>
+      </w:r>
+      <w:proofErr w:type="gramEnd"/>
+      <w:r>
+        <w:rPr>
+          <w:rFonts w:ascii="Times New Roman" w:hAnsi="Times New Roman" w:cs="Times New Roman"/>
+        </w:rPr>
+        <w:t xml:space="preserve"> before loading said three compartments, make a mental note which compartment will be associated with each color.  Next you fold the socks in the appropriate shapes discussed earlier based upon color. Finally you place the socks in their defined locations and then you enjoy the bliss of picking socks out in the dark, because you’re to lazy or overly polite for people who sleep in the same room because you will not go turn a light on in your bedroom to maximize your efficiency.   </w:t>
+      </w:r>
+    </w:p>
     <w:p>
       <w:pPr>
         <w:rPr>
@@ -2150,7 +2161,15 @@
         <w:rPr>
           <w:rFonts w:ascii="Times New Roman" w:hAnsi="Times New Roman" w:cs="Times New Roman"/>
         </w:rPr>
-        <w:t>: An obvious, easy, and time-consuming solution.  The simplest most direct solution, hard to flawlessly reproduce it.</w:t>
+        <w:t xml:space="preserve">: An obvious, easy, and time-consuming </w:t>
+      </w:r>
+      <w:bookmarkStart w:id="0" w:name="_GoBack"/>
+      <w:bookmarkEnd w:id="0"/>
+      <w:r>
+        <w:rPr>
+          <w:rFonts w:ascii="Times New Roman" w:hAnsi="Times New Roman" w:cs="Times New Roman"/>
+        </w:rPr>
+        <w:t>solution.  The simplest most direct solution, hard to flawlessly reproduce it.</w:t>
       </w:r>
     </w:p>
     <w:p>

</xml_diff>